<commit_message>
#81 Documentación de ejercicios de análisis matemático y química inorgánica
</commit_message>
<xml_diff>
--- a/Conocimiento/Sprints y Requisitos/Sprint 2/Ejercicios interactivos/Ejercicios_Interactivos_v1.0.docx
+++ b/Conocimiento/Sprints y Requisitos/Sprint 2/Ejercicios interactivos/Ejercicios_Interactivos_v1.0.docx
@@ -1,6 +1,6 @@
 
 <file path=word/document.xml><?xml version="1.0" encoding="utf-8"?>
-<w:document xmlns:wpc="http://schemas.microsoft.com/office/word/2010/wordprocessingCanvas" xmlns:mc="http://schemas.openxmlformats.org/markup-compatibility/2006" xmlns:o="urn:schemas-microsoft-com:office:office" xmlns:r="http://schemas.openxmlformats.org/officeDocument/2006/relationships" xmlns:m="http://schemas.openxmlformats.org/officeDocument/2006/math" xmlns:v="urn:schemas-microsoft-com:vml" xmlns:wp14="http://schemas.microsoft.com/office/word/2010/wordprocessingDrawing" xmlns:wp="http://schemas.openxmlformats.org/drawingml/2006/wordprocessingDrawing" xmlns:w10="urn:schemas-microsoft-com:office:word" xmlns:w="http://schemas.openxmlformats.org/wordprocessingml/2006/main" xmlns:w14="http://schemas.microsoft.com/office/word/2010/wordml" xmlns:wpg="http://schemas.microsoft.com/office/word/2010/wordprocessingGroup" xmlns:wpi="http://schemas.microsoft.com/office/word/2010/wordprocessingInk" xmlns:wne="http://schemas.microsoft.com/office/word/2006/wordml" xmlns:wps="http://schemas.microsoft.com/office/word/2010/wordprocessingShape" mc:Ignorable="w14 wp14">
+<w:document xmlns:wpc="http://schemas.microsoft.com/office/word/2010/wordprocessingCanvas" xmlns:cx="http://schemas.microsoft.com/office/drawing/2014/chartex" xmlns:cx1="http://schemas.microsoft.com/office/drawing/2015/9/8/chartex" xmlns:cx2="http://schemas.microsoft.com/office/drawing/2015/10/21/chartex" xmlns:cx3="http://schemas.microsoft.com/office/drawing/2016/5/9/chartex" xmlns:cx4="http://schemas.microsoft.com/office/drawing/2016/5/10/chartex" xmlns:cx5="http://schemas.microsoft.com/office/drawing/2016/5/11/chartex" xmlns:cx6="http://schemas.microsoft.com/office/drawing/2016/5/12/chartex" xmlns:cx7="http://schemas.microsoft.com/office/drawing/2016/5/13/chartex" xmlns:cx8="http://schemas.microsoft.com/office/drawing/2016/5/14/chartex" xmlns:mc="http://schemas.openxmlformats.org/markup-compatibility/2006" xmlns:aink="http://schemas.microsoft.com/office/drawing/2016/ink" xmlns:am3d="http://schemas.microsoft.com/office/drawing/2017/model3d" xmlns:o="urn:schemas-microsoft-com:office:office" xmlns:r="http://schemas.openxmlformats.org/officeDocument/2006/relationships" xmlns:m="http://schemas.openxmlformats.org/officeDocument/2006/math" xmlns:v="urn:schemas-microsoft-com:vml" xmlns:wp14="http://schemas.microsoft.com/office/word/2010/wordprocessingDrawing" xmlns:wp="http://schemas.openxmlformats.org/drawingml/2006/wordprocessingDrawing" xmlns:w10="urn:schemas-microsoft-com:office:word" xmlns:w="http://schemas.openxmlformats.org/wordprocessingml/2006/main" xmlns:w14="http://schemas.microsoft.com/office/word/2010/wordml" xmlns:w15="http://schemas.microsoft.com/office/word/2012/wordml" xmlns:w16cid="http://schemas.microsoft.com/office/word/2016/wordml/cid" xmlns:w16se="http://schemas.microsoft.com/office/word/2015/wordml/symex" xmlns:wpg="http://schemas.microsoft.com/office/word/2010/wordprocessingGroup" xmlns:wpi="http://schemas.microsoft.com/office/word/2010/wordprocessingInk" xmlns:wne="http://schemas.microsoft.com/office/word/2006/wordml" xmlns:wps="http://schemas.microsoft.com/office/word/2010/wordprocessingShape" mc:Ignorable="w14 w15 w16se w16cid wp14">
   <w:body>
     <w:p>
       <w:pPr>
@@ -274,7 +274,7 @@
           <w:lang w:eastAsia="es-ES"/>
         </w:rPr>
         <w:drawing>
-          <wp:inline distT="0" distB="0" distL="0" distR="0">
+          <wp:inline distT="0" distB="0" distL="0" distR="0" wp14:anchorId="2AEA2B72" wp14:editId="7491796C">
             <wp:extent cx="2141220" cy="2141220"/>
             <wp:effectExtent l="0" t="0" r="0" b="0"/>
             <wp:docPr id="1" name="Imagen 1" descr="C:\Users\ALVARO\Desktop\pelota.jpg"/>
@@ -291,7 +291,7 @@
                     </pic:cNvPicPr>
                   </pic:nvPicPr>
                   <pic:blipFill>
-                    <a:blip r:embed="rId6">
+                    <a:blip r:embed="rId5">
                       <a:extLst>
                         <a:ext uri="{28A0092B-C50C-407E-A947-70E740481C1C}">
                           <a14:useLocalDpi xmlns:a14="http://schemas.microsoft.com/office/drawing/2010/main" val="0"/>
@@ -553,13 +553,13 @@
           <w:color w:val="000000"/>
           <w:sz w:val="24"/>
           <w:szCs w:val="24"/>
-          <w:lang w:eastAsia="es-ES"/>
+          <w:lang w:val="en-US" w:eastAsia="es-ES"/>
         </w:rPr>
       </w:pPr>
       <w:r>
         <w:rPr>
           <w:noProof/>
-          <w:lang w:eastAsia="es-ES"/>
+          <w:lang w:val="en-US" w:eastAsia="es-ES"/>
         </w:rPr>
         <w:t>V0y=v0*sen</w:t>
       </w:r>
@@ -569,7 +569,15 @@
           <w:noProof/>
           <w:lang w:eastAsia="es-ES"/>
         </w:rPr>
-        <w:t>α = 15*sen60=13m/s</w:t>
+        <w:t>α</w:t>
+      </w:r>
+      <w:r>
+        <w:rPr>
+          <w:rFonts w:cstheme="minorHAnsi"/>
+          <w:noProof/>
+          <w:lang w:val="en-US" w:eastAsia="es-ES"/>
+        </w:rPr>
+        <w:t xml:space="preserve"> = 15*sen60=13m/s</w:t>
       </w:r>
     </w:p>
     <w:p>
@@ -696,7 +704,7 @@
       </w:r>
       <w:r>
         <w:rPr>
-          <w:rStyle w:val="Textoennegrita"/>
+          <w:rStyle w:val="Strong"/>
           <w:rFonts w:cstheme="minorHAnsi"/>
           <w:b w:val="0"/>
           <w:color w:val="000000"/>
@@ -750,7 +758,6 @@
           <w:lang w:eastAsia="es-ES"/>
         </w:rPr>
       </w:pPr>
-      <w:proofErr w:type="gramStart"/>
       <w:r>
         <w:rPr>
           <w:rFonts w:eastAsia="Times New Roman" w:cstheme="minorHAnsi"/>
@@ -763,7 +770,6 @@
         <w:lastRenderedPageBreak/>
         <w:t>t</w:t>
       </w:r>
-      <w:proofErr w:type="gramEnd"/>
       <w:r>
         <w:rPr>
           <w:rFonts w:eastAsia="Times New Roman" w:cstheme="minorHAnsi"/>
@@ -897,7 +903,6 @@
         </w:rPr>
       </w:pPr>
       <w:proofErr w:type="spellStart"/>
-      <w:proofErr w:type="gramStart"/>
       <w:r>
         <w:rPr>
           <w:rFonts w:eastAsia="Times New Roman" w:cstheme="minorHAnsi"/>
@@ -922,7 +927,6 @@
         <w:t>max</w:t>
       </w:r>
       <w:proofErr w:type="spellEnd"/>
-      <w:proofErr w:type="gramEnd"/>
       <w:r>
         <w:rPr>
           <w:rFonts w:eastAsia="Times New Roman" w:cstheme="minorHAnsi"/>
@@ -968,7 +972,7 @@
       </w:r>
       <w:r>
         <w:rPr>
-          <w:rStyle w:val="Textoennegrita"/>
+          <w:rStyle w:val="Strong"/>
           <w:rFonts w:cstheme="minorHAnsi"/>
           <w:b w:val="0"/>
           <w:color w:val="000000"/>
@@ -981,7 +985,7 @@
       </w:r>
       <w:r>
         <w:rPr>
-          <w:rStyle w:val="Textoennegrita"/>
+          <w:rStyle w:val="Strong"/>
           <w:rFonts w:cstheme="minorHAnsi"/>
           <w:b w:val="0"/>
           <w:color w:val="000000"/>
@@ -998,13 +1002,13 @@
         <w:jc w:val="both"/>
         <w:rPr>
           <w:noProof/>
-          <w:lang w:eastAsia="es-ES"/>
+          <w:lang w:val="en-US" w:eastAsia="es-ES"/>
         </w:rPr>
       </w:pPr>
       <w:r>
         <w:rPr>
           <w:noProof/>
-          <w:lang w:eastAsia="es-ES"/>
+          <w:lang w:val="en-US" w:eastAsia="es-ES"/>
         </w:rPr>
         <w:t>vy = 20 + 13tmax + -4,9tmax</w:t>
       </w:r>
@@ -1012,7 +1016,7 @@
         <w:rPr>
           <w:noProof/>
           <w:vertAlign w:val="superscript"/>
-          <w:lang w:eastAsia="es-ES"/>
+          <w:lang w:val="en-US" w:eastAsia="es-ES"/>
         </w:rPr>
         <w:t>2</w:t>
       </w:r>
@@ -1022,13 +1026,13 @@
         <w:jc w:val="both"/>
         <w:rPr>
           <w:noProof/>
-          <w:lang w:eastAsia="es-ES"/>
+          <w:lang w:val="en-US" w:eastAsia="es-ES"/>
         </w:rPr>
       </w:pPr>
       <w:r>
         <w:rPr>
           <w:noProof/>
-          <w:lang w:eastAsia="es-ES"/>
+          <w:lang w:val="en-US" w:eastAsia="es-ES"/>
         </w:rPr>
         <w:t>vy = 0m</w:t>
       </w:r>
@@ -1038,13 +1042,13 @@
         <w:jc w:val="both"/>
         <w:rPr>
           <w:noProof/>
-          <w:lang w:eastAsia="es-ES"/>
+          <w:lang w:val="en-US" w:eastAsia="es-ES"/>
         </w:rPr>
       </w:pPr>
       <w:r>
         <w:rPr>
           <w:noProof/>
-          <w:lang w:eastAsia="es-ES"/>
+          <w:lang w:val="en-US" w:eastAsia="es-ES"/>
         </w:rPr>
         <w:t>tmax = 3,74 seg</w:t>
       </w:r>
@@ -1223,31 +1227,232 @@
         </w:rPr>
       </w:pPr>
       <w:proofErr w:type="spellStart"/>
+      <w:r>
+        <w:rPr>
+          <w:rFonts w:eastAsia="Times New Roman" w:cstheme="minorHAnsi"/>
+          <w:b/>
+          <w:color w:val="000000"/>
+          <w:sz w:val="24"/>
+          <w:szCs w:val="24"/>
+          <w:lang w:eastAsia="es-ES"/>
+        </w:rPr>
+        <w:t>x</w:t>
+      </w:r>
+      <w:r>
+        <w:rPr>
+          <w:rFonts w:eastAsia="Times New Roman" w:cstheme="minorHAnsi"/>
+          <w:b/>
+          <w:color w:val="000000"/>
+          <w:sz w:val="24"/>
+          <w:szCs w:val="24"/>
+          <w:vertAlign w:val="subscript"/>
+          <w:lang w:eastAsia="es-ES"/>
+        </w:rPr>
+        <w:t>max</w:t>
+      </w:r>
+      <w:proofErr w:type="spellEnd"/>
+      <w:r>
+        <w:rPr>
+          <w:rFonts w:eastAsia="Times New Roman" w:cstheme="minorHAnsi"/>
+          <w:color w:val="000000"/>
+          <w:sz w:val="24"/>
+          <w:szCs w:val="24"/>
+          <w:lang w:eastAsia="es-ES"/>
+        </w:rPr>
+        <w:t xml:space="preserve"> </w:t>
+      </w:r>
+      <w:r>
+        <w:rPr>
+          <w:rFonts w:eastAsia="Times New Roman" w:cstheme="minorHAnsi"/>
+          <w:b/>
+          <w:color w:val="000000"/>
+          <w:sz w:val="24"/>
+          <w:szCs w:val="24"/>
+          <w:lang w:eastAsia="es-ES"/>
+        </w:rPr>
+        <w:t>aparece como caja de texto. El resultado de la operación lo rellena el alumno en la caja parametrizable.</w:t>
+      </w:r>
+      <w:r>
+        <w:rPr>
+          <w:rFonts w:eastAsia="Times New Roman" w:cstheme="minorHAnsi"/>
+          <w:b/>
+          <w:color w:val="000000"/>
+          <w:sz w:val="24"/>
+          <w:szCs w:val="24"/>
+          <w:lang w:eastAsia="es-ES"/>
+        </w:rPr>
+        <w:t xml:space="preserve"> En este caso sólo se vería el </w:t>
+      </w:r>
+      <w:proofErr w:type="spellStart"/>
+      <w:r>
+        <w:rPr>
+          <w:rFonts w:eastAsia="Times New Roman" w:cstheme="minorHAnsi"/>
+          <w:b/>
+          <w:color w:val="000000"/>
+          <w:sz w:val="24"/>
+          <w:szCs w:val="24"/>
+          <w:lang w:eastAsia="es-ES"/>
+        </w:rPr>
+        <w:t>xmax</w:t>
+      </w:r>
+      <w:proofErr w:type="spellEnd"/>
+      <w:r>
+        <w:rPr>
+          <w:rFonts w:eastAsia="Times New Roman" w:cstheme="minorHAnsi"/>
+          <w:b/>
+          <w:color w:val="000000"/>
+          <w:sz w:val="24"/>
+          <w:szCs w:val="24"/>
+          <w:lang w:eastAsia="es-ES"/>
+        </w:rPr>
+        <w:t xml:space="preserve"> último, lo otro es el pensamiento que tendría que hacer el alumno.</w:t>
+      </w:r>
+    </w:p>
+    <w:p>
+      <w:pPr>
+        <w:jc w:val="both"/>
+        <w:rPr>
+          <w:rFonts w:eastAsia="Times New Roman" w:cstheme="minorHAnsi"/>
+          <w:b/>
+          <w:color w:val="000000"/>
+          <w:sz w:val="24"/>
+          <w:szCs w:val="24"/>
+          <w:lang w:eastAsia="es-ES"/>
+        </w:rPr>
+      </w:pPr>
+      <w:r>
+        <w:rPr>
+          <w:rFonts w:eastAsia="Times New Roman" w:cstheme="minorHAnsi"/>
+          <w:b/>
+          <w:color w:val="000000"/>
+          <w:sz w:val="24"/>
+          <w:szCs w:val="24"/>
+          <w:lang w:eastAsia="es-ES"/>
+        </w:rPr>
+        <w:t>Todas las fórmulas aparecen opcionalmente en la caja de texto</w:t>
+      </w:r>
+      <w:r>
+        <w:rPr>
+          <w:rFonts w:eastAsia="Times New Roman" w:cstheme="minorHAnsi"/>
+          <w:b/>
+          <w:color w:val="000000"/>
+          <w:sz w:val="24"/>
+          <w:szCs w:val="24"/>
+          <w:lang w:eastAsia="es-ES"/>
+        </w:rPr>
+        <w:t>, aunque sería resolverle el problema al alumno</w:t>
+      </w:r>
+      <w:r>
+        <w:rPr>
+          <w:rFonts w:eastAsia="Times New Roman" w:cstheme="minorHAnsi"/>
+          <w:b/>
+          <w:color w:val="000000"/>
+          <w:sz w:val="24"/>
+          <w:szCs w:val="24"/>
+          <w:lang w:eastAsia="es-ES"/>
+        </w:rPr>
+        <w:t>.</w:t>
+      </w:r>
+    </w:p>
+    <w:p>
+      <w:pPr>
+        <w:jc w:val="both"/>
+        <w:rPr>
+          <w:rFonts w:eastAsia="Times New Roman" w:cstheme="minorHAnsi"/>
+          <w:b/>
+          <w:color w:val="000000"/>
+          <w:sz w:val="24"/>
+          <w:szCs w:val="24"/>
+          <w:lang w:eastAsia="es-ES"/>
+        </w:rPr>
+      </w:pPr>
+      <w:r>
+        <w:rPr>
+          <w:rFonts w:eastAsia="Times New Roman" w:cstheme="minorHAnsi"/>
+          <w:b/>
+          <w:color w:val="000000"/>
+          <w:sz w:val="24"/>
+          <w:szCs w:val="24"/>
+          <w:lang w:eastAsia="es-ES"/>
+        </w:rPr>
+        <w:t>GRÁFICA</w:t>
+      </w:r>
+    </w:p>
+    <w:p>
+      <w:pPr>
+        <w:jc w:val="both"/>
+        <w:rPr>
+          <w:rFonts w:eastAsia="Times New Roman" w:cstheme="minorHAnsi"/>
+          <w:color w:val="000000"/>
+          <w:sz w:val="24"/>
+          <w:szCs w:val="24"/>
+          <w:lang w:eastAsia="es-ES"/>
+        </w:rPr>
+      </w:pPr>
+      <w:r>
+        <w:rPr>
+          <w:rFonts w:eastAsia="Times New Roman" w:cstheme="minorHAnsi"/>
+          <w:color w:val="000000"/>
+          <w:sz w:val="24"/>
+          <w:szCs w:val="24"/>
+          <w:lang w:eastAsia="es-ES"/>
+        </w:rPr>
+        <w:t>Representa la función y=-0,08671x</w:t>
+      </w:r>
+      <w:r>
+        <w:rPr>
+          <w:rFonts w:eastAsia="Times New Roman" w:cstheme="minorHAnsi"/>
+          <w:color w:val="000000"/>
+          <w:sz w:val="24"/>
+          <w:szCs w:val="24"/>
+          <w:vertAlign w:val="superscript"/>
+          <w:lang w:eastAsia="es-ES"/>
+        </w:rPr>
+        <w:t>2</w:t>
+      </w:r>
+      <w:r>
+        <w:rPr>
+          <w:rFonts w:eastAsia="Times New Roman" w:cstheme="minorHAnsi"/>
+          <w:color w:val="000000"/>
+          <w:sz w:val="24"/>
+          <w:szCs w:val="24"/>
+          <w:lang w:eastAsia="es-ES"/>
+        </w:rPr>
+        <w:t xml:space="preserve"> + 1,72917x + 20 en el intervalo x = [0,35]</w:t>
+      </w:r>
+    </w:p>
+    <w:p>
+      <w:pPr>
+        <w:jc w:val="both"/>
+        <w:rPr>
+          <w:rFonts w:eastAsia="Times New Roman" w:cstheme="minorHAnsi"/>
+          <w:color w:val="000000"/>
+          <w:sz w:val="24"/>
+          <w:szCs w:val="24"/>
+          <w:lang w:eastAsia="es-ES"/>
+        </w:rPr>
+      </w:pPr>
+      <w:r>
+        <w:rPr>
+          <w:rFonts w:eastAsia="Times New Roman" w:cstheme="minorHAnsi"/>
+          <w:color w:val="000000"/>
+          <w:sz w:val="24"/>
+          <w:szCs w:val="24"/>
+          <w:lang w:eastAsia="es-ES"/>
+        </w:rPr>
+        <w:t>Puntos: (0,20</w:t>
+      </w:r>
       <w:proofErr w:type="gramStart"/>
       <w:r>
         <w:rPr>
           <w:rFonts w:eastAsia="Times New Roman" w:cstheme="minorHAnsi"/>
-          <w:b/>
-          <w:color w:val="000000"/>
-          <w:sz w:val="24"/>
-          <w:szCs w:val="24"/>
-          <w:lang w:eastAsia="es-ES"/>
-        </w:rPr>
-        <w:t>x</w:t>
-      </w:r>
-      <w:r>
-        <w:rPr>
-          <w:rFonts w:eastAsia="Times New Roman" w:cstheme="minorHAnsi"/>
-          <w:b/>
-          <w:color w:val="000000"/>
-          <w:sz w:val="24"/>
-          <w:szCs w:val="24"/>
-          <w:vertAlign w:val="subscript"/>
-          <w:lang w:eastAsia="es-ES"/>
-        </w:rPr>
-        <w:t>max</w:t>
-      </w:r>
-      <w:proofErr w:type="spellEnd"/>
+          <w:color w:val="000000"/>
+          <w:sz w:val="24"/>
+          <w:szCs w:val="24"/>
+          <w:lang w:eastAsia="es-ES"/>
+        </w:rPr>
+        <w:t>),(</w:t>
+      </w:r>
       <w:proofErr w:type="gramEnd"/>
       <w:r>
         <w:rPr>
@@ -1257,209 +1462,6 @@
           <w:szCs w:val="24"/>
           <w:lang w:eastAsia="es-ES"/>
         </w:rPr>
-        <w:t xml:space="preserve"> </w:t>
-      </w:r>
-      <w:r>
-        <w:rPr>
-          <w:rFonts w:eastAsia="Times New Roman" w:cstheme="minorHAnsi"/>
-          <w:b/>
-          <w:color w:val="000000"/>
-          <w:sz w:val="24"/>
-          <w:szCs w:val="24"/>
-          <w:lang w:eastAsia="es-ES"/>
-        </w:rPr>
-        <w:t>aparece como caja de texto. El resultado de la operación lo rellena el alumno en la caja parametrizable.</w:t>
-      </w:r>
-      <w:r>
-        <w:rPr>
-          <w:rFonts w:eastAsia="Times New Roman" w:cstheme="minorHAnsi"/>
-          <w:b/>
-          <w:color w:val="000000"/>
-          <w:sz w:val="24"/>
-          <w:szCs w:val="24"/>
-          <w:lang w:eastAsia="es-ES"/>
-        </w:rPr>
-        <w:t xml:space="preserve"> En este caso sólo se vería el </w:t>
-      </w:r>
-      <w:proofErr w:type="spellStart"/>
-      <w:r>
-        <w:rPr>
-          <w:rFonts w:eastAsia="Times New Roman" w:cstheme="minorHAnsi"/>
-          <w:b/>
-          <w:color w:val="000000"/>
-          <w:sz w:val="24"/>
-          <w:szCs w:val="24"/>
-          <w:lang w:eastAsia="es-ES"/>
-        </w:rPr>
-        <w:t>xmax</w:t>
-      </w:r>
-      <w:proofErr w:type="spellEnd"/>
-      <w:r>
-        <w:rPr>
-          <w:rFonts w:eastAsia="Times New Roman" w:cstheme="minorHAnsi"/>
-          <w:b/>
-          <w:color w:val="000000"/>
-          <w:sz w:val="24"/>
-          <w:szCs w:val="24"/>
-          <w:lang w:eastAsia="es-ES"/>
-        </w:rPr>
-        <w:t xml:space="preserve"> último, lo otro es el pensamiento que tendría que hacer el alumno.</w:t>
-      </w:r>
-    </w:p>
-    <w:p>
-      <w:pPr>
-        <w:jc w:val="both"/>
-        <w:rPr>
-          <w:rFonts w:eastAsia="Times New Roman" w:cstheme="minorHAnsi"/>
-          <w:b/>
-          <w:color w:val="000000"/>
-          <w:sz w:val="24"/>
-          <w:szCs w:val="24"/>
-          <w:lang w:eastAsia="es-ES"/>
-        </w:rPr>
-      </w:pPr>
-      <w:r>
-        <w:rPr>
-          <w:rFonts w:eastAsia="Times New Roman" w:cstheme="minorHAnsi"/>
-          <w:b/>
-          <w:color w:val="000000"/>
-          <w:sz w:val="24"/>
-          <w:szCs w:val="24"/>
-          <w:lang w:eastAsia="es-ES"/>
-        </w:rPr>
-        <w:t>Todas las fórmulas aparecen opcionalmente en la caja de texto</w:t>
-      </w:r>
-      <w:r>
-        <w:rPr>
-          <w:rFonts w:eastAsia="Times New Roman" w:cstheme="minorHAnsi"/>
-          <w:b/>
-          <w:color w:val="000000"/>
-          <w:sz w:val="24"/>
-          <w:szCs w:val="24"/>
-          <w:lang w:eastAsia="es-ES"/>
-        </w:rPr>
-        <w:t>, aunque sería resolverle el problema al alumno</w:t>
-      </w:r>
-      <w:r>
-        <w:rPr>
-          <w:rFonts w:eastAsia="Times New Roman" w:cstheme="minorHAnsi"/>
-          <w:b/>
-          <w:color w:val="000000"/>
-          <w:sz w:val="24"/>
-          <w:szCs w:val="24"/>
-          <w:lang w:eastAsia="es-ES"/>
-        </w:rPr>
-        <w:t>.</w:t>
-      </w:r>
-    </w:p>
-    <w:p>
-      <w:pPr>
-        <w:jc w:val="both"/>
-        <w:rPr>
-          <w:rFonts w:eastAsia="Times New Roman" w:cstheme="minorHAnsi"/>
-          <w:b/>
-          <w:color w:val="000000"/>
-          <w:sz w:val="24"/>
-          <w:szCs w:val="24"/>
-          <w:lang w:eastAsia="es-ES"/>
-        </w:rPr>
-      </w:pPr>
-      <w:r>
-        <w:rPr>
-          <w:rFonts w:eastAsia="Times New Roman" w:cstheme="minorHAnsi"/>
-          <w:b/>
-          <w:color w:val="000000"/>
-          <w:sz w:val="24"/>
-          <w:szCs w:val="24"/>
-          <w:lang w:eastAsia="es-ES"/>
-        </w:rPr>
-        <w:t>GRÁFICA</w:t>
-      </w:r>
-    </w:p>
-    <w:p>
-      <w:pPr>
-        <w:jc w:val="both"/>
-        <w:rPr>
-          <w:rFonts w:eastAsia="Times New Roman" w:cstheme="minorHAnsi"/>
-          <w:color w:val="000000"/>
-          <w:sz w:val="24"/>
-          <w:szCs w:val="24"/>
-          <w:lang w:eastAsia="es-ES"/>
-        </w:rPr>
-      </w:pPr>
-      <w:r>
-        <w:rPr>
-          <w:rFonts w:eastAsia="Times New Roman" w:cstheme="minorHAnsi"/>
-          <w:color w:val="000000"/>
-          <w:sz w:val="24"/>
-          <w:szCs w:val="24"/>
-          <w:lang w:eastAsia="es-ES"/>
-        </w:rPr>
-        <w:t>Representa la función y=-0,08671x</w:t>
-      </w:r>
-      <w:r>
-        <w:rPr>
-          <w:rFonts w:eastAsia="Times New Roman" w:cstheme="minorHAnsi"/>
-          <w:color w:val="000000"/>
-          <w:sz w:val="24"/>
-          <w:szCs w:val="24"/>
-          <w:vertAlign w:val="superscript"/>
-          <w:lang w:eastAsia="es-ES"/>
-        </w:rPr>
-        <w:t>2</w:t>
-      </w:r>
-      <w:r>
-        <w:rPr>
-          <w:rFonts w:eastAsia="Times New Roman" w:cstheme="minorHAnsi"/>
-          <w:color w:val="000000"/>
-          <w:sz w:val="24"/>
-          <w:szCs w:val="24"/>
-          <w:lang w:eastAsia="es-ES"/>
-        </w:rPr>
-        <w:t xml:space="preserve"> + 1,72917x + 20 en el intervalo x = [0,35]</w:t>
-      </w:r>
-    </w:p>
-    <w:p>
-      <w:pPr>
-        <w:jc w:val="both"/>
-        <w:rPr>
-          <w:rFonts w:eastAsia="Times New Roman" w:cstheme="minorHAnsi"/>
-          <w:color w:val="000000"/>
-          <w:sz w:val="24"/>
-          <w:szCs w:val="24"/>
-          <w:lang w:eastAsia="es-ES"/>
-        </w:rPr>
-      </w:pPr>
-      <w:r>
-        <w:rPr>
-          <w:rFonts w:eastAsia="Times New Roman" w:cstheme="minorHAnsi"/>
-          <w:color w:val="000000"/>
-          <w:sz w:val="24"/>
-          <w:szCs w:val="24"/>
-          <w:lang w:eastAsia="es-ES"/>
-        </w:rPr>
-        <w:t>Puntos: (0,20)</w:t>
-      </w:r>
-      <w:proofErr w:type="gramStart"/>
-      <w:r>
-        <w:rPr>
-          <w:rFonts w:eastAsia="Times New Roman" w:cstheme="minorHAnsi"/>
-          <w:color w:val="000000"/>
-          <w:sz w:val="24"/>
-          <w:szCs w:val="24"/>
-          <w:lang w:eastAsia="es-ES"/>
-        </w:rPr>
-        <w:t>,(</w:t>
-      </w:r>
-      <w:proofErr w:type="gramEnd"/>
-      <w:r>
-        <w:rPr>
-          <w:rFonts w:eastAsia="Times New Roman" w:cstheme="minorHAnsi"/>
-          <w:color w:val="000000"/>
-          <w:sz w:val="24"/>
-          <w:szCs w:val="24"/>
-          <w:lang w:eastAsia="es-ES"/>
-        </w:rPr>
         <w:t>9’97,28’62),(28’05,0). El segundo punto es el máximo de la parábola.</w:t>
       </w:r>
     </w:p>
@@ -1528,14 +1530,7 @@
           <w:szCs w:val="24"/>
         </w:rPr>
         <w:lastRenderedPageBreak/>
-        <w:t>2</w:t>
-      </w:r>
-      <w:r>
-        <w:rPr>
-          <w:sz w:val="24"/>
-          <w:szCs w:val="24"/>
-        </w:rPr>
-        <w:t>.-</w:t>
+        <w:t>2.-</w:t>
       </w:r>
       <w:r>
         <w:rPr>
@@ -1609,7 +1604,7 @@
     </w:p>
     <w:p>
       <w:pPr>
-        <w:pStyle w:val="Prrafodelista"/>
+        <w:pStyle w:val="ListParagraph"/>
         <w:numPr>
           <w:ilvl w:val="0"/>
           <w:numId w:val="4"/>
@@ -1659,7 +1654,7 @@
     </w:p>
     <w:p>
       <w:pPr>
-        <w:pStyle w:val="Prrafodelista"/>
+        <w:pStyle w:val="ListParagraph"/>
         <w:numPr>
           <w:ilvl w:val="0"/>
           <w:numId w:val="4"/>
@@ -1709,7 +1704,7 @@
     </w:p>
     <w:p>
       <w:pPr>
-        <w:pStyle w:val="Prrafodelista"/>
+        <w:pStyle w:val="ListParagraph"/>
         <w:numPr>
           <w:ilvl w:val="0"/>
           <w:numId w:val="4"/>
@@ -1759,7 +1754,7 @@
     </w:p>
     <w:p>
       <w:pPr>
-        <w:pStyle w:val="Prrafodelista"/>
+        <w:pStyle w:val="ListParagraph"/>
         <w:numPr>
           <w:ilvl w:val="0"/>
           <w:numId w:val="4"/>
@@ -1852,7 +1847,7 @@
           <w:lang w:eastAsia="es-ES"/>
         </w:rPr>
         <w:drawing>
-          <wp:inline distT="0" distB="0" distL="0" distR="0" wp14:anchorId="3972E56C" wp14:editId="07D843E5">
+          <wp:inline distT="0" distB="0" distL="0" distR="0" wp14:anchorId="0BEC203F" wp14:editId="7C9DB5AC">
             <wp:extent cx="4640580" cy="2141220"/>
             <wp:effectExtent l="0" t="0" r="7620" b="0"/>
             <wp:docPr id="3" name="Imagen 3" descr="C:\Users\ALVARO\Desktop\CorrienteContinua.jpg"/>
@@ -1869,7 +1864,7 @@
                     </pic:cNvPicPr>
                   </pic:nvPicPr>
                   <pic:blipFill>
-                    <a:blip r:embed="rId7">
+                    <a:blip r:embed="rId6">
                       <a:extLst>
                         <a:ext uri="{28A0092B-C50C-407E-A947-70E740481C1C}">
                           <a14:useLocalDpi xmlns:a14="http://schemas.microsoft.com/office/drawing/2010/main" val="0"/>
@@ -1986,7 +1981,7 @@
     </w:p>
     <w:p>
       <w:pPr>
-        <w:pStyle w:val="Prrafodelista"/>
+        <w:pStyle w:val="ListParagraph"/>
         <w:numPr>
           <w:ilvl w:val="0"/>
           <w:numId w:val="6"/>
@@ -2011,8 +2006,9 @@
           <w:szCs w:val="24"/>
           <w:shd w:val="clear" w:color="auto" w:fill="FFFFFF"/>
         </w:rPr>
-        <w:t>Para calcular la intensidad total “I</w:t>
-      </w:r>
+        <w:t>Para calcular la intensidad total “</w:t>
+      </w:r>
+      <w:proofErr w:type="gramStart"/>
       <w:r>
         <w:rPr>
           <w:rFonts w:cstheme="minorHAnsi"/>
@@ -2020,11 +2016,9 @@
           <w:sz w:val="24"/>
           <w:szCs w:val="24"/>
           <w:shd w:val="clear" w:color="auto" w:fill="FFFFFF"/>
-          <w:vertAlign w:val="subscript"/>
-        </w:rPr>
-        <w:t>T</w:t>
-      </w:r>
-      <w:proofErr w:type="gramStart"/>
+        </w:rPr>
+        <w:t>I</w:t>
+      </w:r>
       <w:r>
         <w:rPr>
           <w:rFonts w:cstheme="minorHAnsi"/>
@@ -2032,10 +2026,10 @@
           <w:sz w:val="24"/>
           <w:szCs w:val="24"/>
           <w:shd w:val="clear" w:color="auto" w:fill="FFFFFF"/>
-        </w:rPr>
-        <w:t>“ del</w:t>
-      </w:r>
-      <w:proofErr w:type="gramEnd"/>
+          <w:vertAlign w:val="subscript"/>
+        </w:rPr>
+        <w:t>T</w:t>
+      </w:r>
       <w:r>
         <w:rPr>
           <w:rFonts w:cstheme="minorHAnsi"/>
@@ -2044,8 +2038,9 @@
           <w:szCs w:val="24"/>
           <w:shd w:val="clear" w:color="auto" w:fill="FFFFFF"/>
         </w:rPr>
-        <w:t xml:space="preserve"> circuito que sale de la fuente de tensión se halla la resistencia equivalente del circuito.</w:t>
-      </w:r>
+        <w:t>“ del</w:t>
+      </w:r>
+      <w:proofErr w:type="gramEnd"/>
       <w:r>
         <w:rPr>
           <w:rFonts w:cstheme="minorHAnsi"/>
@@ -2054,7 +2049,7 @@
           <w:szCs w:val="24"/>
           <w:shd w:val="clear" w:color="auto" w:fill="FFFFFF"/>
         </w:rPr>
-        <w:t xml:space="preserve"> </w:t>
+        <w:t xml:space="preserve"> circuito que sale de la fuente de tensión se halla la resistencia equivalente del circuito. La intensidad total I</w:t>
       </w:r>
       <w:r>
         <w:rPr>
@@ -2063,8 +2058,9 @@
           <w:sz w:val="24"/>
           <w:szCs w:val="24"/>
           <w:shd w:val="clear" w:color="auto" w:fill="FFFFFF"/>
-        </w:rPr>
-        <w:t>La intensidad total I</w:t>
+          <w:vertAlign w:val="subscript"/>
+        </w:rPr>
+        <w:t>T</w:t>
       </w:r>
       <w:r>
         <w:rPr>
@@ -2073,10 +2069,39 @@
           <w:sz w:val="24"/>
           <w:szCs w:val="24"/>
           <w:shd w:val="clear" w:color="auto" w:fill="FFFFFF"/>
-          <w:vertAlign w:val="subscript"/>
-        </w:rPr>
-        <w:t>T</w:t>
-      </w:r>
+        </w:rPr>
+        <w:t> es de:</w:t>
+      </w:r>
+    </w:p>
+    <w:p>
+      <w:pPr>
+        <w:shd w:val="clear" w:color="auto" w:fill="FFFFFF"/>
+        <w:spacing w:after="0" w:line="240" w:lineRule="auto"/>
+        <w:jc w:val="both"/>
+        <w:textAlignment w:val="baseline"/>
+        <w:rPr>
+          <w:rFonts w:eastAsia="Times New Roman" w:cstheme="minorHAnsi"/>
+          <w:b/>
+          <w:color w:val="000000"/>
+          <w:sz w:val="24"/>
+          <w:szCs w:val="24"/>
+          <w:lang w:eastAsia="es-ES"/>
+        </w:rPr>
+      </w:pPr>
+    </w:p>
+    <w:p>
+      <w:pPr>
+        <w:pStyle w:val="ListParagraph"/>
+        <w:jc w:val="both"/>
+        <w:rPr>
+          <w:rFonts w:eastAsia="Times New Roman" w:cstheme="minorHAnsi"/>
+          <w:b/>
+          <w:color w:val="000000"/>
+          <w:sz w:val="24"/>
+          <w:szCs w:val="24"/>
+          <w:lang w:eastAsia="es-ES"/>
+        </w:rPr>
+      </w:pPr>
       <w:r>
         <w:rPr>
           <w:rFonts w:cstheme="minorHAnsi"/>
@@ -2085,7 +2110,7 @@
           <w:szCs w:val="24"/>
           <w:shd w:val="clear" w:color="auto" w:fill="FFFFFF"/>
         </w:rPr>
-        <w:t> es de</w:t>
+        <w:t>I</w:t>
       </w:r>
       <w:r>
         <w:rPr>
@@ -2094,39 +2119,10 @@
           <w:sz w:val="24"/>
           <w:szCs w:val="24"/>
           <w:shd w:val="clear" w:color="auto" w:fill="FFFFFF"/>
-        </w:rPr>
-        <w:t>:</w:t>
-      </w:r>
-    </w:p>
-    <w:p>
-      <w:pPr>
-        <w:shd w:val="clear" w:color="auto" w:fill="FFFFFF"/>
-        <w:spacing w:after="0" w:line="240" w:lineRule="auto"/>
-        <w:jc w:val="both"/>
-        <w:textAlignment w:val="baseline"/>
-        <w:rPr>
-          <w:rFonts w:eastAsia="Times New Roman" w:cstheme="minorHAnsi"/>
-          <w:b/>
-          <w:color w:val="000000"/>
-          <w:sz w:val="24"/>
-          <w:szCs w:val="24"/>
-          <w:lang w:eastAsia="es-ES"/>
-        </w:rPr>
-      </w:pPr>
-    </w:p>
-    <w:p>
-      <w:pPr>
-        <w:pStyle w:val="Prrafodelista"/>
-        <w:jc w:val="both"/>
-        <w:rPr>
-          <w:rFonts w:eastAsia="Times New Roman" w:cstheme="minorHAnsi"/>
-          <w:b/>
-          <w:color w:val="000000"/>
-          <w:sz w:val="24"/>
-          <w:szCs w:val="24"/>
-          <w:lang w:eastAsia="es-ES"/>
-        </w:rPr>
-      </w:pPr>
+          <w:vertAlign w:val="subscript"/>
+        </w:rPr>
+        <w:t>T</w:t>
+      </w:r>
       <w:r>
         <w:rPr>
           <w:rFonts w:cstheme="minorHAnsi"/>
@@ -2135,27 +2131,6 @@
           <w:szCs w:val="24"/>
           <w:shd w:val="clear" w:color="auto" w:fill="FFFFFF"/>
         </w:rPr>
-        <w:t>I</w:t>
-      </w:r>
-      <w:r>
-        <w:rPr>
-          <w:rFonts w:cstheme="minorHAnsi"/>
-          <w:color w:val="222222"/>
-          <w:sz w:val="24"/>
-          <w:szCs w:val="24"/>
-          <w:shd w:val="clear" w:color="auto" w:fill="FFFFFF"/>
-          <w:vertAlign w:val="subscript"/>
-        </w:rPr>
-        <w:t>T</w:t>
-      </w:r>
-      <w:r>
-        <w:rPr>
-          <w:rFonts w:cstheme="minorHAnsi"/>
-          <w:color w:val="222222"/>
-          <w:sz w:val="24"/>
-          <w:szCs w:val="24"/>
-          <w:shd w:val="clear" w:color="auto" w:fill="FFFFFF"/>
-        </w:rPr>
         <w:t> </w:t>
       </w:r>
       <w:r>
@@ -2182,21 +2157,21 @@
     </w:p>
     <w:p>
       <w:pPr>
-        <w:pStyle w:val="Prrafodelista"/>
-        <w:jc w:val="both"/>
-        <w:rPr>
-          <w:rFonts w:eastAsia="Times New Roman" w:cstheme="minorHAnsi"/>
-          <w:b/>
-          <w:color w:val="000000"/>
-          <w:sz w:val="24"/>
-          <w:szCs w:val="24"/>
-          <w:lang w:eastAsia="es-ES"/>
-        </w:rPr>
-      </w:pPr>
-    </w:p>
-    <w:p>
-      <w:pPr>
-        <w:pStyle w:val="Prrafodelista"/>
+        <w:pStyle w:val="ListParagraph"/>
+        <w:jc w:val="both"/>
+        <w:rPr>
+          <w:rFonts w:eastAsia="Times New Roman" w:cstheme="minorHAnsi"/>
+          <w:b/>
+          <w:color w:val="000000"/>
+          <w:sz w:val="24"/>
+          <w:szCs w:val="24"/>
+          <w:lang w:eastAsia="es-ES"/>
+        </w:rPr>
+      </w:pPr>
+    </w:p>
+    <w:p>
+      <w:pPr>
+        <w:pStyle w:val="ListParagraph"/>
         <w:numPr>
           <w:ilvl w:val="0"/>
           <w:numId w:val="6"/>
@@ -2295,20 +2270,20 @@
     </w:p>
     <w:p>
       <w:pPr>
-        <w:pStyle w:val="Prrafodelista"/>
-        <w:jc w:val="both"/>
-        <w:rPr>
-          <w:rFonts w:eastAsia="Times New Roman" w:cstheme="minorHAnsi"/>
-          <w:color w:val="000000"/>
-          <w:sz w:val="24"/>
-          <w:szCs w:val="24"/>
-          <w:lang w:eastAsia="es-ES"/>
-        </w:rPr>
-      </w:pPr>
-    </w:p>
-    <w:p>
-      <w:pPr>
-        <w:pStyle w:val="Prrafodelista"/>
+        <w:pStyle w:val="ListParagraph"/>
+        <w:jc w:val="both"/>
+        <w:rPr>
+          <w:rFonts w:eastAsia="Times New Roman" w:cstheme="minorHAnsi"/>
+          <w:color w:val="000000"/>
+          <w:sz w:val="24"/>
+          <w:szCs w:val="24"/>
+          <w:lang w:eastAsia="es-ES"/>
+        </w:rPr>
+      </w:pPr>
+    </w:p>
+    <w:p>
+      <w:pPr>
+        <w:pStyle w:val="ListParagraph"/>
         <w:jc w:val="both"/>
         <w:rPr>
           <w:rFonts w:eastAsia="Times New Roman" w:cstheme="minorHAnsi"/>
@@ -2359,48 +2334,26 @@
           <w:szCs w:val="24"/>
           <w:lang w:eastAsia="es-ES"/>
         </w:rPr>
-        <w:t xml:space="preserve">aparece como caja de </w:t>
-      </w:r>
-      <w:r>
-        <w:rPr>
-          <w:rFonts w:eastAsia="Times New Roman" w:cstheme="minorHAnsi"/>
-          <w:b/>
-          <w:color w:val="000000"/>
-          <w:sz w:val="24"/>
-          <w:szCs w:val="24"/>
-          <w:lang w:eastAsia="es-ES"/>
-        </w:rPr>
-        <w:t>parámetro</w:t>
-      </w:r>
-      <w:r>
-        <w:rPr>
-          <w:rFonts w:eastAsia="Times New Roman" w:cstheme="minorHAnsi"/>
-          <w:b/>
-          <w:color w:val="000000"/>
-          <w:sz w:val="24"/>
-          <w:szCs w:val="24"/>
-          <w:lang w:eastAsia="es-ES"/>
-        </w:rPr>
-        <w:t>.</w:t>
-      </w:r>
-    </w:p>
-    <w:p>
-      <w:pPr>
-        <w:pStyle w:val="Prrafodelista"/>
-        <w:jc w:val="both"/>
-        <w:rPr>
-          <w:rFonts w:eastAsia="Times New Roman" w:cstheme="minorHAnsi"/>
-          <w:b/>
-          <w:color w:val="000000"/>
-          <w:sz w:val="24"/>
-          <w:szCs w:val="24"/>
-          <w:lang w:eastAsia="es-ES"/>
-        </w:rPr>
-      </w:pPr>
-    </w:p>
-    <w:p>
-      <w:pPr>
-        <w:pStyle w:val="Prrafodelista"/>
+        <w:t>aparece como caja de parámetro.</w:t>
+      </w:r>
+    </w:p>
+    <w:p>
+      <w:pPr>
+        <w:pStyle w:val="ListParagraph"/>
+        <w:jc w:val="both"/>
+        <w:rPr>
+          <w:rFonts w:eastAsia="Times New Roman" w:cstheme="minorHAnsi"/>
+          <w:b/>
+          <w:color w:val="000000"/>
+          <w:sz w:val="24"/>
+          <w:szCs w:val="24"/>
+          <w:lang w:eastAsia="es-ES"/>
+        </w:rPr>
+      </w:pPr>
+    </w:p>
+    <w:p>
+      <w:pPr>
+        <w:pStyle w:val="ListParagraph"/>
         <w:numPr>
           <w:ilvl w:val="0"/>
           <w:numId w:val="6"/>
@@ -2464,8 +2417,36 @@
           <w:szCs w:val="24"/>
           <w:shd w:val="clear" w:color="auto" w:fill="FFFFFF"/>
         </w:rPr>
-        <w:t>La intensidad I2 es de</w:t>
-      </w:r>
+        <w:t>La intensidad I2 es de:</w:t>
+      </w:r>
+    </w:p>
+    <w:p>
+      <w:pPr>
+        <w:pStyle w:val="ListParagraph"/>
+        <w:jc w:val="both"/>
+        <w:rPr>
+          <w:rFonts w:eastAsia="Times New Roman" w:cstheme="minorHAnsi"/>
+          <w:b/>
+          <w:color w:val="000000"/>
+          <w:sz w:val="24"/>
+          <w:szCs w:val="24"/>
+          <w:lang w:eastAsia="es-ES"/>
+        </w:rPr>
+      </w:pPr>
+    </w:p>
+    <w:p>
+      <w:pPr>
+        <w:pStyle w:val="ListParagraph"/>
+        <w:jc w:val="both"/>
+        <w:rPr>
+          <w:rFonts w:eastAsia="Times New Roman" w:cstheme="minorHAnsi"/>
+          <w:b/>
+          <w:color w:val="000000"/>
+          <w:sz w:val="24"/>
+          <w:szCs w:val="24"/>
+          <w:lang w:eastAsia="es-ES"/>
+        </w:rPr>
+      </w:pPr>
       <w:r>
         <w:rPr>
           <w:rFonts w:cstheme="minorHAnsi"/>
@@ -2474,44 +2455,6 @@
           <w:szCs w:val="24"/>
           <w:shd w:val="clear" w:color="auto" w:fill="FFFFFF"/>
         </w:rPr>
-        <w:t>:</w:t>
-      </w:r>
-    </w:p>
-    <w:p>
-      <w:pPr>
-        <w:pStyle w:val="Prrafodelista"/>
-        <w:jc w:val="both"/>
-        <w:rPr>
-          <w:rFonts w:eastAsia="Times New Roman" w:cstheme="minorHAnsi"/>
-          <w:b/>
-          <w:color w:val="000000"/>
-          <w:sz w:val="24"/>
-          <w:szCs w:val="24"/>
-          <w:lang w:eastAsia="es-ES"/>
-        </w:rPr>
-      </w:pPr>
-    </w:p>
-    <w:p>
-      <w:pPr>
-        <w:pStyle w:val="Prrafodelista"/>
-        <w:jc w:val="both"/>
-        <w:rPr>
-          <w:rFonts w:eastAsia="Times New Roman" w:cstheme="minorHAnsi"/>
-          <w:b/>
-          <w:color w:val="000000"/>
-          <w:sz w:val="24"/>
-          <w:szCs w:val="24"/>
-          <w:lang w:eastAsia="es-ES"/>
-        </w:rPr>
-      </w:pPr>
-      <w:r>
-        <w:rPr>
-          <w:rFonts w:cstheme="minorHAnsi"/>
-          <w:color w:val="222222"/>
-          <w:sz w:val="24"/>
-          <w:szCs w:val="24"/>
-          <w:shd w:val="clear" w:color="auto" w:fill="FFFFFF"/>
-        </w:rPr>
         <w:t>I2 </w:t>
       </w:r>
       <w:r>
@@ -2538,21 +2481,21 @@
     </w:p>
     <w:p>
       <w:pPr>
-        <w:pStyle w:val="Prrafodelista"/>
-        <w:jc w:val="both"/>
-        <w:rPr>
-          <w:rFonts w:eastAsia="Times New Roman" w:cstheme="minorHAnsi"/>
-          <w:b/>
-          <w:color w:val="000000"/>
-          <w:sz w:val="24"/>
-          <w:szCs w:val="24"/>
-          <w:lang w:eastAsia="es-ES"/>
-        </w:rPr>
-      </w:pPr>
-    </w:p>
-    <w:p>
-      <w:pPr>
-        <w:pStyle w:val="Prrafodelista"/>
+        <w:pStyle w:val="ListParagraph"/>
+        <w:jc w:val="both"/>
+        <w:rPr>
+          <w:rFonts w:eastAsia="Times New Roman" w:cstheme="minorHAnsi"/>
+          <w:b/>
+          <w:color w:val="000000"/>
+          <w:sz w:val="24"/>
+          <w:szCs w:val="24"/>
+          <w:lang w:eastAsia="es-ES"/>
+        </w:rPr>
+      </w:pPr>
+    </w:p>
+    <w:p>
+      <w:pPr>
+        <w:pStyle w:val="ListParagraph"/>
         <w:numPr>
           <w:ilvl w:val="0"/>
           <w:numId w:val="6"/>
@@ -2574,8 +2517,22 @@
           <w:szCs w:val="24"/>
           <w:shd w:val="clear" w:color="auto" w:fill="FFFFFF"/>
         </w:rPr>
-        <w:t xml:space="preserve">La intensidad </w:t>
-      </w:r>
+        <w:t>La intensidad potencia que suministra la fuente con las fórmulas de corriente continua es de:</w:t>
+      </w:r>
+    </w:p>
+    <w:p>
+      <w:pPr>
+        <w:pStyle w:val="ListParagraph"/>
+        <w:jc w:val="both"/>
+        <w:rPr>
+          <w:rFonts w:eastAsia="Times New Roman" w:cstheme="minorHAnsi"/>
+          <w:b/>
+          <w:color w:val="000000"/>
+          <w:sz w:val="24"/>
+          <w:szCs w:val="24"/>
+          <w:lang w:eastAsia="es-ES"/>
+        </w:rPr>
+      </w:pPr>
       <w:r>
         <w:rPr>
           <w:rFonts w:cstheme="minorHAnsi"/>
@@ -2584,118 +2541,1621 @@
           <w:szCs w:val="24"/>
           <w:shd w:val="clear" w:color="auto" w:fill="FFFFFF"/>
         </w:rPr>
-        <w:t>potencia que suministra la fuente con las fórmulas de corriente continua</w:t>
-      </w:r>
-      <w:r>
-        <w:rPr>
-          <w:rFonts w:cstheme="minorHAnsi"/>
-          <w:color w:val="222222"/>
-          <w:sz w:val="24"/>
-          <w:szCs w:val="24"/>
-          <w:shd w:val="clear" w:color="auto" w:fill="FFFFFF"/>
-        </w:rPr>
-        <w:t xml:space="preserve"> es de:</w:t>
-      </w:r>
-    </w:p>
-    <w:p>
-      <w:pPr>
-        <w:pStyle w:val="Prrafodelista"/>
-        <w:jc w:val="both"/>
-        <w:rPr>
-          <w:rFonts w:eastAsia="Times New Roman" w:cstheme="minorHAnsi"/>
-          <w:b/>
-          <w:color w:val="000000"/>
-          <w:sz w:val="24"/>
-          <w:szCs w:val="24"/>
-          <w:lang w:eastAsia="es-ES"/>
-        </w:rPr>
-      </w:pPr>
+        <w:lastRenderedPageBreak/>
+        <w:t>P </w:t>
+      </w:r>
+      <w:r>
+        <w:rPr>
+          <w:rFonts w:eastAsia="Times New Roman" w:cstheme="minorHAnsi"/>
+          <w:color w:val="000000"/>
+          <w:sz w:val="24"/>
+          <w:szCs w:val="24"/>
+          <w:lang w:eastAsia="es-ES"/>
+        </w:rPr>
+        <w:t xml:space="preserve"> </w:t>
+      </w:r>
+      <w:r>
+        <w:rPr>
+          <w:rFonts w:eastAsia="Times New Roman" w:cstheme="minorHAnsi"/>
+          <w:b/>
+          <w:color w:val="000000"/>
+          <w:sz w:val="24"/>
+          <w:szCs w:val="24"/>
+          <w:lang w:eastAsia="es-ES"/>
+        </w:rPr>
+        <w:t>aparece como caja de parámetro.</w:t>
+      </w:r>
+    </w:p>
+    <w:p>
+      <w:pPr>
+        <w:jc w:val="both"/>
+        <w:rPr>
+          <w:rFonts w:eastAsia="Times New Roman" w:cstheme="minorHAnsi"/>
+          <w:b/>
+          <w:color w:val="000000"/>
+          <w:sz w:val="24"/>
+          <w:szCs w:val="24"/>
+          <w:lang w:eastAsia="es-ES"/>
+        </w:rPr>
+      </w:pPr>
+      <w:r>
+        <w:rPr>
+          <w:rFonts w:eastAsia="Times New Roman" w:cstheme="minorHAnsi"/>
+          <w:b/>
+          <w:color w:val="000000"/>
+          <w:sz w:val="24"/>
+          <w:szCs w:val="24"/>
+          <w:lang w:eastAsia="es-ES"/>
+        </w:rPr>
+        <w:t>GRÁFICA</w:t>
+      </w:r>
+    </w:p>
+    <w:p>
+      <w:pPr>
+        <w:jc w:val="both"/>
+        <w:rPr>
+          <w:rFonts w:eastAsia="Times New Roman" w:cstheme="minorHAnsi"/>
+          <w:color w:val="000000"/>
+          <w:sz w:val="24"/>
+          <w:szCs w:val="24"/>
+          <w:lang w:eastAsia="es-ES"/>
+        </w:rPr>
+      </w:pPr>
+      <w:r>
+        <w:rPr>
+          <w:rFonts w:eastAsia="Times New Roman" w:cstheme="minorHAnsi"/>
+          <w:color w:val="000000"/>
+          <w:sz w:val="24"/>
+          <w:szCs w:val="24"/>
+          <w:lang w:eastAsia="es-ES"/>
+        </w:rPr>
+        <w:t>No tiene</w:t>
+      </w:r>
+    </w:p>
+    <w:p>
+      <w:pPr>
+        <w:jc w:val="both"/>
+        <w:rPr>
+          <w:sz w:val="24"/>
+          <w:szCs w:val="24"/>
+        </w:rPr>
+      </w:pPr>
+    </w:p>
+    <w:p>
+      <w:pPr>
+        <w:jc w:val="both"/>
+        <w:rPr>
+          <w:b/>
+          <w:sz w:val="24"/>
+          <w:szCs w:val="24"/>
+        </w:rPr>
+      </w:pPr>
+      <w:r>
+        <w:rPr>
+          <w:sz w:val="24"/>
+          <w:szCs w:val="24"/>
+        </w:rPr>
+        <w:t>3.-</w:t>
+      </w:r>
+      <w:r>
+        <w:rPr>
+          <w:b/>
+          <w:sz w:val="24"/>
+          <w:szCs w:val="24"/>
+        </w:rPr>
+        <w:t>ANÁLISIS MATEMÁTICO</w:t>
+      </w:r>
+    </w:p>
+    <w:p>
+      <w:pPr>
+        <w:jc w:val="both"/>
+        <w:rPr>
+          <w:sz w:val="24"/>
+          <w:szCs w:val="24"/>
+        </w:rPr>
+      </w:pPr>
+      <w:r>
+        <w:rPr>
+          <w:b/>
+          <w:sz w:val="24"/>
+          <w:szCs w:val="24"/>
+        </w:rPr>
+        <w:t xml:space="preserve">ENUNCIADO: </w:t>
+      </w:r>
+      <w:r>
+        <w:rPr>
+          <w:sz w:val="24"/>
+          <w:szCs w:val="24"/>
+        </w:rPr>
+        <w:t xml:space="preserve">Calcular </w:t>
+      </w:r>
+      <w:r>
+        <w:rPr>
+          <w:i/>
+          <w:sz w:val="24"/>
+          <w:szCs w:val="24"/>
+        </w:rPr>
+        <w:t>a</w:t>
+      </w:r>
+      <w:r>
+        <w:rPr>
+          <w:sz w:val="24"/>
+          <w:szCs w:val="24"/>
+        </w:rPr>
+        <w:t xml:space="preserve"> y </w:t>
+      </w:r>
+      <w:r>
+        <w:rPr>
+          <w:i/>
+          <w:sz w:val="24"/>
+          <w:szCs w:val="24"/>
+        </w:rPr>
+        <w:t xml:space="preserve">b </w:t>
+      </w:r>
+      <w:r>
+        <w:rPr>
+          <w:sz w:val="24"/>
+          <w:szCs w:val="24"/>
+        </w:rPr>
+        <w:t>para que la función f(x) sea continua</w:t>
+      </w:r>
+    </w:p>
+    <w:p>
+      <w:pPr>
+        <w:jc w:val="both"/>
+        <w:rPr>
+          <w:b/>
+          <w:sz w:val="24"/>
+          <w:szCs w:val="24"/>
+        </w:rPr>
+      </w:pPr>
+      <w:r>
+        <w:rPr>
+          <w:b/>
+          <w:sz w:val="24"/>
+          <w:szCs w:val="24"/>
+        </w:rPr>
+        <w:t>DIBUJO:</w:t>
+      </w:r>
+    </w:p>
+    <w:p>
+      <w:pPr>
+        <w:jc w:val="both"/>
+        <w:rPr>
+          <w:sz w:val="24"/>
+          <w:szCs w:val="24"/>
+        </w:rPr>
+      </w:pPr>
+      <w:r>
+        <w:rPr>
+          <w:noProof/>
+        </w:rPr>
+        <w:drawing>
+          <wp:inline distT="0" distB="0" distL="0" distR="0" wp14:anchorId="54F16F75" wp14:editId="1B1E29BD">
+            <wp:extent cx="5009515" cy="1630045"/>
+            <wp:effectExtent l="0" t="0" r="635" b="8255"/>
+            <wp:docPr id="2" name="Picture 2" descr="https://3.bp.blogspot.com/-czMO1cgT3KA/WNJIcLQriEI/AAAAAAAA0Nk/9S-ckA4jS9In9nAkyN1H1s7zhUlLAVtAwCPcB/s1600/Continuidad%2Bde%2Buna%2Bfunci%25C3%25B3n%2Bcon%2Bdos%2Bpar%25C3%25A1metros.png"/>
+            <wp:cNvGraphicFramePr>
+              <a:graphicFrameLocks xmlns:a="http://schemas.openxmlformats.org/drawingml/2006/main" noChangeAspect="1"/>
+            </wp:cNvGraphicFramePr>
+            <a:graphic xmlns:a="http://schemas.openxmlformats.org/drawingml/2006/main">
+              <a:graphicData uri="http://schemas.openxmlformats.org/drawingml/2006/picture">
+                <pic:pic xmlns:pic="http://schemas.openxmlformats.org/drawingml/2006/picture">
+                  <pic:nvPicPr>
+                    <pic:cNvPr id="0" name="Picture 1" descr="https://3.bp.blogspot.com/-czMO1cgT3KA/WNJIcLQriEI/AAAAAAAA0Nk/9S-ckA4jS9In9nAkyN1H1s7zhUlLAVtAwCPcB/s1600/Continuidad%2Bde%2Buna%2Bfunci%25C3%25B3n%2Bcon%2Bdos%2Bpar%25C3%25A1metros.png"/>
+                    <pic:cNvPicPr>
+                      <a:picLocks noChangeAspect="1" noChangeArrowheads="1"/>
+                    </pic:cNvPicPr>
+                  </pic:nvPicPr>
+                  <pic:blipFill>
+                    <a:blip r:embed="rId7">
+                      <a:extLst>
+                        <a:ext uri="{28A0092B-C50C-407E-A947-70E740481C1C}">
+                          <a14:useLocalDpi xmlns:a14="http://schemas.microsoft.com/office/drawing/2010/main" val="0"/>
+                        </a:ext>
+                      </a:extLst>
+                    </a:blip>
+                    <a:srcRect/>
+                    <a:stretch>
+                      <a:fillRect/>
+                    </a:stretch>
+                  </pic:blipFill>
+                  <pic:spPr bwMode="auto">
+                    <a:xfrm>
+                      <a:off x="0" y="0"/>
+                      <a:ext cx="5009515" cy="1630045"/>
+                    </a:xfrm>
+                    <a:prstGeom prst="rect">
+                      <a:avLst/>
+                    </a:prstGeom>
+                    <a:noFill/>
+                    <a:ln>
+                      <a:noFill/>
+                    </a:ln>
+                  </pic:spPr>
+                </pic:pic>
+              </a:graphicData>
+            </a:graphic>
+          </wp:inline>
+        </w:drawing>
+      </w:r>
+    </w:p>
+    <w:p>
+      <w:pPr>
+        <w:jc w:val="both"/>
+        <w:rPr>
+          <w:sz w:val="24"/>
+          <w:szCs w:val="24"/>
+        </w:rPr>
+      </w:pPr>
+      <w:hyperlink r:id="rId8" w:history="1">
+        <w:r>
+          <w:rPr>
+            <w:rStyle w:val="Hyperlink"/>
+            <w:sz w:val="24"/>
+            <w:szCs w:val="24"/>
+          </w:rPr>
+          <w:t>https://3.bp.blogspot.com/-czMO1cgT3KA/WNJIcLQriEI/AAAAAAAA0Nk/9S-ckA4jS9In9nAkyN1H1s7zhUlLAVtAwCPcB/s1600/Continuidad%2Bde%2Buna%2Bfunci%25C3%25B3n%2Bcon%2Bdos%2Bpar%25C3%25A1metros.png</w:t>
+        </w:r>
+      </w:hyperlink>
+    </w:p>
+    <w:p>
+      <w:pPr>
+        <w:jc w:val="both"/>
+        <w:rPr>
+          <w:b/>
+          <w:sz w:val="24"/>
+          <w:szCs w:val="24"/>
+        </w:rPr>
+      </w:pPr>
+      <w:r>
+        <w:rPr>
+          <w:b/>
+          <w:sz w:val="24"/>
+          <w:szCs w:val="24"/>
+        </w:rPr>
+        <w:t>RESOLUCIÓN</w:t>
+      </w:r>
+    </w:p>
+    <w:p>
+      <w:pPr>
+        <w:pStyle w:val="ListParagraph"/>
+        <w:numPr>
+          <w:ilvl w:val="0"/>
+          <w:numId w:val="7"/>
+        </w:numPr>
+        <w:jc w:val="both"/>
+        <w:rPr>
+          <w:sz w:val="24"/>
+          <w:szCs w:val="24"/>
+        </w:rPr>
+      </w:pPr>
+      <w:r>
+        <w:rPr>
+          <w:sz w:val="24"/>
+          <w:szCs w:val="24"/>
+        </w:rPr>
+        <w:t>Para conocer la continuidad de la función dada necesitamos conocer la continuidad en ambos extremos de la función. x</w:t>
+      </w:r>
+      <w:r>
+        <w:rPr>
+          <w:sz w:val="24"/>
+          <w:szCs w:val="24"/>
+          <w:vertAlign w:val="superscript"/>
+        </w:rPr>
+        <w:t>-</w:t>
+      </w:r>
+      <w:r>
+        <w:rPr>
+          <w:sz w:val="24"/>
+          <w:szCs w:val="24"/>
+        </w:rPr>
+        <w:t xml:space="preserve"> será el extremo izquierdo y x</w:t>
+      </w:r>
+      <w:r>
+        <w:rPr>
+          <w:sz w:val="24"/>
+          <w:szCs w:val="24"/>
+          <w:vertAlign w:val="superscript"/>
+        </w:rPr>
+        <w:t>+</w:t>
+      </w:r>
+      <w:r>
+        <w:rPr>
+          <w:sz w:val="24"/>
+          <w:szCs w:val="24"/>
+        </w:rPr>
+        <w:t xml:space="preserve"> el extremo derecho.</w:t>
+      </w:r>
+    </w:p>
+    <w:p>
+      <w:pPr>
+        <w:pStyle w:val="ListParagraph"/>
+        <w:jc w:val="both"/>
+        <w:rPr>
+          <w:sz w:val="24"/>
+          <w:szCs w:val="24"/>
+        </w:rPr>
+      </w:pPr>
+    </w:p>
+    <w:p>
+      <w:pPr>
+        <w:pStyle w:val="ListParagraph"/>
+        <w:jc w:val="both"/>
+        <w:rPr>
+          <w:b/>
+          <w:sz w:val="24"/>
+          <w:szCs w:val="24"/>
+        </w:rPr>
+      </w:pPr>
+      <w:r>
+        <w:rPr>
+          <w:sz w:val="24"/>
+          <w:szCs w:val="24"/>
+        </w:rPr>
+        <w:t>x</w:t>
+      </w:r>
+      <w:r>
+        <w:rPr>
+          <w:sz w:val="24"/>
+          <w:szCs w:val="24"/>
+          <w:vertAlign w:val="superscript"/>
+        </w:rPr>
+        <w:t>-</w:t>
+      </w:r>
+      <w:r>
+        <w:rPr>
+          <w:sz w:val="24"/>
+          <w:szCs w:val="24"/>
+        </w:rPr>
+        <w:t xml:space="preserve"> y x</w:t>
+      </w:r>
+      <w:r>
+        <w:rPr>
+          <w:sz w:val="24"/>
+          <w:szCs w:val="24"/>
+          <w:vertAlign w:val="superscript"/>
+        </w:rPr>
+        <w:t>+</w:t>
+      </w:r>
+      <w:r>
+        <w:rPr>
+          <w:sz w:val="24"/>
+          <w:szCs w:val="24"/>
+        </w:rPr>
+        <w:t xml:space="preserve"> </w:t>
+      </w:r>
+      <w:r>
+        <w:rPr>
+          <w:b/>
+          <w:sz w:val="24"/>
+          <w:szCs w:val="24"/>
+        </w:rPr>
+        <w:t>aparecerán como caja de parámetro.</w:t>
+      </w:r>
+    </w:p>
+    <w:p>
+      <w:pPr>
+        <w:pStyle w:val="ListParagraph"/>
+        <w:jc w:val="both"/>
+        <w:rPr>
+          <w:sz w:val="24"/>
+          <w:szCs w:val="24"/>
+        </w:rPr>
+      </w:pPr>
+      <w:r>
+        <w:rPr>
+          <w:sz w:val="24"/>
+          <w:szCs w:val="24"/>
+        </w:rPr>
+        <w:t xml:space="preserve"> </w:t>
+      </w:r>
+    </w:p>
+    <w:p>
+      <w:pPr>
+        <w:pStyle w:val="ListParagraph"/>
+        <w:numPr>
+          <w:ilvl w:val="0"/>
+          <w:numId w:val="7"/>
+        </w:numPr>
+        <w:jc w:val="both"/>
+        <w:rPr>
+          <w:sz w:val="24"/>
+          <w:szCs w:val="24"/>
+        </w:rPr>
+      </w:pPr>
+      <w:r>
+        <w:rPr>
+          <w:sz w:val="24"/>
+          <w:szCs w:val="24"/>
+        </w:rPr>
+        <w:t xml:space="preserve">Para calcular la continuidad </w:t>
+      </w:r>
+      <w:r>
+        <w:rPr>
+          <w:sz w:val="24"/>
+          <w:szCs w:val="24"/>
+        </w:rPr>
+        <w:t>en el extremo izquierdo, se calcula el límite de f(x) cuando x tiende a x</w:t>
+      </w:r>
+      <w:r>
+        <w:rPr>
+          <w:sz w:val="24"/>
+          <w:szCs w:val="24"/>
+          <w:vertAlign w:val="superscript"/>
+        </w:rPr>
+        <w:t>+</w:t>
+      </w:r>
+      <w:r>
+        <w:rPr>
+          <w:sz w:val="24"/>
+          <w:szCs w:val="24"/>
+        </w:rPr>
+        <w:t xml:space="preserve"> y el límite de f(x) cuando x tiene a x</w:t>
+      </w:r>
+      <w:r>
+        <w:rPr>
+          <w:sz w:val="24"/>
+          <w:szCs w:val="24"/>
+          <w:vertAlign w:val="superscript"/>
+        </w:rPr>
+        <w:t>-</w:t>
+      </w:r>
+      <w:r>
+        <w:rPr>
+          <w:sz w:val="24"/>
+          <w:szCs w:val="24"/>
+        </w:rPr>
+        <w:t>. Estas dos ecuaciones resultantes se igualarán formando una única ecuación.</w:t>
+      </w:r>
+      <w:r>
+        <w:rPr>
+          <w:sz w:val="24"/>
+          <w:szCs w:val="24"/>
+        </w:rPr>
+        <w:t xml:space="preserve"> </w:t>
+      </w:r>
+    </w:p>
+    <w:p>
+      <w:pPr>
+        <w:ind w:left="708"/>
+        <w:jc w:val="both"/>
+        <w:rPr>
+          <w:b/>
+          <w:sz w:val="24"/>
+          <w:szCs w:val="24"/>
+        </w:rPr>
+      </w:pPr>
+      <w:r>
+        <w:rPr>
+          <w:b/>
+          <w:sz w:val="24"/>
+          <w:szCs w:val="24"/>
+        </w:rPr>
+        <w:t>No se ingresa ningún parámetro.</w:t>
+      </w:r>
+    </w:p>
+    <w:p>
+      <w:pPr>
+        <w:pStyle w:val="ListParagraph"/>
+        <w:numPr>
+          <w:ilvl w:val="0"/>
+          <w:numId w:val="7"/>
+        </w:numPr>
+        <w:jc w:val="both"/>
+        <w:rPr>
+          <w:sz w:val="24"/>
+          <w:szCs w:val="24"/>
+        </w:rPr>
+      </w:pPr>
+      <w:r>
+        <w:rPr>
+          <w:sz w:val="24"/>
+          <w:szCs w:val="24"/>
+        </w:rPr>
+        <w:t xml:space="preserve">Para calcular la continuidad </w:t>
+      </w:r>
+      <w:r>
+        <w:rPr>
+          <w:sz w:val="24"/>
+          <w:szCs w:val="24"/>
+        </w:rPr>
+        <w:t xml:space="preserve">por la derecha se realiza el mismo procedimiento, solo que esta vez </w:t>
+      </w:r>
+      <w:r>
+        <w:rPr>
+          <w:sz w:val="24"/>
+          <w:szCs w:val="24"/>
+        </w:rPr>
+        <w:t xml:space="preserve">se calcula el límite de f(x) cuando x tiende a </w:t>
+      </w:r>
+      <w:r>
+        <w:rPr>
+          <w:sz w:val="24"/>
+          <w:szCs w:val="24"/>
+        </w:rPr>
+        <w:t>x</w:t>
+      </w:r>
+      <w:r>
+        <w:rPr>
+          <w:sz w:val="24"/>
+          <w:szCs w:val="24"/>
+          <w:vertAlign w:val="superscript"/>
+        </w:rPr>
+        <w:t>+</w:t>
+      </w:r>
+      <w:r>
+        <w:rPr>
+          <w:sz w:val="24"/>
+          <w:szCs w:val="24"/>
+        </w:rPr>
+        <w:t xml:space="preserve"> y el límite de f(x) cuando x tiene a </w:t>
+      </w:r>
+      <w:r>
+        <w:rPr>
+          <w:sz w:val="24"/>
+          <w:szCs w:val="24"/>
+        </w:rPr>
+        <w:t>x</w:t>
+      </w:r>
+      <w:r>
+        <w:rPr>
+          <w:sz w:val="24"/>
+          <w:szCs w:val="24"/>
+          <w:vertAlign w:val="superscript"/>
+        </w:rPr>
+        <w:t>-</w:t>
+      </w:r>
+      <w:r>
+        <w:rPr>
+          <w:sz w:val="24"/>
+          <w:szCs w:val="24"/>
+        </w:rPr>
+        <w:t xml:space="preserve">. </w:t>
+      </w:r>
+      <w:r>
+        <w:rPr>
+          <w:sz w:val="24"/>
+          <w:szCs w:val="24"/>
+        </w:rPr>
+        <w:t>De nuevo se igualarán ambos resultados.</w:t>
+      </w:r>
+      <w:r>
+        <w:rPr>
+          <w:sz w:val="24"/>
+          <w:szCs w:val="24"/>
+        </w:rPr>
+        <w:t xml:space="preserve"> </w:t>
+      </w:r>
+    </w:p>
+    <w:p>
+      <w:pPr>
+        <w:pStyle w:val="ListParagraph"/>
+        <w:jc w:val="both"/>
+        <w:rPr>
+          <w:sz w:val="24"/>
+          <w:szCs w:val="24"/>
+        </w:rPr>
+      </w:pPr>
+    </w:p>
+    <w:p>
+      <w:pPr>
+        <w:ind w:left="708"/>
+        <w:jc w:val="both"/>
+        <w:rPr>
+          <w:b/>
+          <w:sz w:val="24"/>
+          <w:szCs w:val="24"/>
+        </w:rPr>
+      </w:pPr>
+      <w:r>
+        <w:rPr>
+          <w:b/>
+          <w:sz w:val="24"/>
+          <w:szCs w:val="24"/>
+        </w:rPr>
+        <w:t>No se ingresa ningún parámetro.</w:t>
+      </w:r>
+    </w:p>
+    <w:p>
+      <w:pPr>
+        <w:pStyle w:val="ListParagraph"/>
+        <w:jc w:val="both"/>
+        <w:rPr>
+          <w:sz w:val="24"/>
+          <w:szCs w:val="24"/>
+        </w:rPr>
+      </w:pPr>
+    </w:p>
+    <w:p>
+      <w:pPr>
+        <w:pStyle w:val="ListParagraph"/>
+        <w:numPr>
+          <w:ilvl w:val="0"/>
+          <w:numId w:val="7"/>
+        </w:numPr>
+        <w:jc w:val="both"/>
+        <w:rPr>
+          <w:sz w:val="24"/>
+          <w:szCs w:val="24"/>
+        </w:rPr>
+      </w:pPr>
+      <w:r>
+        <w:rPr>
+          <w:sz w:val="24"/>
+          <w:szCs w:val="24"/>
+        </w:rPr>
+        <w:t xml:space="preserve">Conocida la continuidad en ambos extremos de la función, solo nos queda calcular </w:t>
+      </w:r>
+      <w:r>
+        <w:rPr>
+          <w:i/>
+          <w:sz w:val="24"/>
+          <w:szCs w:val="24"/>
+        </w:rPr>
+        <w:t xml:space="preserve">a </w:t>
+      </w:r>
+      <w:r>
+        <w:rPr>
+          <w:sz w:val="24"/>
+          <w:szCs w:val="24"/>
+        </w:rPr>
+        <w:t xml:space="preserve">y </w:t>
+      </w:r>
+      <w:r>
+        <w:rPr>
+          <w:i/>
+          <w:sz w:val="24"/>
+          <w:szCs w:val="24"/>
+        </w:rPr>
+        <w:t>b</w:t>
+      </w:r>
+      <w:r>
+        <w:rPr>
+          <w:sz w:val="24"/>
+          <w:szCs w:val="24"/>
+        </w:rPr>
+        <w:t xml:space="preserve"> mediante sustitución utilizando las dos ecuaciones que acabamos de calcular en b) y c)</w:t>
+      </w:r>
+    </w:p>
+    <w:p>
+      <w:pPr>
+        <w:ind w:left="708"/>
+        <w:jc w:val="both"/>
+        <w:rPr>
+          <w:b/>
+          <w:sz w:val="24"/>
+          <w:szCs w:val="24"/>
+        </w:rPr>
+      </w:pPr>
+      <w:r>
+        <w:rPr>
+          <w:sz w:val="24"/>
+          <w:szCs w:val="24"/>
+        </w:rPr>
+        <w:t xml:space="preserve">a y b </w:t>
+      </w:r>
+      <w:r>
+        <w:rPr>
+          <w:b/>
+          <w:sz w:val="24"/>
+          <w:szCs w:val="24"/>
+        </w:rPr>
+        <w:t>aparecerán como caja de parámetro.</w:t>
+      </w:r>
+    </w:p>
+    <w:p>
+      <w:pPr>
+        <w:jc w:val="both"/>
+        <w:rPr>
+          <w:rFonts w:eastAsia="Times New Roman" w:cstheme="minorHAnsi"/>
+          <w:b/>
+          <w:color w:val="000000"/>
+          <w:sz w:val="24"/>
+          <w:szCs w:val="24"/>
+          <w:lang w:eastAsia="es-ES"/>
+        </w:rPr>
+      </w:pPr>
+      <w:r>
+        <w:rPr>
+          <w:rFonts w:eastAsia="Times New Roman" w:cstheme="minorHAnsi"/>
+          <w:b/>
+          <w:color w:val="000000"/>
+          <w:sz w:val="24"/>
+          <w:szCs w:val="24"/>
+          <w:lang w:eastAsia="es-ES"/>
+        </w:rPr>
+        <w:t>GRÁFICA</w:t>
+      </w:r>
+    </w:p>
+    <w:p>
+      <w:pPr>
+        <w:jc w:val="both"/>
+        <w:rPr>
+          <w:sz w:val="24"/>
+          <w:szCs w:val="24"/>
+        </w:rPr>
+      </w:pPr>
+      <w:r>
+        <w:rPr>
+          <w:sz w:val="24"/>
+          <w:szCs w:val="24"/>
+        </w:rPr>
+        <w:t xml:space="preserve">Representa la gráfica con las tres partes de la función, en este caso la parte intermedia cambiando según la </w:t>
+      </w:r>
+      <w:r>
+        <w:rPr>
+          <w:i/>
+          <w:sz w:val="24"/>
+          <w:szCs w:val="24"/>
+        </w:rPr>
+        <w:t>a</w:t>
+      </w:r>
+      <w:r>
+        <w:rPr>
+          <w:sz w:val="24"/>
+          <w:szCs w:val="24"/>
+        </w:rPr>
+        <w:t xml:space="preserve"> y la </w:t>
+      </w:r>
+      <w:r>
+        <w:rPr>
+          <w:i/>
+          <w:sz w:val="24"/>
+          <w:szCs w:val="24"/>
+        </w:rPr>
+        <w:t>b</w:t>
+      </w:r>
+      <w:r>
+        <w:rPr>
+          <w:sz w:val="24"/>
+          <w:szCs w:val="24"/>
+        </w:rPr>
+        <w:t xml:space="preserve"> que se ingrese, mostrando la continuidad o la no continuidad de </w:t>
+      </w:r>
+      <w:r>
+        <w:rPr>
+          <w:sz w:val="24"/>
+          <w:szCs w:val="24"/>
+        </w:rPr>
+        <w:t>esta</w:t>
+      </w:r>
+      <w:r>
+        <w:rPr>
+          <w:sz w:val="24"/>
+          <w:szCs w:val="24"/>
+        </w:rPr>
+        <w:t>.</w:t>
+      </w:r>
+    </w:p>
+    <w:p>
+      <w:pPr>
+        <w:ind w:left="708"/>
+        <w:jc w:val="both"/>
+        <w:rPr>
+          <w:b/>
+          <w:sz w:val="24"/>
+          <w:szCs w:val="24"/>
+        </w:rPr>
+      </w:pPr>
+    </w:p>
+    <w:p>
+      <w:pPr>
+        <w:jc w:val="both"/>
+        <w:rPr>
+          <w:b/>
+          <w:sz w:val="24"/>
+          <w:szCs w:val="24"/>
+        </w:rPr>
+      </w:pPr>
+      <w:r>
+        <w:rPr>
+          <w:b/>
+          <w:sz w:val="24"/>
+          <w:szCs w:val="24"/>
+        </w:rPr>
+        <w:t xml:space="preserve">4.- </w:t>
+      </w:r>
+      <w:r>
+        <w:rPr>
+          <w:b/>
+          <w:sz w:val="24"/>
+          <w:szCs w:val="24"/>
+        </w:rPr>
+        <w:t xml:space="preserve">FORMULACIÓN </w:t>
+      </w:r>
+      <w:r>
+        <w:rPr>
+          <w:b/>
+          <w:sz w:val="24"/>
+          <w:szCs w:val="24"/>
+        </w:rPr>
+        <w:t>IN</w:t>
+      </w:r>
+      <w:r>
+        <w:rPr>
+          <w:b/>
+          <w:sz w:val="24"/>
+          <w:szCs w:val="24"/>
+        </w:rPr>
+        <w:t>ORGÁNICA</w:t>
+      </w:r>
+    </w:p>
+    <w:p>
+      <w:pPr>
+        <w:jc w:val="both"/>
+        <w:rPr>
+          <w:sz w:val="24"/>
+          <w:szCs w:val="24"/>
+        </w:rPr>
+      </w:pPr>
+      <w:r>
+        <w:rPr>
+          <w:b/>
+          <w:sz w:val="24"/>
+          <w:szCs w:val="24"/>
+        </w:rPr>
+        <w:t xml:space="preserve">ENUNCIADO: </w:t>
+      </w:r>
+      <w:r>
+        <w:rPr>
+          <w:sz w:val="24"/>
+          <w:szCs w:val="24"/>
+        </w:rPr>
+        <w:t xml:space="preserve">A continuación, se mostrarán varios compuestos y varias fórmulas químicas, para cada una de ellas se deberá indicar su </w:t>
+      </w:r>
+      <w:r>
+        <w:rPr>
+          <w:sz w:val="24"/>
+          <w:szCs w:val="24"/>
+        </w:rPr>
+        <w:t>solución según el tipo que sea.</w:t>
+      </w:r>
+    </w:p>
+    <w:p>
+      <w:pPr>
+        <w:jc w:val="both"/>
+        <w:rPr>
+          <w:sz w:val="24"/>
+          <w:szCs w:val="24"/>
+        </w:rPr>
+      </w:pPr>
+      <w:r>
+        <w:rPr>
+          <w:b/>
+          <w:sz w:val="24"/>
+          <w:szCs w:val="24"/>
+        </w:rPr>
+        <w:t>DIBUJO: No tiene</w:t>
+      </w:r>
+      <w:r>
+        <w:rPr>
+          <w:sz w:val="24"/>
+          <w:szCs w:val="24"/>
+        </w:rPr>
+        <w:t xml:space="preserve"> </w:t>
+      </w:r>
+    </w:p>
+    <w:p>
+      <w:pPr>
+        <w:jc w:val="both"/>
+        <w:rPr>
+          <w:b/>
+          <w:sz w:val="24"/>
+          <w:szCs w:val="24"/>
+        </w:rPr>
+      </w:pPr>
+      <w:r>
+        <w:rPr>
+          <w:b/>
+          <w:sz w:val="24"/>
+          <w:szCs w:val="24"/>
+        </w:rPr>
+        <w:t xml:space="preserve">EJEMPLO: </w:t>
+      </w:r>
       <w:bookmarkStart w:id="0" w:name="_GoBack"/>
       <w:bookmarkEnd w:id="0"/>
-      <w:r>
-        <w:rPr>
-          <w:rFonts w:cstheme="minorHAnsi"/>
-          <w:color w:val="222222"/>
-          <w:sz w:val="24"/>
-          <w:szCs w:val="24"/>
-          <w:shd w:val="clear" w:color="auto" w:fill="FFFFFF"/>
-        </w:rPr>
+    </w:p>
+    <w:p>
+      <w:pPr>
+        <w:pStyle w:val="ListParagraph"/>
+        <w:numPr>
+          <w:ilvl w:val="0"/>
+          <w:numId w:val="9"/>
+        </w:numPr>
+        <w:jc w:val="both"/>
+        <w:rPr>
+          <w:b/>
+          <w:sz w:val="24"/>
+          <w:szCs w:val="24"/>
+        </w:rPr>
+      </w:pPr>
+      <w:r>
+        <w:rPr>
+          <w:sz w:val="24"/>
+          <w:szCs w:val="24"/>
+        </w:rPr>
+        <w:t xml:space="preserve">ácido sulfhídrico </w:t>
+      </w:r>
+      <w:r>
+        <w:rPr>
+          <w:i/>
+          <w:sz w:val="24"/>
+          <w:szCs w:val="24"/>
+        </w:rPr>
+        <w:t>tendría como solución</w:t>
+      </w:r>
+      <w:r>
+        <w:rPr>
+          <w:sz w:val="24"/>
+          <w:szCs w:val="24"/>
+        </w:rPr>
+        <w:t xml:space="preserve"> H2S</w:t>
+      </w:r>
+    </w:p>
+    <w:p>
+      <w:pPr>
+        <w:pStyle w:val="ListParagraph"/>
+        <w:numPr>
+          <w:ilvl w:val="0"/>
+          <w:numId w:val="9"/>
+        </w:numPr>
+        <w:jc w:val="both"/>
+        <w:rPr>
+          <w:b/>
+          <w:sz w:val="24"/>
+          <w:szCs w:val="24"/>
+        </w:rPr>
+      </w:pPr>
+      <w:r>
+        <w:rPr>
+          <w:sz w:val="24"/>
+          <w:szCs w:val="24"/>
+        </w:rPr>
+        <w:t xml:space="preserve">H2S </w:t>
+      </w:r>
+      <w:r>
+        <w:rPr>
+          <w:i/>
+          <w:sz w:val="24"/>
+          <w:szCs w:val="24"/>
+        </w:rPr>
+        <w:t xml:space="preserve">tendría como solución </w:t>
+      </w:r>
+      <w:proofErr w:type="spellStart"/>
+      <w:r>
+        <w:rPr>
+          <w:i/>
+          <w:sz w:val="24"/>
+          <w:szCs w:val="24"/>
+        </w:rPr>
+        <w:t>acido</w:t>
+      </w:r>
+      <w:proofErr w:type="spellEnd"/>
+      <w:r>
+        <w:rPr>
+          <w:sz w:val="24"/>
+          <w:szCs w:val="24"/>
+        </w:rPr>
+        <w:t xml:space="preserve"> </w:t>
+      </w:r>
+      <w:proofErr w:type="spellStart"/>
+      <w:r>
+        <w:rPr>
+          <w:sz w:val="24"/>
+          <w:szCs w:val="24"/>
+        </w:rPr>
+        <w:t>sulfh</w:t>
+      </w:r>
+      <w:r>
+        <w:rPr>
+          <w:sz w:val="24"/>
+          <w:szCs w:val="24"/>
+        </w:rPr>
+        <w:t>i</w:t>
+      </w:r>
+      <w:r>
+        <w:rPr>
+          <w:sz w:val="24"/>
+          <w:szCs w:val="24"/>
+        </w:rPr>
+        <w:t>drico</w:t>
+      </w:r>
+      <w:proofErr w:type="spellEnd"/>
+    </w:p>
+    <w:p>
+      <w:pPr>
+        <w:jc w:val="both"/>
+        <w:rPr>
+          <w:b/>
+          <w:sz w:val="24"/>
+          <w:szCs w:val="24"/>
+        </w:rPr>
+      </w:pPr>
+      <w:r>
+        <w:rPr>
+          <w:b/>
+          <w:sz w:val="24"/>
+          <w:szCs w:val="24"/>
+        </w:rPr>
+        <w:t>RESOLUCIÓN:</w:t>
+      </w:r>
+    </w:p>
+    <w:p>
+      <w:pPr>
+        <w:pStyle w:val="ListParagraph"/>
+        <w:numPr>
+          <w:ilvl w:val="0"/>
+          <w:numId w:val="8"/>
+        </w:numPr>
+        <w:jc w:val="both"/>
+        <w:rPr>
+          <w:sz w:val="24"/>
+          <w:szCs w:val="24"/>
+        </w:rPr>
+      </w:pPr>
+      <w:r>
+        <w:t xml:space="preserve">peróxido </w:t>
+      </w:r>
+      <w:proofErr w:type="spellStart"/>
+      <w:r>
+        <w:t>hipoamericioso</w:t>
+      </w:r>
+      <w:proofErr w:type="spellEnd"/>
+    </w:p>
+    <w:p>
+      <w:pPr>
+        <w:ind w:left="720"/>
+        <w:jc w:val="both"/>
+        <w:rPr>
+          <w:b/>
+          <w:sz w:val="24"/>
+          <w:szCs w:val="24"/>
+        </w:rPr>
+      </w:pPr>
+      <w:r>
+        <w:rPr>
+          <w:b/>
+          <w:sz w:val="24"/>
+          <w:szCs w:val="24"/>
+        </w:rPr>
+        <w:t>Aparecerá una caja de parámetro para ingresar el resultado.</w:t>
+      </w:r>
+    </w:p>
+    <w:p>
+      <w:pPr>
+        <w:pStyle w:val="ListParagraph"/>
+        <w:numPr>
+          <w:ilvl w:val="0"/>
+          <w:numId w:val="8"/>
+        </w:numPr>
+        <w:jc w:val="both"/>
+        <w:rPr>
+          <w:sz w:val="24"/>
+          <w:szCs w:val="24"/>
+        </w:rPr>
+      </w:pPr>
+      <w:r>
+        <w:t>hidruro de rodio (IV)</w:t>
+      </w:r>
+    </w:p>
+    <w:p>
+      <w:pPr>
+        <w:pStyle w:val="ListParagraph"/>
+        <w:jc w:val="both"/>
+        <w:rPr>
+          <w:b/>
+          <w:sz w:val="24"/>
+          <w:szCs w:val="24"/>
+        </w:rPr>
+      </w:pPr>
+    </w:p>
+    <w:p>
+      <w:pPr>
+        <w:pStyle w:val="ListParagraph"/>
+        <w:jc w:val="both"/>
+        <w:rPr>
+          <w:b/>
+          <w:sz w:val="24"/>
+          <w:szCs w:val="24"/>
+        </w:rPr>
+      </w:pPr>
+      <w:r>
+        <w:rPr>
+          <w:b/>
+          <w:sz w:val="24"/>
+          <w:szCs w:val="24"/>
+        </w:rPr>
+        <w:t>Aparecerá una caja de parámetro para ingresar el resultado</w:t>
+      </w:r>
+      <w:r>
+        <w:rPr>
+          <w:b/>
+          <w:sz w:val="24"/>
+          <w:szCs w:val="24"/>
+        </w:rPr>
+        <w:t>.</w:t>
+      </w:r>
+    </w:p>
+    <w:p>
+      <w:pPr>
+        <w:pStyle w:val="ListParagraph"/>
+        <w:jc w:val="both"/>
+        <w:rPr>
+          <w:b/>
+          <w:sz w:val="24"/>
+          <w:szCs w:val="24"/>
+        </w:rPr>
+      </w:pPr>
+    </w:p>
+    <w:p>
+      <w:pPr>
+        <w:pStyle w:val="ListParagraph"/>
+        <w:numPr>
+          <w:ilvl w:val="0"/>
+          <w:numId w:val="8"/>
+        </w:numPr>
+        <w:jc w:val="both"/>
+        <w:rPr>
+          <w:sz w:val="24"/>
+          <w:szCs w:val="24"/>
+        </w:rPr>
+      </w:pPr>
+      <w:r>
+        <w:t xml:space="preserve">ácido </w:t>
+      </w:r>
+      <w:proofErr w:type="spellStart"/>
+      <w:r>
+        <w:t>antimonioso</w:t>
+      </w:r>
+      <w:proofErr w:type="spellEnd"/>
+    </w:p>
+    <w:p>
+      <w:pPr>
+        <w:pStyle w:val="ListParagraph"/>
+        <w:jc w:val="both"/>
+        <w:rPr>
+          <w:b/>
+          <w:sz w:val="24"/>
+          <w:szCs w:val="24"/>
+        </w:rPr>
+      </w:pPr>
+    </w:p>
+    <w:p>
+      <w:pPr>
+        <w:pStyle w:val="ListParagraph"/>
+        <w:jc w:val="both"/>
+        <w:rPr>
+          <w:b/>
+          <w:sz w:val="24"/>
+          <w:szCs w:val="24"/>
+        </w:rPr>
+      </w:pPr>
+      <w:r>
+        <w:rPr>
+          <w:b/>
+          <w:sz w:val="24"/>
+          <w:szCs w:val="24"/>
+        </w:rPr>
+        <w:t>Aparecerá una caja de parámetro para ingresar el resultado.</w:t>
+      </w:r>
+    </w:p>
+    <w:p>
+      <w:pPr>
+        <w:pStyle w:val="ListParagraph"/>
+        <w:jc w:val="both"/>
+        <w:rPr>
+          <w:b/>
+          <w:sz w:val="24"/>
+          <w:szCs w:val="24"/>
+        </w:rPr>
+      </w:pPr>
+    </w:p>
+    <w:p>
+      <w:pPr>
+        <w:pStyle w:val="ListParagraph"/>
+        <w:numPr>
+          <w:ilvl w:val="0"/>
+          <w:numId w:val="8"/>
+        </w:numPr>
+        <w:jc w:val="both"/>
+        <w:rPr>
+          <w:sz w:val="24"/>
+          <w:szCs w:val="24"/>
+        </w:rPr>
+      </w:pPr>
+      <w:r>
+        <w:t>f</w:t>
+      </w:r>
+      <w:r>
+        <w:t>osfina</w:t>
+      </w:r>
+    </w:p>
+    <w:p>
+      <w:pPr>
+        <w:pStyle w:val="ListParagraph"/>
+        <w:jc w:val="both"/>
+        <w:rPr>
+          <w:b/>
+          <w:sz w:val="24"/>
+          <w:szCs w:val="24"/>
+        </w:rPr>
+      </w:pPr>
+    </w:p>
+    <w:p>
+      <w:pPr>
+        <w:pStyle w:val="ListParagraph"/>
+        <w:jc w:val="both"/>
+        <w:rPr>
+          <w:b/>
+          <w:sz w:val="24"/>
+          <w:szCs w:val="24"/>
+        </w:rPr>
+      </w:pPr>
+      <w:r>
+        <w:rPr>
+          <w:b/>
+          <w:sz w:val="24"/>
+          <w:szCs w:val="24"/>
+        </w:rPr>
+        <w:t>Aparecerá una caja de parámetro para ingresar el resultado.</w:t>
+      </w:r>
+    </w:p>
+    <w:p>
+      <w:pPr>
+        <w:pStyle w:val="ListParagraph"/>
+        <w:jc w:val="both"/>
+        <w:rPr>
+          <w:b/>
+          <w:sz w:val="24"/>
+          <w:szCs w:val="24"/>
+        </w:rPr>
+      </w:pPr>
+    </w:p>
+    <w:p>
+      <w:pPr>
+        <w:pStyle w:val="ListParagraph"/>
+        <w:jc w:val="both"/>
+        <w:rPr>
+          <w:b/>
+          <w:sz w:val="24"/>
+          <w:szCs w:val="24"/>
+        </w:rPr>
+      </w:pPr>
+    </w:p>
+    <w:p>
+      <w:pPr>
+        <w:pStyle w:val="ListParagraph"/>
+        <w:jc w:val="both"/>
+        <w:rPr>
+          <w:b/>
+          <w:sz w:val="24"/>
+          <w:szCs w:val="24"/>
+        </w:rPr>
+      </w:pPr>
+    </w:p>
+    <w:p>
+      <w:pPr>
+        <w:pStyle w:val="ListParagraph"/>
+        <w:numPr>
+          <w:ilvl w:val="0"/>
+          <w:numId w:val="8"/>
+        </w:numPr>
+        <w:jc w:val="both"/>
+        <w:rPr>
+          <w:sz w:val="24"/>
+          <w:szCs w:val="24"/>
+        </w:rPr>
+      </w:pPr>
+      <w:r>
         <w:lastRenderedPageBreak/>
-        <w:t>P</w:t>
-      </w:r>
-      <w:r>
-        <w:rPr>
-          <w:rFonts w:cstheme="minorHAnsi"/>
-          <w:color w:val="222222"/>
-          <w:sz w:val="24"/>
-          <w:szCs w:val="24"/>
-          <w:shd w:val="clear" w:color="auto" w:fill="FFFFFF"/>
-        </w:rPr>
-        <w:t> </w:t>
-      </w:r>
-      <w:r>
-        <w:rPr>
-          <w:rFonts w:eastAsia="Times New Roman" w:cstheme="minorHAnsi"/>
-          <w:color w:val="000000"/>
-          <w:sz w:val="24"/>
-          <w:szCs w:val="24"/>
-          <w:lang w:eastAsia="es-ES"/>
+        <w:t>A</w:t>
+      </w:r>
+      <w:r>
+        <w:t>mH4</w:t>
+      </w:r>
+    </w:p>
+    <w:p>
+      <w:pPr>
+        <w:pStyle w:val="ListParagraph"/>
+        <w:jc w:val="both"/>
+        <w:rPr>
+          <w:b/>
+          <w:sz w:val="24"/>
+          <w:szCs w:val="24"/>
+        </w:rPr>
+      </w:pPr>
+    </w:p>
+    <w:p>
+      <w:pPr>
+        <w:pStyle w:val="ListParagraph"/>
+        <w:jc w:val="both"/>
+        <w:rPr>
+          <w:b/>
+          <w:sz w:val="24"/>
+          <w:szCs w:val="24"/>
+        </w:rPr>
+      </w:pPr>
+      <w:r>
+        <w:rPr>
+          <w:b/>
+          <w:sz w:val="24"/>
+          <w:szCs w:val="24"/>
+        </w:rPr>
+        <w:t>Aparecerá una caja de parámetro para ingresar el resultado.</w:t>
+      </w:r>
+      <w:r>
+        <w:rPr>
+          <w:b/>
+          <w:sz w:val="24"/>
+          <w:szCs w:val="24"/>
         </w:rPr>
         <w:t xml:space="preserve"> </w:t>
       </w:r>
-      <w:r>
-        <w:rPr>
-          <w:rFonts w:eastAsia="Times New Roman" w:cstheme="minorHAnsi"/>
-          <w:b/>
-          <w:color w:val="000000"/>
-          <w:sz w:val="24"/>
-          <w:szCs w:val="24"/>
-          <w:lang w:eastAsia="es-ES"/>
-        </w:rPr>
-        <w:t>aparece como caja de parámetro.</w:t>
-      </w:r>
-    </w:p>
-    <w:p>
-      <w:pPr>
-        <w:jc w:val="both"/>
-        <w:rPr>
-          <w:rFonts w:eastAsia="Times New Roman" w:cstheme="minorHAnsi"/>
-          <w:b/>
-          <w:color w:val="000000"/>
-          <w:sz w:val="24"/>
-          <w:szCs w:val="24"/>
-          <w:lang w:eastAsia="es-ES"/>
-        </w:rPr>
-      </w:pPr>
-      <w:r>
-        <w:rPr>
-          <w:rFonts w:eastAsia="Times New Roman" w:cstheme="minorHAnsi"/>
-          <w:b/>
-          <w:color w:val="000000"/>
-          <w:sz w:val="24"/>
-          <w:szCs w:val="24"/>
-          <w:lang w:eastAsia="es-ES"/>
-        </w:rPr>
-        <w:t>GRÁFICA</w:t>
-      </w:r>
-    </w:p>
-    <w:p>
-      <w:pPr>
-        <w:jc w:val="both"/>
-        <w:rPr>
-          <w:sz w:val="24"/>
-          <w:szCs w:val="24"/>
-        </w:rPr>
-      </w:pPr>
-      <w:r>
-        <w:rPr>
-          <w:rFonts w:eastAsia="Times New Roman" w:cstheme="minorHAnsi"/>
-          <w:color w:val="000000"/>
-          <w:sz w:val="24"/>
-          <w:szCs w:val="24"/>
-          <w:lang w:eastAsia="es-ES"/>
-        </w:rPr>
-        <w:t>No tiene</w:t>
+    </w:p>
+    <w:p>
+      <w:pPr>
+        <w:pStyle w:val="ListParagraph"/>
+        <w:jc w:val="both"/>
+        <w:rPr>
+          <w:b/>
+          <w:sz w:val="24"/>
+          <w:szCs w:val="24"/>
+        </w:rPr>
+      </w:pPr>
+    </w:p>
+    <w:p>
+      <w:pPr>
+        <w:pStyle w:val="ListParagraph"/>
+        <w:numPr>
+          <w:ilvl w:val="0"/>
+          <w:numId w:val="8"/>
+        </w:numPr>
+        <w:jc w:val="both"/>
+        <w:rPr>
+          <w:sz w:val="24"/>
+          <w:szCs w:val="24"/>
+        </w:rPr>
+      </w:pPr>
+      <w:r>
+        <w:rPr>
+          <w:sz w:val="24"/>
+          <w:szCs w:val="24"/>
+        </w:rPr>
+        <w:t xml:space="preserve"> </w:t>
+      </w:r>
+      <w:r>
+        <w:rPr>
+          <w:sz w:val="24"/>
+          <w:szCs w:val="24"/>
+        </w:rPr>
+        <w:t>V3As2</w:t>
+      </w:r>
+    </w:p>
+    <w:p>
+      <w:pPr>
+        <w:pStyle w:val="ListParagraph"/>
+        <w:jc w:val="both"/>
+        <w:rPr>
+          <w:b/>
+          <w:sz w:val="24"/>
+          <w:szCs w:val="24"/>
+        </w:rPr>
+      </w:pPr>
+    </w:p>
+    <w:p>
+      <w:pPr>
+        <w:pStyle w:val="ListParagraph"/>
+        <w:jc w:val="both"/>
+        <w:rPr>
+          <w:b/>
+          <w:sz w:val="24"/>
+          <w:szCs w:val="24"/>
+        </w:rPr>
+      </w:pPr>
+      <w:r>
+        <w:rPr>
+          <w:b/>
+          <w:sz w:val="24"/>
+          <w:szCs w:val="24"/>
+        </w:rPr>
+        <w:t>Aparecerá una caja de parámetro para ingresar el resultado.</w:t>
+      </w:r>
+      <w:r>
+        <w:rPr>
+          <w:b/>
+          <w:sz w:val="24"/>
+          <w:szCs w:val="24"/>
+        </w:rPr>
+        <w:t xml:space="preserve"> </w:t>
+      </w:r>
+    </w:p>
+    <w:p>
+      <w:pPr>
+        <w:pStyle w:val="ListParagraph"/>
+        <w:jc w:val="both"/>
+        <w:rPr>
+          <w:sz w:val="24"/>
+          <w:szCs w:val="24"/>
+        </w:rPr>
+      </w:pPr>
+    </w:p>
+    <w:p>
+      <w:pPr>
+        <w:pStyle w:val="ListParagraph"/>
+        <w:numPr>
+          <w:ilvl w:val="0"/>
+          <w:numId w:val="8"/>
+        </w:numPr>
+        <w:jc w:val="both"/>
+        <w:rPr>
+          <w:sz w:val="24"/>
+          <w:szCs w:val="24"/>
+        </w:rPr>
+      </w:pPr>
+      <w:r>
+        <w:t>H2ReO4</w:t>
+      </w:r>
+    </w:p>
+    <w:p>
+      <w:pPr>
+        <w:pStyle w:val="ListParagraph"/>
+        <w:jc w:val="both"/>
+        <w:rPr>
+          <w:b/>
+          <w:sz w:val="24"/>
+          <w:szCs w:val="24"/>
+        </w:rPr>
+      </w:pPr>
+    </w:p>
+    <w:p>
+      <w:pPr>
+        <w:pStyle w:val="ListParagraph"/>
+        <w:jc w:val="both"/>
+        <w:rPr>
+          <w:b/>
+          <w:sz w:val="24"/>
+          <w:szCs w:val="24"/>
+        </w:rPr>
+      </w:pPr>
+      <w:r>
+        <w:rPr>
+          <w:b/>
+          <w:sz w:val="24"/>
+          <w:szCs w:val="24"/>
+        </w:rPr>
+        <w:t>Aparecerá una caja de parámetro para ingresar el resultado.</w:t>
+      </w:r>
+      <w:r>
+        <w:rPr>
+          <w:b/>
+          <w:sz w:val="24"/>
+          <w:szCs w:val="24"/>
+        </w:rPr>
+        <w:t xml:space="preserve"> </w:t>
+      </w:r>
+    </w:p>
+    <w:p>
+      <w:pPr>
+        <w:pStyle w:val="ListParagraph"/>
+        <w:jc w:val="both"/>
+        <w:rPr>
+          <w:b/>
+          <w:sz w:val="24"/>
+          <w:szCs w:val="24"/>
+        </w:rPr>
+      </w:pPr>
+    </w:p>
+    <w:p>
+      <w:pPr>
+        <w:pStyle w:val="ListParagraph"/>
+        <w:numPr>
+          <w:ilvl w:val="0"/>
+          <w:numId w:val="8"/>
+        </w:numPr>
+        <w:jc w:val="both"/>
+        <w:rPr>
+          <w:sz w:val="24"/>
+          <w:szCs w:val="24"/>
+        </w:rPr>
+      </w:pPr>
+      <w:r>
+        <w:t>NO</w:t>
+      </w:r>
+    </w:p>
+    <w:p>
+      <w:pPr>
+        <w:pStyle w:val="ListParagraph"/>
+        <w:jc w:val="both"/>
+        <w:rPr>
+          <w:b/>
+          <w:sz w:val="24"/>
+          <w:szCs w:val="24"/>
+        </w:rPr>
+      </w:pPr>
+    </w:p>
+    <w:p>
+      <w:pPr>
+        <w:pStyle w:val="ListParagraph"/>
+        <w:jc w:val="both"/>
+        <w:rPr>
+          <w:b/>
+          <w:sz w:val="24"/>
+          <w:szCs w:val="24"/>
+        </w:rPr>
+      </w:pPr>
+      <w:r>
+        <w:rPr>
+          <w:b/>
+          <w:sz w:val="24"/>
+          <w:szCs w:val="24"/>
+        </w:rPr>
+        <w:t>Aparecerá una caja de parámetro para ingresar el resultado.</w:t>
+      </w:r>
+      <w:r>
+        <w:rPr>
+          <w:b/>
+          <w:sz w:val="24"/>
+          <w:szCs w:val="24"/>
+        </w:rPr>
+        <w:t xml:space="preserve"> </w:t>
+      </w:r>
+    </w:p>
+    <w:p>
+      <w:pPr>
+        <w:jc w:val="both"/>
+        <w:rPr>
+          <w:b/>
+          <w:sz w:val="24"/>
+          <w:szCs w:val="24"/>
+        </w:rPr>
+      </w:pPr>
+      <w:r>
+        <w:rPr>
+          <w:b/>
+          <w:sz w:val="24"/>
+          <w:szCs w:val="24"/>
+        </w:rPr>
+        <w:t>GRÁFICA: No tiene</w:t>
+      </w:r>
+    </w:p>
+    <w:p>
+      <w:pPr>
+        <w:jc w:val="both"/>
+        <w:rPr>
+          <w:sz w:val="24"/>
+          <w:szCs w:val="24"/>
+        </w:rPr>
+      </w:pPr>
+      <w:r>
+        <w:rPr>
+          <w:sz w:val="24"/>
+          <w:szCs w:val="24"/>
+        </w:rPr>
+        <w:t>Aparecerá</w:t>
+      </w:r>
+      <w:r>
+        <w:rPr>
+          <w:sz w:val="24"/>
+          <w:szCs w:val="24"/>
+        </w:rPr>
+        <w:t xml:space="preserve">n los apartados que ha introducido mal. Si todo está correcto se </w:t>
+      </w:r>
+      <w:proofErr w:type="spellStart"/>
+      <w:r>
+        <w:rPr>
+          <w:sz w:val="24"/>
+          <w:szCs w:val="24"/>
+        </w:rPr>
+        <w:t>indiracará</w:t>
+      </w:r>
+      <w:proofErr w:type="spellEnd"/>
+      <w:r>
+        <w:rPr>
+          <w:sz w:val="24"/>
+          <w:szCs w:val="24"/>
+        </w:rPr>
+        <w:t>.</w:t>
       </w:r>
     </w:p>
     <w:sectPr>
@@ -2709,8 +4169,97 @@
 </file>
 
 <file path=word/numbering.xml><?xml version="1.0" encoding="utf-8"?>
-<w:numbering xmlns:wpc="http://schemas.microsoft.com/office/word/2010/wordprocessingCanvas" xmlns:mc="http://schemas.openxmlformats.org/markup-compatibility/2006" xmlns:o="urn:schemas-microsoft-com:office:office" xmlns:r="http://schemas.openxmlformats.org/officeDocument/2006/relationships" xmlns:m="http://schemas.openxmlformats.org/officeDocument/2006/math" xmlns:v="urn:schemas-microsoft-com:vml" xmlns:wp14="http://schemas.microsoft.com/office/word/2010/wordprocessingDrawing" xmlns:wp="http://schemas.openxmlformats.org/drawingml/2006/wordprocessingDrawing" xmlns:w10="urn:schemas-microsoft-com:office:word" xmlns:w="http://schemas.openxmlformats.org/wordprocessingml/2006/main" xmlns:w14="http://schemas.microsoft.com/office/word/2010/wordml" xmlns:wpg="http://schemas.microsoft.com/office/word/2010/wordprocessingGroup" xmlns:wpi="http://schemas.microsoft.com/office/word/2010/wordprocessingInk" xmlns:wne="http://schemas.microsoft.com/office/word/2006/wordml" xmlns:wps="http://schemas.microsoft.com/office/word/2010/wordprocessingShape" mc:Ignorable="w14 wp14">
-  <w:abstractNum w:abstractNumId="0">
+<w:numbering xmlns:wpc="http://schemas.microsoft.com/office/word/2010/wordprocessingCanvas" xmlns:cx="http://schemas.microsoft.com/office/drawing/2014/chartex" xmlns:cx1="http://schemas.microsoft.com/office/drawing/2015/9/8/chartex" xmlns:cx2="http://schemas.microsoft.com/office/drawing/2015/10/21/chartex" xmlns:cx3="http://schemas.microsoft.com/office/drawing/2016/5/9/chartex" xmlns:cx4="http://schemas.microsoft.com/office/drawing/2016/5/10/chartex" xmlns:cx5="http://schemas.microsoft.com/office/drawing/2016/5/11/chartex" xmlns:cx6="http://schemas.microsoft.com/office/drawing/2016/5/12/chartex" xmlns:cx7="http://schemas.microsoft.com/office/drawing/2016/5/13/chartex" xmlns:cx8="http://schemas.microsoft.com/office/drawing/2016/5/14/chartex" xmlns:mc="http://schemas.openxmlformats.org/markup-compatibility/2006" xmlns:aink="http://schemas.microsoft.com/office/drawing/2016/ink" xmlns:am3d="http://schemas.microsoft.com/office/drawing/2017/model3d" xmlns:o="urn:schemas-microsoft-com:office:office" xmlns:r="http://schemas.openxmlformats.org/officeDocument/2006/relationships" xmlns:m="http://schemas.openxmlformats.org/officeDocument/2006/math" xmlns:v="urn:schemas-microsoft-com:vml" xmlns:wp14="http://schemas.microsoft.com/office/word/2010/wordprocessingDrawing" xmlns:wp="http://schemas.openxmlformats.org/drawingml/2006/wordprocessingDrawing" xmlns:w10="urn:schemas-microsoft-com:office:word" xmlns:w="http://schemas.openxmlformats.org/wordprocessingml/2006/main" xmlns:w14="http://schemas.microsoft.com/office/word/2010/wordml" xmlns:w15="http://schemas.microsoft.com/office/word/2012/wordml" xmlns:w16cid="http://schemas.microsoft.com/office/word/2016/wordml/cid" xmlns:w16se="http://schemas.microsoft.com/office/word/2015/wordml/symex" xmlns:wpg="http://schemas.microsoft.com/office/word/2010/wordprocessingGroup" xmlns:wpi="http://schemas.microsoft.com/office/word/2010/wordprocessingInk" xmlns:wne="http://schemas.microsoft.com/office/word/2006/wordml" xmlns:wps="http://schemas.microsoft.com/office/word/2010/wordprocessingShape" mc:Ignorable="w14 w15 w16se w16cid wp14">
+  <w:abstractNum w:abstractNumId="0" w15:restartNumberingAfterBreak="0">
+    <w:nsid w:val="07073FE4"/>
+    <w:multiLevelType w:val="hybridMultilevel"/>
+    <w:tmpl w:val="26609AF8"/>
+    <w:lvl w:ilvl="0" w:tplc="0C0A0017">
+      <w:start w:val="1"/>
+      <w:numFmt w:val="lowerLetter"/>
+      <w:lvlText w:val="%1)"/>
+      <w:lvlJc w:val="left"/>
+      <w:pPr>
+        <w:ind w:left="720" w:hanging="360"/>
+      </w:pPr>
+      <w:rPr>
+        <w:rFonts w:hint="default"/>
+      </w:rPr>
+    </w:lvl>
+    <w:lvl w:ilvl="1" w:tplc="0C0A0019">
+      <w:start w:val="1"/>
+      <w:numFmt w:val="lowerLetter"/>
+      <w:lvlText w:val="%2."/>
+      <w:lvlJc w:val="left"/>
+      <w:pPr>
+        <w:ind w:left="1440" w:hanging="360"/>
+      </w:pPr>
+    </w:lvl>
+    <w:lvl w:ilvl="2" w:tplc="0C0A001B" w:tentative="1">
+      <w:start w:val="1"/>
+      <w:numFmt w:val="lowerRoman"/>
+      <w:lvlText w:val="%3."/>
+      <w:lvlJc w:val="right"/>
+      <w:pPr>
+        <w:ind w:left="2160" w:hanging="180"/>
+      </w:pPr>
+    </w:lvl>
+    <w:lvl w:ilvl="3" w:tplc="0C0A000F" w:tentative="1">
+      <w:start w:val="1"/>
+      <w:numFmt w:val="decimal"/>
+      <w:lvlText w:val="%4."/>
+      <w:lvlJc w:val="left"/>
+      <w:pPr>
+        <w:ind w:left="2880" w:hanging="360"/>
+      </w:pPr>
+    </w:lvl>
+    <w:lvl w:ilvl="4" w:tplc="0C0A0019" w:tentative="1">
+      <w:start w:val="1"/>
+      <w:numFmt w:val="lowerLetter"/>
+      <w:lvlText w:val="%5."/>
+      <w:lvlJc w:val="left"/>
+      <w:pPr>
+        <w:ind w:left="3600" w:hanging="360"/>
+      </w:pPr>
+    </w:lvl>
+    <w:lvl w:ilvl="5" w:tplc="0C0A001B" w:tentative="1">
+      <w:start w:val="1"/>
+      <w:numFmt w:val="lowerRoman"/>
+      <w:lvlText w:val="%6."/>
+      <w:lvlJc w:val="right"/>
+      <w:pPr>
+        <w:ind w:left="4320" w:hanging="180"/>
+      </w:pPr>
+    </w:lvl>
+    <w:lvl w:ilvl="6" w:tplc="0C0A000F" w:tentative="1">
+      <w:start w:val="1"/>
+      <w:numFmt w:val="decimal"/>
+      <w:lvlText w:val="%7."/>
+      <w:lvlJc w:val="left"/>
+      <w:pPr>
+        <w:ind w:left="5040" w:hanging="360"/>
+      </w:pPr>
+    </w:lvl>
+    <w:lvl w:ilvl="7" w:tplc="0C0A0019" w:tentative="1">
+      <w:start w:val="1"/>
+      <w:numFmt w:val="lowerLetter"/>
+      <w:lvlText w:val="%8."/>
+      <w:lvlJc w:val="left"/>
+      <w:pPr>
+        <w:ind w:left="5760" w:hanging="360"/>
+      </w:pPr>
+    </w:lvl>
+    <w:lvl w:ilvl="8" w:tplc="0C0A001B" w:tentative="1">
+      <w:start w:val="1"/>
+      <w:numFmt w:val="lowerRoman"/>
+      <w:lvlText w:val="%9."/>
+      <w:lvlJc w:val="right"/>
+      <w:pPr>
+        <w:ind w:left="6480" w:hanging="180"/>
+      </w:pPr>
+    </w:lvl>
+  </w:abstractNum>
+  <w:abstractNum w:abstractNumId="1" w15:restartNumberingAfterBreak="0">
     <w:nsid w:val="0C153996"/>
     <w:multiLevelType w:val="hybridMultilevel"/>
     <w:tmpl w:val="513A8E2C"/>
@@ -2799,7 +4348,7 @@
       </w:pPr>
     </w:lvl>
   </w:abstractNum>
-  <w:abstractNum w:abstractNumId="1">
+  <w:abstractNum w:abstractNumId="2" w15:restartNumberingAfterBreak="0">
     <w:nsid w:val="1A532193"/>
     <w:multiLevelType w:val="multilevel"/>
     <w:tmpl w:val="98EC330E"/>
@@ -2948,7 +4497,120 @@
       </w:rPr>
     </w:lvl>
   </w:abstractNum>
-  <w:abstractNum w:abstractNumId="2">
+  <w:abstractNum w:abstractNumId="3" w15:restartNumberingAfterBreak="0">
+    <w:nsid w:val="395B0B46"/>
+    <w:multiLevelType w:val="hybridMultilevel"/>
+    <w:tmpl w:val="E034B1BC"/>
+    <w:lvl w:ilvl="0" w:tplc="129C33CE">
+      <w:start w:val="4"/>
+      <w:numFmt w:val="bullet"/>
+      <w:lvlText w:val="-"/>
+      <w:lvlJc w:val="left"/>
+      <w:pPr>
+        <w:ind w:left="720" w:hanging="360"/>
+      </w:pPr>
+      <w:rPr>
+        <w:rFonts w:ascii="Calibri" w:eastAsiaTheme="minorHAnsi" w:hAnsi="Calibri" w:cs="Calibri" w:hint="default"/>
+      </w:rPr>
+    </w:lvl>
+    <w:lvl w:ilvl="1" w:tplc="0C0A0003" w:tentative="1">
+      <w:start w:val="1"/>
+      <w:numFmt w:val="bullet"/>
+      <w:lvlText w:val="o"/>
+      <w:lvlJc w:val="left"/>
+      <w:pPr>
+        <w:ind w:left="1440" w:hanging="360"/>
+      </w:pPr>
+      <w:rPr>
+        <w:rFonts w:ascii="Courier New" w:hAnsi="Courier New" w:cs="Courier New" w:hint="default"/>
+      </w:rPr>
+    </w:lvl>
+    <w:lvl w:ilvl="2" w:tplc="0C0A0005" w:tentative="1">
+      <w:start w:val="1"/>
+      <w:numFmt w:val="bullet"/>
+      <w:lvlText w:val=""/>
+      <w:lvlJc w:val="left"/>
+      <w:pPr>
+        <w:ind w:left="2160" w:hanging="360"/>
+      </w:pPr>
+      <w:rPr>
+        <w:rFonts w:ascii="Wingdings" w:hAnsi="Wingdings" w:hint="default"/>
+      </w:rPr>
+    </w:lvl>
+    <w:lvl w:ilvl="3" w:tplc="0C0A0001" w:tentative="1">
+      <w:start w:val="1"/>
+      <w:numFmt w:val="bullet"/>
+      <w:lvlText w:val=""/>
+      <w:lvlJc w:val="left"/>
+      <w:pPr>
+        <w:ind w:left="2880" w:hanging="360"/>
+      </w:pPr>
+      <w:rPr>
+        <w:rFonts w:ascii="Symbol" w:hAnsi="Symbol" w:hint="default"/>
+      </w:rPr>
+    </w:lvl>
+    <w:lvl w:ilvl="4" w:tplc="0C0A0003" w:tentative="1">
+      <w:start w:val="1"/>
+      <w:numFmt w:val="bullet"/>
+      <w:lvlText w:val="o"/>
+      <w:lvlJc w:val="left"/>
+      <w:pPr>
+        <w:ind w:left="3600" w:hanging="360"/>
+      </w:pPr>
+      <w:rPr>
+        <w:rFonts w:ascii="Courier New" w:hAnsi="Courier New" w:cs="Courier New" w:hint="default"/>
+      </w:rPr>
+    </w:lvl>
+    <w:lvl w:ilvl="5" w:tplc="0C0A0005" w:tentative="1">
+      <w:start w:val="1"/>
+      <w:numFmt w:val="bullet"/>
+      <w:lvlText w:val=""/>
+      <w:lvlJc w:val="left"/>
+      <w:pPr>
+        <w:ind w:left="4320" w:hanging="360"/>
+      </w:pPr>
+      <w:rPr>
+        <w:rFonts w:ascii="Wingdings" w:hAnsi="Wingdings" w:hint="default"/>
+      </w:rPr>
+    </w:lvl>
+    <w:lvl w:ilvl="6" w:tplc="0C0A0001" w:tentative="1">
+      <w:start w:val="1"/>
+      <w:numFmt w:val="bullet"/>
+      <w:lvlText w:val=""/>
+      <w:lvlJc w:val="left"/>
+      <w:pPr>
+        <w:ind w:left="5040" w:hanging="360"/>
+      </w:pPr>
+      <w:rPr>
+        <w:rFonts w:ascii="Symbol" w:hAnsi="Symbol" w:hint="default"/>
+      </w:rPr>
+    </w:lvl>
+    <w:lvl w:ilvl="7" w:tplc="0C0A0003" w:tentative="1">
+      <w:start w:val="1"/>
+      <w:numFmt w:val="bullet"/>
+      <w:lvlText w:val="o"/>
+      <w:lvlJc w:val="left"/>
+      <w:pPr>
+        <w:ind w:left="5760" w:hanging="360"/>
+      </w:pPr>
+      <w:rPr>
+        <w:rFonts w:ascii="Courier New" w:hAnsi="Courier New" w:cs="Courier New" w:hint="default"/>
+      </w:rPr>
+    </w:lvl>
+    <w:lvl w:ilvl="8" w:tplc="0C0A0005" w:tentative="1">
+      <w:start w:val="1"/>
+      <w:numFmt w:val="bullet"/>
+      <w:lvlText w:val=""/>
+      <w:lvlJc w:val="left"/>
+      <w:pPr>
+        <w:ind w:left="6480" w:hanging="360"/>
+      </w:pPr>
+      <w:rPr>
+        <w:rFonts w:ascii="Wingdings" w:hAnsi="Wingdings" w:hint="default"/>
+      </w:rPr>
+    </w:lvl>
+  </w:abstractNum>
+  <w:abstractNum w:abstractNumId="4" w15:restartNumberingAfterBreak="0">
     <w:nsid w:val="43060790"/>
     <w:multiLevelType w:val="hybridMultilevel"/>
     <w:tmpl w:val="97FC0928"/>
@@ -3034,7 +4696,7 @@
       </w:pPr>
     </w:lvl>
   </w:abstractNum>
-  <w:abstractNum w:abstractNumId="3">
+  <w:abstractNum w:abstractNumId="5" w15:restartNumberingAfterBreak="0">
     <w:nsid w:val="4F4123F5"/>
     <w:multiLevelType w:val="hybridMultilevel"/>
     <w:tmpl w:val="713C7B64"/>
@@ -3126,7 +4788,7 @@
       </w:pPr>
     </w:lvl>
   </w:abstractNum>
-  <w:abstractNum w:abstractNumId="4">
+  <w:abstractNum w:abstractNumId="6" w15:restartNumberingAfterBreak="0">
     <w:nsid w:val="60987F04"/>
     <w:multiLevelType w:val="hybridMultilevel"/>
     <w:tmpl w:val="B7EC46AE"/>
@@ -3215,7 +4877,7 @@
       </w:pPr>
     </w:lvl>
   </w:abstractNum>
-  <w:abstractNum w:abstractNumId="5">
+  <w:abstractNum w:abstractNumId="7" w15:restartNumberingAfterBreak="0">
     <w:nsid w:val="6E101A88"/>
     <w:multiLevelType w:val="hybridMultilevel"/>
     <w:tmpl w:val="0FCA12B0"/>
@@ -3301,8 +4963,97 @@
       </w:pPr>
     </w:lvl>
   </w:abstractNum>
+  <w:abstractNum w:abstractNumId="8" w15:restartNumberingAfterBreak="0">
+    <w:nsid w:val="7CA64FC8"/>
+    <w:multiLevelType w:val="hybridMultilevel"/>
+    <w:tmpl w:val="673CD6B6"/>
+    <w:lvl w:ilvl="0" w:tplc="0C0A0017">
+      <w:start w:val="1"/>
+      <w:numFmt w:val="lowerLetter"/>
+      <w:lvlText w:val="%1)"/>
+      <w:lvlJc w:val="left"/>
+      <w:pPr>
+        <w:ind w:left="720" w:hanging="360"/>
+      </w:pPr>
+      <w:rPr>
+        <w:rFonts w:hint="default"/>
+      </w:rPr>
+    </w:lvl>
+    <w:lvl w:ilvl="1" w:tplc="0C0A0019" w:tentative="1">
+      <w:start w:val="1"/>
+      <w:numFmt w:val="lowerLetter"/>
+      <w:lvlText w:val="%2."/>
+      <w:lvlJc w:val="left"/>
+      <w:pPr>
+        <w:ind w:left="1440" w:hanging="360"/>
+      </w:pPr>
+    </w:lvl>
+    <w:lvl w:ilvl="2" w:tplc="0C0A001B" w:tentative="1">
+      <w:start w:val="1"/>
+      <w:numFmt w:val="lowerRoman"/>
+      <w:lvlText w:val="%3."/>
+      <w:lvlJc w:val="right"/>
+      <w:pPr>
+        <w:ind w:left="2160" w:hanging="180"/>
+      </w:pPr>
+    </w:lvl>
+    <w:lvl w:ilvl="3" w:tplc="0C0A000F" w:tentative="1">
+      <w:start w:val="1"/>
+      <w:numFmt w:val="decimal"/>
+      <w:lvlText w:val="%4."/>
+      <w:lvlJc w:val="left"/>
+      <w:pPr>
+        <w:ind w:left="2880" w:hanging="360"/>
+      </w:pPr>
+    </w:lvl>
+    <w:lvl w:ilvl="4" w:tplc="0C0A0019" w:tentative="1">
+      <w:start w:val="1"/>
+      <w:numFmt w:val="lowerLetter"/>
+      <w:lvlText w:val="%5."/>
+      <w:lvlJc w:val="left"/>
+      <w:pPr>
+        <w:ind w:left="3600" w:hanging="360"/>
+      </w:pPr>
+    </w:lvl>
+    <w:lvl w:ilvl="5" w:tplc="0C0A001B" w:tentative="1">
+      <w:start w:val="1"/>
+      <w:numFmt w:val="lowerRoman"/>
+      <w:lvlText w:val="%6."/>
+      <w:lvlJc w:val="right"/>
+      <w:pPr>
+        <w:ind w:left="4320" w:hanging="180"/>
+      </w:pPr>
+    </w:lvl>
+    <w:lvl w:ilvl="6" w:tplc="0C0A000F" w:tentative="1">
+      <w:start w:val="1"/>
+      <w:numFmt w:val="decimal"/>
+      <w:lvlText w:val="%7."/>
+      <w:lvlJc w:val="left"/>
+      <w:pPr>
+        <w:ind w:left="5040" w:hanging="360"/>
+      </w:pPr>
+    </w:lvl>
+    <w:lvl w:ilvl="7" w:tplc="0C0A0019" w:tentative="1">
+      <w:start w:val="1"/>
+      <w:numFmt w:val="lowerLetter"/>
+      <w:lvlText w:val="%8."/>
+      <w:lvlJc w:val="left"/>
+      <w:pPr>
+        <w:ind w:left="5760" w:hanging="360"/>
+      </w:pPr>
+    </w:lvl>
+    <w:lvl w:ilvl="8" w:tplc="0C0A001B" w:tentative="1">
+      <w:start w:val="1"/>
+      <w:numFmt w:val="lowerRoman"/>
+      <w:lvlText w:val="%9."/>
+      <w:lvlJc w:val="right"/>
+      <w:pPr>
+        <w:ind w:left="6480" w:hanging="180"/>
+      </w:pPr>
+    </w:lvl>
+  </w:abstractNum>
   <w:num w:numId="1">
-    <w:abstractNumId w:val="1"/>
+    <w:abstractNumId w:val="2"/>
     <w:lvlOverride w:ilvl="0">
       <w:lvl w:ilvl="0">
         <w:numFmt w:val="bullet"/>
@@ -3322,25 +5073,34 @@
     </w:lvlOverride>
   </w:num>
   <w:num w:numId="2">
+    <w:abstractNumId w:val="1"/>
+  </w:num>
+  <w:num w:numId="3">
+    <w:abstractNumId w:val="5"/>
+  </w:num>
+  <w:num w:numId="4">
+    <w:abstractNumId w:val="4"/>
+  </w:num>
+  <w:num w:numId="5">
+    <w:abstractNumId w:val="6"/>
+  </w:num>
+  <w:num w:numId="6">
+    <w:abstractNumId w:val="7"/>
+  </w:num>
+  <w:num w:numId="7">
+    <w:abstractNumId w:val="8"/>
+  </w:num>
+  <w:num w:numId="8">
     <w:abstractNumId w:val="0"/>
   </w:num>
-  <w:num w:numId="3">
+  <w:num w:numId="9">
     <w:abstractNumId w:val="3"/>
-  </w:num>
-  <w:num w:numId="4">
-    <w:abstractNumId w:val="2"/>
-  </w:num>
-  <w:num w:numId="5">
-    <w:abstractNumId w:val="4"/>
-  </w:num>
-  <w:num w:numId="6">
-    <w:abstractNumId w:val="5"/>
   </w:num>
 </w:numbering>
 </file>
 
 <file path=word/styles.xml><?xml version="1.0" encoding="utf-8"?>
-<w:styles xmlns:mc="http://schemas.openxmlformats.org/markup-compatibility/2006" xmlns:r="http://schemas.openxmlformats.org/officeDocument/2006/relationships" xmlns:w="http://schemas.openxmlformats.org/wordprocessingml/2006/main" xmlns:w14="http://schemas.microsoft.com/office/word/2010/wordml" mc:Ignorable="w14">
+<w:styles xmlns:mc="http://schemas.openxmlformats.org/markup-compatibility/2006" xmlns:r="http://schemas.openxmlformats.org/officeDocument/2006/relationships" xmlns:w="http://schemas.openxmlformats.org/wordprocessingml/2006/main" xmlns:w14="http://schemas.microsoft.com/office/word/2010/wordml" xmlns:w15="http://schemas.microsoft.com/office/word/2012/wordml" xmlns:w16cid="http://schemas.microsoft.com/office/word/2016/wordml/cid" xmlns:w16se="http://schemas.microsoft.com/office/word/2015/wordml/symex" mc:Ignorable="w14 w15 w16se w16cid">
   <w:docDefaults>
     <w:rPrDefault>
       <w:rPr>
@@ -3356,156 +5116,394 @@
       </w:pPr>
     </w:pPrDefault>
   </w:docDefaults>
-  <w:latentStyles w:defLockedState="0" w:defUIPriority="99" w:defSemiHidden="1" w:defUnhideWhenUsed="1" w:defQFormat="0" w:count="267">
-    <w:lsdException w:name="Normal" w:semiHidden="0" w:uiPriority="0" w:unhideWhenUsed="0" w:qFormat="1"/>
-    <w:lsdException w:name="heading 1" w:semiHidden="0" w:uiPriority="9" w:unhideWhenUsed="0" w:qFormat="1"/>
-    <w:lsdException w:name="heading 2" w:uiPriority="9" w:qFormat="1"/>
-    <w:lsdException w:name="heading 3" w:uiPriority="9" w:qFormat="1"/>
-    <w:lsdException w:name="heading 4" w:uiPriority="9" w:qFormat="1"/>
-    <w:lsdException w:name="heading 5" w:uiPriority="9" w:qFormat="1"/>
-    <w:lsdException w:name="heading 6" w:uiPriority="9" w:qFormat="1"/>
-    <w:lsdException w:name="heading 7" w:uiPriority="9" w:qFormat="1"/>
-    <w:lsdException w:name="heading 8" w:uiPriority="9" w:qFormat="1"/>
-    <w:lsdException w:name="heading 9" w:uiPriority="9" w:qFormat="1"/>
-    <w:lsdException w:name="toc 1" w:uiPriority="39"/>
-    <w:lsdException w:name="toc 2" w:uiPriority="39"/>
-    <w:lsdException w:name="toc 3" w:uiPriority="39"/>
-    <w:lsdException w:name="toc 4" w:uiPriority="39"/>
-    <w:lsdException w:name="toc 5" w:uiPriority="39"/>
-    <w:lsdException w:name="toc 6" w:uiPriority="39"/>
-    <w:lsdException w:name="toc 7" w:uiPriority="39"/>
-    <w:lsdException w:name="toc 8" w:uiPriority="39"/>
-    <w:lsdException w:name="toc 9" w:uiPriority="39"/>
-    <w:lsdException w:name="caption" w:uiPriority="35" w:qFormat="1"/>
-    <w:lsdException w:name="Title" w:semiHidden="0" w:uiPriority="10" w:unhideWhenUsed="0" w:qFormat="1"/>
-    <w:lsdException w:name="Default Paragraph Font" w:uiPriority="1"/>
-    <w:lsdException w:name="Subtitle" w:semiHidden="0" w:uiPriority="11" w:unhideWhenUsed="0" w:qFormat="1"/>
-    <w:lsdException w:name="Strong" w:semiHidden="0" w:uiPriority="22" w:unhideWhenUsed="0" w:qFormat="1"/>
-    <w:lsdException w:name="Emphasis" w:semiHidden="0" w:uiPriority="20" w:unhideWhenUsed="0" w:qFormat="1"/>
-    <w:lsdException w:name="Table Grid" w:semiHidden="0" w:uiPriority="59" w:unhideWhenUsed="0"/>
-    <w:lsdException w:name="Placeholder Text" w:unhideWhenUsed="0"/>
-    <w:lsdException w:name="No Spacing" w:semiHidden="0" w:uiPriority="1" w:unhideWhenUsed="0" w:qFormat="1"/>
-    <w:lsdException w:name="Light Shading" w:semiHidden="0" w:uiPriority="60" w:unhideWhenUsed="0"/>
-    <w:lsdException w:name="Light List" w:semiHidden="0" w:uiPriority="61" w:unhideWhenUsed="0"/>
-    <w:lsdException w:name="Light Grid" w:semiHidden="0" w:uiPriority="62" w:unhideWhenUsed="0"/>
-    <w:lsdException w:name="Medium Shading 1" w:semiHidden="0" w:uiPriority="63" w:unhideWhenUsed="0"/>
-    <w:lsdException w:name="Medium Shading 2" w:semiHidden="0" w:uiPriority="64" w:unhideWhenUsed="0"/>
-    <w:lsdException w:name="Medium List 1" w:semiHidden="0" w:uiPriority="65" w:unhideWhenUsed="0"/>
-    <w:lsdException w:name="Medium List 2" w:semiHidden="0" w:uiPriority="66" w:unhideWhenUsed="0"/>
-    <w:lsdException w:name="Medium Grid 1" w:semiHidden="0" w:uiPriority="67" w:unhideWhenUsed="0"/>
-    <w:lsdException w:name="Medium Grid 2" w:semiHidden="0" w:uiPriority="68" w:unhideWhenUsed="0"/>
-    <w:lsdException w:name="Medium Grid 3" w:semiHidden="0" w:uiPriority="69" w:unhideWhenUsed="0"/>
-    <w:lsdException w:name="Dark List" w:semiHidden="0" w:uiPriority="70" w:unhideWhenUsed="0"/>
-    <w:lsdException w:name="Colorful Shading" w:semiHidden="0" w:uiPriority="71" w:unhideWhenUsed="0"/>
-    <w:lsdException w:name="Colorful List" w:semiHidden="0" w:uiPriority="72" w:unhideWhenUsed="0"/>
-    <w:lsdException w:name="Colorful Grid" w:semiHidden="0" w:uiPriority="73" w:unhideWhenUsed="0"/>
-    <w:lsdException w:name="Light Shading Accent 1" w:semiHidden="0" w:uiPriority="60" w:unhideWhenUsed="0"/>
-    <w:lsdException w:name="Light List Accent 1" w:semiHidden="0" w:uiPriority="61" w:unhideWhenUsed="0"/>
-    <w:lsdException w:name="Light Grid Accent 1" w:semiHidden="0" w:uiPriority="62" w:unhideWhenUsed="0"/>
-    <w:lsdException w:name="Medium Shading 1 Accent 1" w:semiHidden="0" w:uiPriority="63" w:unhideWhenUsed="0"/>
-    <w:lsdException w:name="Medium Shading 2 Accent 1" w:semiHidden="0" w:uiPriority="64" w:unhideWhenUsed="0"/>
-    <w:lsdException w:name="Medium List 1 Accent 1" w:semiHidden="0" w:uiPriority="65" w:unhideWhenUsed="0"/>
-    <w:lsdException w:name="Revision" w:unhideWhenUsed="0"/>
-    <w:lsdException w:name="List Paragraph" w:semiHidden="0" w:uiPriority="34" w:unhideWhenUsed="0" w:qFormat="1"/>
-    <w:lsdException w:name="Quote" w:semiHidden="0" w:uiPriority="29" w:unhideWhenUsed="0" w:qFormat="1"/>
-    <w:lsdException w:name="Intense Quote" w:semiHidden="0" w:uiPriority="30" w:unhideWhenUsed="0" w:qFormat="1"/>
-    <w:lsdException w:name="Medium List 2 Accent 1" w:semiHidden="0" w:uiPriority="66" w:unhideWhenUsed="0"/>
-    <w:lsdException w:name="Medium Grid 1 Accent 1" w:semiHidden="0" w:uiPriority="67" w:unhideWhenUsed="0"/>
-    <w:lsdException w:name="Medium Grid 2 Accent 1" w:semiHidden="0" w:uiPriority="68" w:unhideWhenUsed="0"/>
-    <w:lsdException w:name="Medium Grid 3 Accent 1" w:semiHidden="0" w:uiPriority="69" w:unhideWhenUsed="0"/>
-    <w:lsdException w:name="Dark List Accent 1" w:semiHidden="0" w:uiPriority="70" w:unhideWhenUsed="0"/>
-    <w:lsdException w:name="Colorful Shading Accent 1" w:semiHidden="0" w:uiPriority="71" w:unhideWhenUsed="0"/>
-    <w:lsdException w:name="Colorful List Accent 1" w:semiHidden="0" w:uiPriority="72" w:unhideWhenUsed="0"/>
-    <w:lsdException w:name="Colorful Grid Accent 1" w:semiHidden="0" w:uiPriority="73" w:unhideWhenUsed="0"/>
-    <w:lsdException w:name="Light Shading Accent 2" w:semiHidden="0" w:uiPriority="60" w:unhideWhenUsed="0"/>
-    <w:lsdException w:name="Light List Accent 2" w:semiHidden="0" w:uiPriority="61" w:unhideWhenUsed="0"/>
-    <w:lsdException w:name="Light Grid Accent 2" w:semiHidden="0" w:uiPriority="62" w:unhideWhenUsed="0"/>
-    <w:lsdException w:name="Medium Shading 1 Accent 2" w:semiHidden="0" w:uiPriority="63" w:unhideWhenUsed="0"/>
-    <w:lsdException w:name="Medium Shading 2 Accent 2" w:semiHidden="0" w:uiPriority="64" w:unhideWhenUsed="0"/>
-    <w:lsdException w:name="Medium List 1 Accent 2" w:semiHidden="0" w:uiPriority="65" w:unhideWhenUsed="0"/>
-    <w:lsdException w:name="Medium List 2 Accent 2" w:semiHidden="0" w:uiPriority="66" w:unhideWhenUsed="0"/>
-    <w:lsdException w:name="Medium Grid 1 Accent 2" w:semiHidden="0" w:uiPriority="67" w:unhideWhenUsed="0"/>
-    <w:lsdException w:name="Medium Grid 2 Accent 2" w:semiHidden="0" w:uiPriority="68" w:unhideWhenUsed="0"/>
-    <w:lsdException w:name="Medium Grid 3 Accent 2" w:semiHidden="0" w:uiPriority="69" w:unhideWhenUsed="0"/>
-    <w:lsdException w:name="Dark List Accent 2" w:semiHidden="0" w:uiPriority="70" w:unhideWhenUsed="0"/>
-    <w:lsdException w:name="Colorful Shading Accent 2" w:semiHidden="0" w:uiPriority="71" w:unhideWhenUsed="0"/>
-    <w:lsdException w:name="Colorful List Accent 2" w:semiHidden="0" w:uiPriority="72" w:unhideWhenUsed="0"/>
-    <w:lsdException w:name="Colorful Grid Accent 2" w:semiHidden="0" w:uiPriority="73" w:unhideWhenUsed="0"/>
-    <w:lsdException w:name="Light Shading Accent 3" w:semiHidden="0" w:uiPriority="60" w:unhideWhenUsed="0"/>
-    <w:lsdException w:name="Light List Accent 3" w:semiHidden="0" w:uiPriority="61" w:unhideWhenUsed="0"/>
-    <w:lsdException w:name="Light Grid Accent 3" w:semiHidden="0" w:uiPriority="62" w:unhideWhenUsed="0"/>
-    <w:lsdException w:name="Medium Shading 1 Accent 3" w:semiHidden="0" w:uiPriority="63" w:unhideWhenUsed="0"/>
-    <w:lsdException w:name="Medium Shading 2 Accent 3" w:semiHidden="0" w:uiPriority="64" w:unhideWhenUsed="0"/>
-    <w:lsdException w:name="Medium List 1 Accent 3" w:semiHidden="0" w:uiPriority="65" w:unhideWhenUsed="0"/>
-    <w:lsdException w:name="Medium List 2 Accent 3" w:semiHidden="0" w:uiPriority="66" w:unhideWhenUsed="0"/>
-    <w:lsdException w:name="Medium Grid 1 Accent 3" w:semiHidden="0" w:uiPriority="67" w:unhideWhenUsed="0"/>
-    <w:lsdException w:name="Medium Grid 2 Accent 3" w:semiHidden="0" w:uiPriority="68" w:unhideWhenUsed="0"/>
-    <w:lsdException w:name="Medium Grid 3 Accent 3" w:semiHidden="0" w:uiPriority="69" w:unhideWhenUsed="0"/>
-    <w:lsdException w:name="Dark List Accent 3" w:semiHidden="0" w:uiPriority="70" w:unhideWhenUsed="0"/>
-    <w:lsdException w:name="Colorful Shading Accent 3" w:semiHidden="0" w:uiPriority="71" w:unhideWhenUsed="0"/>
-    <w:lsdException w:name="Colorful List Accent 3" w:semiHidden="0" w:uiPriority="72" w:unhideWhenUsed="0"/>
-    <w:lsdException w:name="Colorful Grid Accent 3" w:semiHidden="0" w:uiPriority="73" w:unhideWhenUsed="0"/>
-    <w:lsdException w:name="Light Shading Accent 4" w:semiHidden="0" w:uiPriority="60" w:unhideWhenUsed="0"/>
-    <w:lsdException w:name="Light List Accent 4" w:semiHidden="0" w:uiPriority="61" w:unhideWhenUsed="0"/>
-    <w:lsdException w:name="Light Grid Accent 4" w:semiHidden="0" w:uiPriority="62" w:unhideWhenUsed="0"/>
-    <w:lsdException w:name="Medium Shading 1 Accent 4" w:semiHidden="0" w:uiPriority="63" w:unhideWhenUsed="0"/>
-    <w:lsdException w:name="Medium Shading 2 Accent 4" w:semiHidden="0" w:uiPriority="64" w:unhideWhenUsed="0"/>
-    <w:lsdException w:name="Medium List 1 Accent 4" w:semiHidden="0" w:uiPriority="65" w:unhideWhenUsed="0"/>
-    <w:lsdException w:name="Medium List 2 Accent 4" w:semiHidden="0" w:uiPriority="66" w:unhideWhenUsed="0"/>
-    <w:lsdException w:name="Medium Grid 1 Accent 4" w:semiHidden="0" w:uiPriority="67" w:unhideWhenUsed="0"/>
-    <w:lsdException w:name="Medium Grid 2 Accent 4" w:semiHidden="0" w:uiPriority="68" w:unhideWhenUsed="0"/>
-    <w:lsdException w:name="Medium Grid 3 Accent 4" w:semiHidden="0" w:uiPriority="69" w:unhideWhenUsed="0"/>
-    <w:lsdException w:name="Dark List Accent 4" w:semiHidden="0" w:uiPriority="70" w:unhideWhenUsed="0"/>
-    <w:lsdException w:name="Colorful Shading Accent 4" w:semiHidden="0" w:uiPriority="71" w:unhideWhenUsed="0"/>
-    <w:lsdException w:name="Colorful List Accent 4" w:semiHidden="0" w:uiPriority="72" w:unhideWhenUsed="0"/>
-    <w:lsdException w:name="Colorful Grid Accent 4" w:semiHidden="0" w:uiPriority="73" w:unhideWhenUsed="0"/>
-    <w:lsdException w:name="Light Shading Accent 5" w:semiHidden="0" w:uiPriority="60" w:unhideWhenUsed="0"/>
-    <w:lsdException w:name="Light List Accent 5" w:semiHidden="0" w:uiPriority="61" w:unhideWhenUsed="0"/>
-    <w:lsdException w:name="Light Grid Accent 5" w:semiHidden="0" w:uiPriority="62" w:unhideWhenUsed="0"/>
-    <w:lsdException w:name="Medium Shading 1 Accent 5" w:semiHidden="0" w:uiPriority="63" w:unhideWhenUsed="0"/>
-    <w:lsdException w:name="Medium Shading 2 Accent 5" w:semiHidden="0" w:uiPriority="64" w:unhideWhenUsed="0"/>
-    <w:lsdException w:name="Medium List 1 Accent 5" w:semiHidden="0" w:uiPriority="65" w:unhideWhenUsed="0"/>
-    <w:lsdException w:name="Medium List 2 Accent 5" w:semiHidden="0" w:uiPriority="66" w:unhideWhenUsed="0"/>
-    <w:lsdException w:name="Medium Grid 1 Accent 5" w:semiHidden="0" w:uiPriority="67" w:unhideWhenUsed="0"/>
-    <w:lsdException w:name="Medium Grid 2 Accent 5" w:semiHidden="0" w:uiPriority="68" w:unhideWhenUsed="0"/>
-    <w:lsdException w:name="Medium Grid 3 Accent 5" w:semiHidden="0" w:uiPriority="69" w:unhideWhenUsed="0"/>
-    <w:lsdException w:name="Dark List Accent 5" w:semiHidden="0" w:uiPriority="70" w:unhideWhenUsed="0"/>
-    <w:lsdException w:name="Colorful Shading Accent 5" w:semiHidden="0" w:uiPriority="71" w:unhideWhenUsed="0"/>
-    <w:lsdException w:name="Colorful List Accent 5" w:semiHidden="0" w:uiPriority="72" w:unhideWhenUsed="0"/>
-    <w:lsdException w:name="Colorful Grid Accent 5" w:semiHidden="0" w:uiPriority="73" w:unhideWhenUsed="0"/>
-    <w:lsdException w:name="Light Shading Accent 6" w:semiHidden="0" w:uiPriority="60" w:unhideWhenUsed="0"/>
-    <w:lsdException w:name="Light List Accent 6" w:semiHidden="0" w:uiPriority="61" w:unhideWhenUsed="0"/>
-    <w:lsdException w:name="Light Grid Accent 6" w:semiHidden="0" w:uiPriority="62" w:unhideWhenUsed="0"/>
-    <w:lsdException w:name="Medium Shading 1 Accent 6" w:semiHidden="0" w:uiPriority="63" w:unhideWhenUsed="0"/>
-    <w:lsdException w:name="Medium Shading 2 Accent 6" w:semiHidden="0" w:uiPriority="64" w:unhideWhenUsed="0"/>
-    <w:lsdException w:name="Medium List 1 Accent 6" w:semiHidden="0" w:uiPriority="65" w:unhideWhenUsed="0"/>
-    <w:lsdException w:name="Medium List 2 Accent 6" w:semiHidden="0" w:uiPriority="66" w:unhideWhenUsed="0"/>
-    <w:lsdException w:name="Medium Grid 1 Accent 6" w:semiHidden="0" w:uiPriority="67" w:unhideWhenUsed="0"/>
-    <w:lsdException w:name="Medium Grid 2 Accent 6" w:semiHidden="0" w:uiPriority="68" w:unhideWhenUsed="0"/>
-    <w:lsdException w:name="Medium Grid 3 Accent 6" w:semiHidden="0" w:uiPriority="69" w:unhideWhenUsed="0"/>
-    <w:lsdException w:name="Dark List Accent 6" w:semiHidden="0" w:uiPriority="70" w:unhideWhenUsed="0"/>
-    <w:lsdException w:name="Colorful Shading Accent 6" w:semiHidden="0" w:uiPriority="71" w:unhideWhenUsed="0"/>
-    <w:lsdException w:name="Colorful List Accent 6" w:semiHidden="0" w:uiPriority="72" w:unhideWhenUsed="0"/>
-    <w:lsdException w:name="Colorful Grid Accent 6" w:semiHidden="0" w:uiPriority="73" w:unhideWhenUsed="0"/>
-    <w:lsdException w:name="Subtle Emphasis" w:semiHidden="0" w:uiPriority="19" w:unhideWhenUsed="0" w:qFormat="1"/>
-    <w:lsdException w:name="Intense Emphasis" w:semiHidden="0" w:uiPriority="21" w:unhideWhenUsed="0" w:qFormat="1"/>
-    <w:lsdException w:name="Subtle Reference" w:semiHidden="0" w:uiPriority="31" w:unhideWhenUsed="0" w:qFormat="1"/>
-    <w:lsdException w:name="Intense Reference" w:semiHidden="0" w:uiPriority="32" w:unhideWhenUsed="0" w:qFormat="1"/>
-    <w:lsdException w:name="Book Title" w:semiHidden="0" w:uiPriority="33" w:unhideWhenUsed="0" w:qFormat="1"/>
-    <w:lsdException w:name="Bibliography" w:uiPriority="37"/>
-    <w:lsdException w:name="TOC Heading" w:uiPriority="39" w:qFormat="1"/>
+  <w:latentStyles w:defLockedState="0" w:defUIPriority="99" w:defSemiHidden="0" w:defUnhideWhenUsed="0" w:defQFormat="0" w:count="375">
+    <w:lsdException w:name="Normal" w:uiPriority="0" w:qFormat="1"/>
+    <w:lsdException w:name="heading 1" w:uiPriority="9" w:qFormat="1"/>
+    <w:lsdException w:name="heading 2" w:semiHidden="1" w:uiPriority="9" w:unhideWhenUsed="1" w:qFormat="1"/>
+    <w:lsdException w:name="heading 3" w:semiHidden="1" w:uiPriority="9" w:unhideWhenUsed="1" w:qFormat="1"/>
+    <w:lsdException w:name="heading 4" w:semiHidden="1" w:uiPriority="9" w:unhideWhenUsed="1" w:qFormat="1"/>
+    <w:lsdException w:name="heading 5" w:semiHidden="1" w:uiPriority="9" w:unhideWhenUsed="1" w:qFormat="1"/>
+    <w:lsdException w:name="heading 6" w:semiHidden="1" w:uiPriority="9" w:unhideWhenUsed="1" w:qFormat="1"/>
+    <w:lsdException w:name="heading 7" w:semiHidden="1" w:uiPriority="9" w:unhideWhenUsed="1" w:qFormat="1"/>
+    <w:lsdException w:name="heading 8" w:semiHidden="1" w:uiPriority="9" w:unhideWhenUsed="1" w:qFormat="1"/>
+    <w:lsdException w:name="heading 9" w:semiHidden="1" w:uiPriority="9" w:unhideWhenUsed="1" w:qFormat="1"/>
+    <w:lsdException w:name="index 1" w:semiHidden="1" w:unhideWhenUsed="1"/>
+    <w:lsdException w:name="index 2" w:semiHidden="1" w:unhideWhenUsed="1"/>
+    <w:lsdException w:name="index 3" w:semiHidden="1" w:unhideWhenUsed="1"/>
+    <w:lsdException w:name="index 4" w:semiHidden="1" w:unhideWhenUsed="1"/>
+    <w:lsdException w:name="index 5" w:semiHidden="1" w:unhideWhenUsed="1"/>
+    <w:lsdException w:name="index 6" w:semiHidden="1" w:unhideWhenUsed="1"/>
+    <w:lsdException w:name="index 7" w:semiHidden="1" w:unhideWhenUsed="1"/>
+    <w:lsdException w:name="index 8" w:semiHidden="1" w:unhideWhenUsed="1"/>
+    <w:lsdException w:name="index 9" w:semiHidden="1" w:unhideWhenUsed="1"/>
+    <w:lsdException w:name="toc 1" w:semiHidden="1" w:uiPriority="39" w:unhideWhenUsed="1"/>
+    <w:lsdException w:name="toc 2" w:semiHidden="1" w:uiPriority="39" w:unhideWhenUsed="1"/>
+    <w:lsdException w:name="toc 3" w:semiHidden="1" w:uiPriority="39" w:unhideWhenUsed="1"/>
+    <w:lsdException w:name="toc 4" w:semiHidden="1" w:uiPriority="39" w:unhideWhenUsed="1"/>
+    <w:lsdException w:name="toc 5" w:semiHidden="1" w:uiPriority="39" w:unhideWhenUsed="1"/>
+    <w:lsdException w:name="toc 6" w:semiHidden="1" w:uiPriority="39" w:unhideWhenUsed="1"/>
+    <w:lsdException w:name="toc 7" w:semiHidden="1" w:uiPriority="39" w:unhideWhenUsed="1"/>
+    <w:lsdException w:name="toc 8" w:semiHidden="1" w:uiPriority="39" w:unhideWhenUsed="1"/>
+    <w:lsdException w:name="toc 9" w:semiHidden="1" w:uiPriority="39" w:unhideWhenUsed="1"/>
+    <w:lsdException w:name="Normal Indent" w:semiHidden="1" w:unhideWhenUsed="1"/>
+    <w:lsdException w:name="footnote text" w:semiHidden="1" w:unhideWhenUsed="1"/>
+    <w:lsdException w:name="annotation text" w:semiHidden="1" w:unhideWhenUsed="1"/>
+    <w:lsdException w:name="header" w:semiHidden="1" w:unhideWhenUsed="1"/>
+    <w:lsdException w:name="footer" w:semiHidden="1" w:unhideWhenUsed="1"/>
+    <w:lsdException w:name="index heading" w:semiHidden="1" w:unhideWhenUsed="1"/>
+    <w:lsdException w:name="caption" w:semiHidden="1" w:uiPriority="35" w:unhideWhenUsed="1" w:qFormat="1"/>
+    <w:lsdException w:name="table of figures" w:semiHidden="1" w:unhideWhenUsed="1"/>
+    <w:lsdException w:name="envelope address" w:semiHidden="1" w:unhideWhenUsed="1"/>
+    <w:lsdException w:name="envelope return" w:semiHidden="1" w:unhideWhenUsed="1"/>
+    <w:lsdException w:name="footnote reference" w:semiHidden="1" w:unhideWhenUsed="1"/>
+    <w:lsdException w:name="annotation reference" w:semiHidden="1" w:unhideWhenUsed="1"/>
+    <w:lsdException w:name="line number" w:semiHidden="1" w:unhideWhenUsed="1"/>
+    <w:lsdException w:name="page number" w:semiHidden="1" w:unhideWhenUsed="1"/>
+    <w:lsdException w:name="endnote reference" w:semiHidden="1" w:unhideWhenUsed="1"/>
+    <w:lsdException w:name="endnote text" w:semiHidden="1" w:unhideWhenUsed="1"/>
+    <w:lsdException w:name="table of authorities" w:semiHidden="1" w:unhideWhenUsed="1"/>
+    <w:lsdException w:name="macro" w:semiHidden="1" w:unhideWhenUsed="1"/>
+    <w:lsdException w:name="toa heading" w:semiHidden="1" w:unhideWhenUsed="1"/>
+    <w:lsdException w:name="List" w:semiHidden="1" w:unhideWhenUsed="1"/>
+    <w:lsdException w:name="List Bullet" w:semiHidden="1" w:unhideWhenUsed="1"/>
+    <w:lsdException w:name="List Number" w:semiHidden="1" w:unhideWhenUsed="1"/>
+    <w:lsdException w:name="List 2" w:semiHidden="1" w:unhideWhenUsed="1"/>
+    <w:lsdException w:name="List 3" w:semiHidden="1" w:unhideWhenUsed="1"/>
+    <w:lsdException w:name="List 4" w:semiHidden="1" w:unhideWhenUsed="1"/>
+    <w:lsdException w:name="List 5" w:semiHidden="1" w:unhideWhenUsed="1"/>
+    <w:lsdException w:name="List Bullet 2" w:semiHidden="1" w:unhideWhenUsed="1"/>
+    <w:lsdException w:name="List Bullet 3" w:semiHidden="1" w:unhideWhenUsed="1"/>
+    <w:lsdException w:name="List Bullet 4" w:semiHidden="1" w:unhideWhenUsed="1"/>
+    <w:lsdException w:name="List Bullet 5" w:semiHidden="1" w:unhideWhenUsed="1"/>
+    <w:lsdException w:name="List Number 2" w:semiHidden="1" w:unhideWhenUsed="1"/>
+    <w:lsdException w:name="List Number 3" w:semiHidden="1" w:unhideWhenUsed="1"/>
+    <w:lsdException w:name="List Number 4" w:semiHidden="1" w:unhideWhenUsed="1"/>
+    <w:lsdException w:name="List Number 5" w:semiHidden="1" w:unhideWhenUsed="1"/>
+    <w:lsdException w:name="Title" w:uiPriority="10" w:qFormat="1"/>
+    <w:lsdException w:name="Closing" w:semiHidden="1" w:unhideWhenUsed="1"/>
+    <w:lsdException w:name="Signature" w:semiHidden="1" w:unhideWhenUsed="1"/>
+    <w:lsdException w:name="Default Paragraph Font" w:semiHidden="1" w:uiPriority="1" w:unhideWhenUsed="1"/>
+    <w:lsdException w:name="Body Text" w:semiHidden="1" w:unhideWhenUsed="1"/>
+    <w:lsdException w:name="Body Text Indent" w:semiHidden="1" w:unhideWhenUsed="1"/>
+    <w:lsdException w:name="List Continue" w:semiHidden="1" w:unhideWhenUsed="1"/>
+    <w:lsdException w:name="List Continue 2" w:semiHidden="1" w:unhideWhenUsed="1"/>
+    <w:lsdException w:name="List Continue 3" w:semiHidden="1" w:unhideWhenUsed="1"/>
+    <w:lsdException w:name="List Continue 4" w:semiHidden="1" w:unhideWhenUsed="1"/>
+    <w:lsdException w:name="List Continue 5" w:semiHidden="1" w:unhideWhenUsed="1"/>
+    <w:lsdException w:name="Message Header" w:semiHidden="1" w:unhideWhenUsed="1"/>
+    <w:lsdException w:name="Subtitle" w:uiPriority="11" w:qFormat="1"/>
+    <w:lsdException w:name="Salutation" w:semiHidden="1" w:unhideWhenUsed="1"/>
+    <w:lsdException w:name="Date" w:semiHidden="1" w:unhideWhenUsed="1"/>
+    <w:lsdException w:name="Body Text First Indent" w:semiHidden="1" w:unhideWhenUsed="1"/>
+    <w:lsdException w:name="Body Text First Indent 2" w:semiHidden="1" w:unhideWhenUsed="1"/>
+    <w:lsdException w:name="Note Heading" w:semiHidden="1" w:unhideWhenUsed="1"/>
+    <w:lsdException w:name="Body Text 2" w:semiHidden="1" w:unhideWhenUsed="1"/>
+    <w:lsdException w:name="Body Text 3" w:semiHidden="1" w:unhideWhenUsed="1"/>
+    <w:lsdException w:name="Body Text Indent 2" w:semiHidden="1" w:unhideWhenUsed="1"/>
+    <w:lsdException w:name="Body Text Indent 3" w:semiHidden="1" w:unhideWhenUsed="1"/>
+    <w:lsdException w:name="Block Text" w:semiHidden="1" w:unhideWhenUsed="1"/>
+    <w:lsdException w:name="Hyperlink" w:semiHidden="1" w:unhideWhenUsed="1"/>
+    <w:lsdException w:name="FollowedHyperlink" w:semiHidden="1" w:unhideWhenUsed="1"/>
+    <w:lsdException w:name="Strong" w:uiPriority="22" w:qFormat="1"/>
+    <w:lsdException w:name="Emphasis" w:uiPriority="20" w:qFormat="1"/>
+    <w:lsdException w:name="Document Map" w:semiHidden="1" w:unhideWhenUsed="1"/>
+    <w:lsdException w:name="Plain Text" w:semiHidden="1" w:unhideWhenUsed="1"/>
+    <w:lsdException w:name="E-mail Signature" w:semiHidden="1" w:unhideWhenUsed="1"/>
+    <w:lsdException w:name="HTML Top of Form" w:semiHidden="1" w:unhideWhenUsed="1"/>
+    <w:lsdException w:name="HTML Bottom of Form" w:semiHidden="1" w:unhideWhenUsed="1"/>
+    <w:lsdException w:name="Normal (Web)" w:semiHidden="1" w:unhideWhenUsed="1"/>
+    <w:lsdException w:name="HTML Acronym" w:semiHidden="1" w:unhideWhenUsed="1"/>
+    <w:lsdException w:name="HTML Address" w:semiHidden="1" w:unhideWhenUsed="1"/>
+    <w:lsdException w:name="HTML Cite" w:semiHidden="1" w:unhideWhenUsed="1"/>
+    <w:lsdException w:name="HTML Code" w:semiHidden="1" w:unhideWhenUsed="1"/>
+    <w:lsdException w:name="HTML Definition" w:semiHidden="1" w:unhideWhenUsed="1"/>
+    <w:lsdException w:name="HTML Keyboard" w:semiHidden="1" w:unhideWhenUsed="1"/>
+    <w:lsdException w:name="HTML Preformatted" w:semiHidden="1" w:unhideWhenUsed="1"/>
+    <w:lsdException w:name="HTML Sample" w:semiHidden="1" w:unhideWhenUsed="1"/>
+    <w:lsdException w:name="HTML Typewriter" w:semiHidden="1" w:unhideWhenUsed="1"/>
+    <w:lsdException w:name="HTML Variable" w:semiHidden="1" w:unhideWhenUsed="1"/>
+    <w:lsdException w:name="Normal Table" w:semiHidden="1" w:unhideWhenUsed="1"/>
+    <w:lsdException w:name="annotation subject" w:semiHidden="1" w:unhideWhenUsed="1"/>
+    <w:lsdException w:name="No List" w:semiHidden="1" w:unhideWhenUsed="1"/>
+    <w:lsdException w:name="Outline List 1" w:semiHidden="1" w:unhideWhenUsed="1"/>
+    <w:lsdException w:name="Outline List 2" w:semiHidden="1" w:unhideWhenUsed="1"/>
+    <w:lsdException w:name="Outline List 3" w:semiHidden="1" w:unhideWhenUsed="1"/>
+    <w:lsdException w:name="Table Simple 1" w:semiHidden="1" w:unhideWhenUsed="1"/>
+    <w:lsdException w:name="Table Simple 2" w:semiHidden="1" w:unhideWhenUsed="1"/>
+    <w:lsdException w:name="Table Simple 3" w:semiHidden="1" w:unhideWhenUsed="1"/>
+    <w:lsdException w:name="Table Classic 1" w:semiHidden="1" w:unhideWhenUsed="1"/>
+    <w:lsdException w:name="Table Classic 2" w:semiHidden="1" w:unhideWhenUsed="1"/>
+    <w:lsdException w:name="Table Classic 3" w:semiHidden="1" w:unhideWhenUsed="1"/>
+    <w:lsdException w:name="Table Classic 4" w:semiHidden="1" w:unhideWhenUsed="1"/>
+    <w:lsdException w:name="Table Colorful 1" w:semiHidden="1" w:unhideWhenUsed="1"/>
+    <w:lsdException w:name="Table Colorful 2" w:semiHidden="1" w:unhideWhenUsed="1"/>
+    <w:lsdException w:name="Table Colorful 3" w:semiHidden="1" w:unhideWhenUsed="1"/>
+    <w:lsdException w:name="Table Columns 1" w:semiHidden="1" w:unhideWhenUsed="1"/>
+    <w:lsdException w:name="Table Columns 2" w:semiHidden="1" w:unhideWhenUsed="1"/>
+    <w:lsdException w:name="Table Columns 3" w:semiHidden="1" w:unhideWhenUsed="1"/>
+    <w:lsdException w:name="Table Columns 4" w:semiHidden="1" w:unhideWhenUsed="1"/>
+    <w:lsdException w:name="Table Columns 5" w:semiHidden="1" w:unhideWhenUsed="1"/>
+    <w:lsdException w:name="Table Grid 1" w:semiHidden="1" w:unhideWhenUsed="1"/>
+    <w:lsdException w:name="Table Grid 2" w:semiHidden="1" w:unhideWhenUsed="1"/>
+    <w:lsdException w:name="Table Grid 3" w:semiHidden="1" w:unhideWhenUsed="1"/>
+    <w:lsdException w:name="Table Grid 4" w:semiHidden="1" w:unhideWhenUsed="1"/>
+    <w:lsdException w:name="Table Grid 5" w:semiHidden="1" w:unhideWhenUsed="1"/>
+    <w:lsdException w:name="Table Grid 6" w:semiHidden="1" w:unhideWhenUsed="1"/>
+    <w:lsdException w:name="Table Grid 7" w:semiHidden="1" w:unhideWhenUsed="1"/>
+    <w:lsdException w:name="Table Grid 8" w:semiHidden="1" w:unhideWhenUsed="1"/>
+    <w:lsdException w:name="Table List 1" w:semiHidden="1" w:unhideWhenUsed="1"/>
+    <w:lsdException w:name="Table List 2" w:semiHidden="1" w:unhideWhenUsed="1"/>
+    <w:lsdException w:name="Table List 3" w:semiHidden="1" w:unhideWhenUsed="1"/>
+    <w:lsdException w:name="Table List 4" w:semiHidden="1" w:unhideWhenUsed="1"/>
+    <w:lsdException w:name="Table List 5" w:semiHidden="1" w:unhideWhenUsed="1"/>
+    <w:lsdException w:name="Table List 6" w:semiHidden="1" w:unhideWhenUsed="1"/>
+    <w:lsdException w:name="Table List 7" w:semiHidden="1" w:unhideWhenUsed="1"/>
+    <w:lsdException w:name="Table List 8" w:semiHidden="1" w:unhideWhenUsed="1"/>
+    <w:lsdException w:name="Table 3D effects 1" w:semiHidden="1" w:unhideWhenUsed="1"/>
+    <w:lsdException w:name="Table 3D effects 2" w:semiHidden="1" w:unhideWhenUsed="1"/>
+    <w:lsdException w:name="Table 3D effects 3" w:semiHidden="1" w:unhideWhenUsed="1"/>
+    <w:lsdException w:name="Table Contemporary" w:semiHidden="1" w:unhideWhenUsed="1"/>
+    <w:lsdException w:name="Table Elegant" w:semiHidden="1" w:unhideWhenUsed="1"/>
+    <w:lsdException w:name="Table Professional" w:semiHidden="1" w:unhideWhenUsed="1"/>
+    <w:lsdException w:name="Table Subtle 1" w:semiHidden="1" w:unhideWhenUsed="1"/>
+    <w:lsdException w:name="Table Subtle 2" w:semiHidden="1" w:unhideWhenUsed="1"/>
+    <w:lsdException w:name="Table Web 1" w:semiHidden="1" w:unhideWhenUsed="1"/>
+    <w:lsdException w:name="Table Web 2" w:semiHidden="1" w:unhideWhenUsed="1"/>
+    <w:lsdException w:name="Table Web 3" w:semiHidden="1" w:unhideWhenUsed="1"/>
+    <w:lsdException w:name="Balloon Text" w:semiHidden="1" w:unhideWhenUsed="1"/>
+    <w:lsdException w:name="Table Grid" w:semiHidden="1" w:uiPriority="59" w:unhideWhenUsed="1"/>
+    <w:lsdException w:name="Table Theme" w:semiHidden="1" w:unhideWhenUsed="1"/>
+    <w:lsdException w:name="Placeholder Text" w:semiHidden="1"/>
+    <w:lsdException w:name="No Spacing" w:uiPriority="1" w:qFormat="1"/>
+    <w:lsdException w:name="Light Shading" w:uiPriority="60"/>
+    <w:lsdException w:name="Light List" w:uiPriority="61"/>
+    <w:lsdException w:name="Light Grid" w:uiPriority="62"/>
+    <w:lsdException w:name="Medium Shading 1" w:uiPriority="63"/>
+    <w:lsdException w:name="Medium Shading 2" w:uiPriority="64"/>
+    <w:lsdException w:name="Medium List 1" w:uiPriority="65"/>
+    <w:lsdException w:name="Medium List 2" w:uiPriority="66"/>
+    <w:lsdException w:name="Medium Grid 1" w:uiPriority="67"/>
+    <w:lsdException w:name="Medium Grid 2" w:uiPriority="68"/>
+    <w:lsdException w:name="Medium Grid 3" w:uiPriority="69"/>
+    <w:lsdException w:name="Dark List" w:uiPriority="70"/>
+    <w:lsdException w:name="Colorful Shading" w:uiPriority="71"/>
+    <w:lsdException w:name="Colorful List" w:uiPriority="72"/>
+    <w:lsdException w:name="Colorful Grid" w:uiPriority="73"/>
+    <w:lsdException w:name="Light Shading Accent 1" w:uiPriority="60"/>
+    <w:lsdException w:name="Light List Accent 1" w:uiPriority="61"/>
+    <w:lsdException w:name="Light Grid Accent 1" w:uiPriority="62"/>
+    <w:lsdException w:name="Medium Shading 1 Accent 1" w:uiPriority="63"/>
+    <w:lsdException w:name="Medium Shading 2 Accent 1" w:uiPriority="64"/>
+    <w:lsdException w:name="Medium List 1 Accent 1" w:uiPriority="65"/>
+    <w:lsdException w:name="Revision" w:semiHidden="1"/>
+    <w:lsdException w:name="List Paragraph" w:uiPriority="34" w:qFormat="1"/>
+    <w:lsdException w:name="Quote" w:uiPriority="29" w:qFormat="1"/>
+    <w:lsdException w:name="Intense Quote" w:uiPriority="30" w:qFormat="1"/>
+    <w:lsdException w:name="Medium List 2 Accent 1" w:uiPriority="66"/>
+    <w:lsdException w:name="Medium Grid 1 Accent 1" w:uiPriority="67"/>
+    <w:lsdException w:name="Medium Grid 2 Accent 1" w:uiPriority="68"/>
+    <w:lsdException w:name="Medium Grid 3 Accent 1" w:uiPriority="69"/>
+    <w:lsdException w:name="Dark List Accent 1" w:uiPriority="70"/>
+    <w:lsdException w:name="Colorful Shading Accent 1" w:uiPriority="71"/>
+    <w:lsdException w:name="Colorful List Accent 1" w:uiPriority="72"/>
+    <w:lsdException w:name="Colorful Grid Accent 1" w:uiPriority="73"/>
+    <w:lsdException w:name="Light Shading Accent 2" w:uiPriority="60"/>
+    <w:lsdException w:name="Light List Accent 2" w:uiPriority="61"/>
+    <w:lsdException w:name="Light Grid Accent 2" w:uiPriority="62"/>
+    <w:lsdException w:name="Medium Shading 1 Accent 2" w:uiPriority="63"/>
+    <w:lsdException w:name="Medium Shading 2 Accent 2" w:uiPriority="64"/>
+    <w:lsdException w:name="Medium List 1 Accent 2" w:uiPriority="65"/>
+    <w:lsdException w:name="Medium List 2 Accent 2" w:uiPriority="66"/>
+    <w:lsdException w:name="Medium Grid 1 Accent 2" w:uiPriority="67"/>
+    <w:lsdException w:name="Medium Grid 2 Accent 2" w:uiPriority="68"/>
+    <w:lsdException w:name="Medium Grid 3 Accent 2" w:uiPriority="69"/>
+    <w:lsdException w:name="Dark List Accent 2" w:uiPriority="70"/>
+    <w:lsdException w:name="Colorful Shading Accent 2" w:uiPriority="71"/>
+    <w:lsdException w:name="Colorful List Accent 2" w:uiPriority="72"/>
+    <w:lsdException w:name="Colorful Grid Accent 2" w:uiPriority="73"/>
+    <w:lsdException w:name="Light Shading Accent 3" w:uiPriority="60"/>
+    <w:lsdException w:name="Light List Accent 3" w:uiPriority="61"/>
+    <w:lsdException w:name="Light Grid Accent 3" w:uiPriority="62"/>
+    <w:lsdException w:name="Medium Shading 1 Accent 3" w:uiPriority="63"/>
+    <w:lsdException w:name="Medium Shading 2 Accent 3" w:uiPriority="64"/>
+    <w:lsdException w:name="Medium List 1 Accent 3" w:uiPriority="65"/>
+    <w:lsdException w:name="Medium List 2 Accent 3" w:uiPriority="66"/>
+    <w:lsdException w:name="Medium Grid 1 Accent 3" w:uiPriority="67"/>
+    <w:lsdException w:name="Medium Grid 2 Accent 3" w:uiPriority="68"/>
+    <w:lsdException w:name="Medium Grid 3 Accent 3" w:uiPriority="69"/>
+    <w:lsdException w:name="Dark List Accent 3" w:uiPriority="70"/>
+    <w:lsdException w:name="Colorful Shading Accent 3" w:uiPriority="71"/>
+    <w:lsdException w:name="Colorful List Accent 3" w:uiPriority="72"/>
+    <w:lsdException w:name="Colorful Grid Accent 3" w:uiPriority="73"/>
+    <w:lsdException w:name="Light Shading Accent 4" w:uiPriority="60"/>
+    <w:lsdException w:name="Light List Accent 4" w:uiPriority="61"/>
+    <w:lsdException w:name="Light Grid Accent 4" w:uiPriority="62"/>
+    <w:lsdException w:name="Medium Shading 1 Accent 4" w:uiPriority="63"/>
+    <w:lsdException w:name="Medium Shading 2 Accent 4" w:uiPriority="64"/>
+    <w:lsdException w:name="Medium List 1 Accent 4" w:uiPriority="65"/>
+    <w:lsdException w:name="Medium List 2 Accent 4" w:uiPriority="66"/>
+    <w:lsdException w:name="Medium Grid 1 Accent 4" w:uiPriority="67"/>
+    <w:lsdException w:name="Medium Grid 2 Accent 4" w:uiPriority="68"/>
+    <w:lsdException w:name="Medium Grid 3 Accent 4" w:uiPriority="69"/>
+    <w:lsdException w:name="Dark List Accent 4" w:uiPriority="70"/>
+    <w:lsdException w:name="Colorful Shading Accent 4" w:uiPriority="71"/>
+    <w:lsdException w:name="Colorful List Accent 4" w:uiPriority="72"/>
+    <w:lsdException w:name="Colorful Grid Accent 4" w:uiPriority="73"/>
+    <w:lsdException w:name="Light Shading Accent 5" w:uiPriority="60"/>
+    <w:lsdException w:name="Light List Accent 5" w:uiPriority="61"/>
+    <w:lsdException w:name="Light Grid Accent 5" w:uiPriority="62"/>
+    <w:lsdException w:name="Medium Shading 1 Accent 5" w:uiPriority="63"/>
+    <w:lsdException w:name="Medium Shading 2 Accent 5" w:uiPriority="64"/>
+    <w:lsdException w:name="Medium List 1 Accent 5" w:uiPriority="65"/>
+    <w:lsdException w:name="Medium List 2 Accent 5" w:uiPriority="66"/>
+    <w:lsdException w:name="Medium Grid 1 Accent 5" w:uiPriority="67"/>
+    <w:lsdException w:name="Medium Grid 2 Accent 5" w:uiPriority="68"/>
+    <w:lsdException w:name="Medium Grid 3 Accent 5" w:uiPriority="69"/>
+    <w:lsdException w:name="Dark List Accent 5" w:uiPriority="70"/>
+    <w:lsdException w:name="Colorful Shading Accent 5" w:uiPriority="71"/>
+    <w:lsdException w:name="Colorful List Accent 5" w:uiPriority="72"/>
+    <w:lsdException w:name="Colorful Grid Accent 5" w:uiPriority="73"/>
+    <w:lsdException w:name="Light Shading Accent 6" w:uiPriority="60"/>
+    <w:lsdException w:name="Light List Accent 6" w:uiPriority="61"/>
+    <w:lsdException w:name="Light Grid Accent 6" w:uiPriority="62"/>
+    <w:lsdException w:name="Medium Shading 1 Accent 6" w:uiPriority="63"/>
+    <w:lsdException w:name="Medium Shading 2 Accent 6" w:uiPriority="64"/>
+    <w:lsdException w:name="Medium List 1 Accent 6" w:uiPriority="65"/>
+    <w:lsdException w:name="Medium List 2 Accent 6" w:uiPriority="66"/>
+    <w:lsdException w:name="Medium Grid 1 Accent 6" w:uiPriority="67"/>
+    <w:lsdException w:name="Medium Grid 2 Accent 6" w:uiPriority="68"/>
+    <w:lsdException w:name="Medium Grid 3 Accent 6" w:uiPriority="69"/>
+    <w:lsdException w:name="Dark List Accent 6" w:uiPriority="70"/>
+    <w:lsdException w:name="Colorful Shading Accent 6" w:uiPriority="71"/>
+    <w:lsdException w:name="Colorful List Accent 6" w:uiPriority="72"/>
+    <w:lsdException w:name="Colorful Grid Accent 6" w:uiPriority="73"/>
+    <w:lsdException w:name="Subtle Emphasis" w:uiPriority="19" w:qFormat="1"/>
+    <w:lsdException w:name="Intense Emphasis" w:uiPriority="21" w:qFormat="1"/>
+    <w:lsdException w:name="Subtle Reference" w:uiPriority="31" w:qFormat="1"/>
+    <w:lsdException w:name="Intense Reference" w:uiPriority="32" w:qFormat="1"/>
+    <w:lsdException w:name="Book Title" w:uiPriority="33" w:qFormat="1"/>
+    <w:lsdException w:name="Bibliography" w:semiHidden="1" w:uiPriority="37" w:unhideWhenUsed="1"/>
+    <w:lsdException w:name="TOC Heading" w:semiHidden="1" w:uiPriority="39" w:unhideWhenUsed="1" w:qFormat="1"/>
+    <w:lsdException w:name="Plain Table 1" w:uiPriority="41"/>
+    <w:lsdException w:name="Plain Table 2" w:uiPriority="42"/>
+    <w:lsdException w:name="Plain Table 3" w:uiPriority="43"/>
+    <w:lsdException w:name="Plain Table 4" w:uiPriority="44"/>
+    <w:lsdException w:name="Plain Table 5" w:uiPriority="45"/>
+    <w:lsdException w:name="Grid Table Light" w:uiPriority="40"/>
+    <w:lsdException w:name="Grid Table 1 Light" w:uiPriority="46"/>
+    <w:lsdException w:name="Grid Table 2" w:uiPriority="47"/>
+    <w:lsdException w:name="Grid Table 3" w:uiPriority="48"/>
+    <w:lsdException w:name="Grid Table 4" w:uiPriority="49"/>
+    <w:lsdException w:name="Grid Table 5 Dark" w:uiPriority="50"/>
+    <w:lsdException w:name="Grid Table 6 Colorful" w:uiPriority="51"/>
+    <w:lsdException w:name="Grid Table 7 Colorful" w:uiPriority="52"/>
+    <w:lsdException w:name="Grid Table 1 Light Accent 1" w:uiPriority="46"/>
+    <w:lsdException w:name="Grid Table 2 Accent 1" w:uiPriority="47"/>
+    <w:lsdException w:name="Grid Table 3 Accent 1" w:uiPriority="48"/>
+    <w:lsdException w:name="Grid Table 4 Accent 1" w:uiPriority="49"/>
+    <w:lsdException w:name="Grid Table 5 Dark Accent 1" w:uiPriority="50"/>
+    <w:lsdException w:name="Grid Table 6 Colorful Accent 1" w:uiPriority="51"/>
+    <w:lsdException w:name="Grid Table 7 Colorful Accent 1" w:uiPriority="52"/>
+    <w:lsdException w:name="Grid Table 1 Light Accent 2" w:uiPriority="46"/>
+    <w:lsdException w:name="Grid Table 2 Accent 2" w:uiPriority="47"/>
+    <w:lsdException w:name="Grid Table 3 Accent 2" w:uiPriority="48"/>
+    <w:lsdException w:name="Grid Table 4 Accent 2" w:uiPriority="49"/>
+    <w:lsdException w:name="Grid Table 5 Dark Accent 2" w:uiPriority="50"/>
+    <w:lsdException w:name="Grid Table 6 Colorful Accent 2" w:uiPriority="51"/>
+    <w:lsdException w:name="Grid Table 7 Colorful Accent 2" w:uiPriority="52"/>
+    <w:lsdException w:name="Grid Table 1 Light Accent 3" w:uiPriority="46"/>
+    <w:lsdException w:name="Grid Table 2 Accent 3" w:uiPriority="47"/>
+    <w:lsdException w:name="Grid Table 3 Accent 3" w:uiPriority="48"/>
+    <w:lsdException w:name="Grid Table 4 Accent 3" w:uiPriority="49"/>
+    <w:lsdException w:name="Grid Table 5 Dark Accent 3" w:uiPriority="50"/>
+    <w:lsdException w:name="Grid Table 6 Colorful Accent 3" w:uiPriority="51"/>
+    <w:lsdException w:name="Grid Table 7 Colorful Accent 3" w:uiPriority="52"/>
+    <w:lsdException w:name="Grid Table 1 Light Accent 4" w:uiPriority="46"/>
+    <w:lsdException w:name="Grid Table 2 Accent 4" w:uiPriority="47"/>
+    <w:lsdException w:name="Grid Table 3 Accent 4" w:uiPriority="48"/>
+    <w:lsdException w:name="Grid Table 4 Accent 4" w:uiPriority="49"/>
+    <w:lsdException w:name="Grid Table 5 Dark Accent 4" w:uiPriority="50"/>
+    <w:lsdException w:name="Grid Table 6 Colorful Accent 4" w:uiPriority="51"/>
+    <w:lsdException w:name="Grid Table 7 Colorful Accent 4" w:uiPriority="52"/>
+    <w:lsdException w:name="Grid Table 1 Light Accent 5" w:uiPriority="46"/>
+    <w:lsdException w:name="Grid Table 2 Accent 5" w:uiPriority="47"/>
+    <w:lsdException w:name="Grid Table 3 Accent 5" w:uiPriority="48"/>
+    <w:lsdException w:name="Grid Table 4 Accent 5" w:uiPriority="49"/>
+    <w:lsdException w:name="Grid Table 5 Dark Accent 5" w:uiPriority="50"/>
+    <w:lsdException w:name="Grid Table 6 Colorful Accent 5" w:uiPriority="51"/>
+    <w:lsdException w:name="Grid Table 7 Colorful Accent 5" w:uiPriority="52"/>
+    <w:lsdException w:name="Grid Table 1 Light Accent 6" w:uiPriority="46"/>
+    <w:lsdException w:name="Grid Table 2 Accent 6" w:uiPriority="47"/>
+    <w:lsdException w:name="Grid Table 3 Accent 6" w:uiPriority="48"/>
+    <w:lsdException w:name="Grid Table 4 Accent 6" w:uiPriority="49"/>
+    <w:lsdException w:name="Grid Table 5 Dark Accent 6" w:uiPriority="50"/>
+    <w:lsdException w:name="Grid Table 6 Colorful Accent 6" w:uiPriority="51"/>
+    <w:lsdException w:name="Grid Table 7 Colorful Accent 6" w:uiPriority="52"/>
+    <w:lsdException w:name="List Table 1 Light" w:uiPriority="46"/>
+    <w:lsdException w:name="List Table 2" w:uiPriority="47"/>
+    <w:lsdException w:name="List Table 3" w:uiPriority="48"/>
+    <w:lsdException w:name="List Table 4" w:uiPriority="49"/>
+    <w:lsdException w:name="List Table 5 Dark" w:uiPriority="50"/>
+    <w:lsdException w:name="List Table 6 Colorful" w:uiPriority="51"/>
+    <w:lsdException w:name="List Table 7 Colorful" w:uiPriority="52"/>
+    <w:lsdException w:name="List Table 1 Light Accent 1" w:uiPriority="46"/>
+    <w:lsdException w:name="List Table 2 Accent 1" w:uiPriority="47"/>
+    <w:lsdException w:name="List Table 3 Accent 1" w:uiPriority="48"/>
+    <w:lsdException w:name="List Table 4 Accent 1" w:uiPriority="49"/>
+    <w:lsdException w:name="List Table 5 Dark Accent 1" w:uiPriority="50"/>
+    <w:lsdException w:name="List Table 6 Colorful Accent 1" w:uiPriority="51"/>
+    <w:lsdException w:name="List Table 7 Colorful Accent 1" w:uiPriority="52"/>
+    <w:lsdException w:name="List Table 1 Light Accent 2" w:uiPriority="46"/>
+    <w:lsdException w:name="List Table 2 Accent 2" w:uiPriority="47"/>
+    <w:lsdException w:name="List Table 3 Accent 2" w:uiPriority="48"/>
+    <w:lsdException w:name="List Table 4 Accent 2" w:uiPriority="49"/>
+    <w:lsdException w:name="List Table 5 Dark Accent 2" w:uiPriority="50"/>
+    <w:lsdException w:name="List Table 6 Colorful Accent 2" w:uiPriority="51"/>
+    <w:lsdException w:name="List Table 7 Colorful Accent 2" w:uiPriority="52"/>
+    <w:lsdException w:name="List Table 1 Light Accent 3" w:uiPriority="46"/>
+    <w:lsdException w:name="List Table 2 Accent 3" w:uiPriority="47"/>
+    <w:lsdException w:name="List Table 3 Accent 3" w:uiPriority="48"/>
+    <w:lsdException w:name="List Table 4 Accent 3" w:uiPriority="49"/>
+    <w:lsdException w:name="List Table 5 Dark Accent 3" w:uiPriority="50"/>
+    <w:lsdException w:name="List Table 6 Colorful Accent 3" w:uiPriority="51"/>
+    <w:lsdException w:name="List Table 7 Colorful Accent 3" w:uiPriority="52"/>
+    <w:lsdException w:name="List Table 1 Light Accent 4" w:uiPriority="46"/>
+    <w:lsdException w:name="List Table 2 Accent 4" w:uiPriority="47"/>
+    <w:lsdException w:name="List Table 3 Accent 4" w:uiPriority="48"/>
+    <w:lsdException w:name="List Table 4 Accent 4" w:uiPriority="49"/>
+    <w:lsdException w:name="List Table 5 Dark Accent 4" w:uiPriority="50"/>
+    <w:lsdException w:name="List Table 6 Colorful Accent 4" w:uiPriority="51"/>
+    <w:lsdException w:name="List Table 7 Colorful Accent 4" w:uiPriority="52"/>
+    <w:lsdException w:name="List Table 1 Light Accent 5" w:uiPriority="46"/>
+    <w:lsdException w:name="List Table 2 Accent 5" w:uiPriority="47"/>
+    <w:lsdException w:name="List Table 3 Accent 5" w:uiPriority="48"/>
+    <w:lsdException w:name="List Table 4 Accent 5" w:uiPriority="49"/>
+    <w:lsdException w:name="List Table 5 Dark Accent 5" w:uiPriority="50"/>
+    <w:lsdException w:name="List Table 6 Colorful Accent 5" w:uiPriority="51"/>
+    <w:lsdException w:name="List Table 7 Colorful Accent 5" w:uiPriority="52"/>
+    <w:lsdException w:name="List Table 1 Light Accent 6" w:uiPriority="46"/>
+    <w:lsdException w:name="List Table 2 Accent 6" w:uiPriority="47"/>
+    <w:lsdException w:name="List Table 3 Accent 6" w:uiPriority="48"/>
+    <w:lsdException w:name="List Table 4 Accent 6" w:uiPriority="49"/>
+    <w:lsdException w:name="List Table 5 Dark Accent 6" w:uiPriority="50"/>
+    <w:lsdException w:name="List Table 6 Colorful Accent 6" w:uiPriority="51"/>
+    <w:lsdException w:name="List Table 7 Colorful Accent 6" w:uiPriority="52"/>
+    <w:lsdException w:name="Mention" w:semiHidden="1" w:unhideWhenUsed="1"/>
+    <w:lsdException w:name="Smart Hyperlink" w:semiHidden="1" w:unhideWhenUsed="1"/>
+    <w:lsdException w:name="Hashtag" w:semiHidden="1" w:unhideWhenUsed="1"/>
+    <w:lsdException w:name="Unresolved Mention" w:semiHidden="1" w:unhideWhenUsed="1"/>
   </w:latentStyles>
   <w:style w:type="paragraph" w:default="1" w:styleId="Normal">
     <w:name w:val="Normal"/>
     <w:qFormat/>
   </w:style>
-  <w:style w:type="character" w:default="1" w:styleId="Fuentedeprrafopredeter">
+  <w:style w:type="character" w:default="1" w:styleId="DefaultParagraphFont">
     <w:name w:val="Default Paragraph Font"/>
     <w:uiPriority w:val="1"/>
     <w:semiHidden/>
     <w:unhideWhenUsed/>
   </w:style>
-  <w:style w:type="table" w:default="1" w:styleId="Tablanormal">
+  <w:style w:type="table" w:default="1" w:styleId="TableNormal">
     <w:name w:val="Normal Table"/>
     <w:uiPriority w:val="99"/>
     <w:semiHidden/>
@@ -3520,7 +5518,7 @@
       </w:tblCellMar>
     </w:tblPr>
   </w:style>
-  <w:style w:type="numbering" w:default="1" w:styleId="Sinlista">
+  <w:style w:type="numbering" w:default="1" w:styleId="NoList">
     <w:name w:val="No List"/>
     <w:uiPriority w:val="99"/>
     <w:semiHidden/>
@@ -3543,9 +5541,9 @@
       <w:lang w:eastAsia="es-ES"/>
     </w:rPr>
   </w:style>
-  <w:style w:type="character" w:styleId="Textoennegrita">
+  <w:style w:type="character" w:styleId="Strong">
     <w:name w:val="Strong"/>
-    <w:basedOn w:val="Fuentedeprrafopredeter"/>
+    <w:basedOn w:val="DefaultParagraphFont"/>
     <w:uiPriority w:val="22"/>
     <w:qFormat/>
     <w:rsid w:val="00301290"/>
@@ -3554,10 +5552,10 @@
       <w:bCs/>
     </w:rPr>
   </w:style>
-  <w:style w:type="paragraph" w:styleId="Textodeglobo">
+  <w:style w:type="paragraph" w:styleId="BalloonText">
     <w:name w:val="Balloon Text"/>
     <w:basedOn w:val="Normal"/>
-    <w:link w:val="TextodegloboCar"/>
+    <w:link w:val="BalloonTextChar"/>
     <w:uiPriority w:val="99"/>
     <w:semiHidden/>
     <w:unhideWhenUsed/>
@@ -3571,10 +5569,10 @@
       <w:szCs w:val="16"/>
     </w:rPr>
   </w:style>
-  <w:style w:type="character" w:customStyle="1" w:styleId="TextodegloboCar">
-    <w:name w:val="Texto de globo Car"/>
-    <w:basedOn w:val="Fuentedeprrafopredeter"/>
-    <w:link w:val="Textodeglobo"/>
+  <w:style w:type="character" w:customStyle="1" w:styleId="BalloonTextChar">
+    <w:name w:val="Balloon Text Char"/>
+    <w:basedOn w:val="DefaultParagraphFont"/>
+    <w:link w:val="BalloonText"/>
     <w:uiPriority w:val="99"/>
     <w:semiHidden/>
     <w:rsid w:val="00301290"/>
@@ -3584,7 +5582,7 @@
       <w:szCs w:val="16"/>
     </w:rPr>
   </w:style>
-  <w:style w:type="paragraph" w:styleId="Prrafodelista">
+  <w:style w:type="paragraph" w:styleId="ListParagraph">
     <w:name w:val="List Paragraph"/>
     <w:basedOn w:val="Normal"/>
     <w:uiPriority w:val="34"/>
@@ -3595,264 +5593,28 @@
       <w:contextualSpacing/>
     </w:pPr>
   </w:style>
-</w:styles>
-</file>
-
-<file path=word/stylesWithEffects.xml><?xml version="1.0" encoding="utf-8"?>
-<w:styles xmlns:wpc="http://schemas.microsoft.com/office/word/2010/wordprocessingCanvas" xmlns:mc="http://schemas.openxmlformats.org/markup-compatibility/2006" xmlns:o="urn:schemas-microsoft-com:office:office" xmlns:r="http://schemas.openxmlformats.org/officeDocument/2006/relationships" xmlns:m="http://schemas.openxmlformats.org/officeDocument/2006/math" xmlns:v="urn:schemas-microsoft-com:vml" xmlns:wp14="http://schemas.microsoft.com/office/word/2010/wordprocessingDrawing" xmlns:wp="http://schemas.openxmlformats.org/drawingml/2006/wordprocessingDrawing" xmlns:w10="urn:schemas-microsoft-com:office:word" xmlns:w="http://schemas.openxmlformats.org/wordprocessingml/2006/main" xmlns:w14="http://schemas.microsoft.com/office/word/2010/wordml" xmlns:wpg="http://schemas.microsoft.com/office/word/2010/wordprocessingGroup" xmlns:wpi="http://schemas.microsoft.com/office/word/2010/wordprocessingInk" xmlns:wne="http://schemas.microsoft.com/office/word/2006/wordml" xmlns:wps="http://schemas.microsoft.com/office/word/2010/wordprocessingShape" mc:Ignorable="w14 wp14">
-  <w:docDefaults>
-    <w:rPrDefault>
-      <w:rPr>
-        <w:rFonts w:asciiTheme="minorHAnsi" w:eastAsiaTheme="minorHAnsi" w:hAnsiTheme="minorHAnsi" w:cstheme="minorBidi"/>
-        <w:sz w:val="22"/>
-        <w:szCs w:val="22"/>
-        <w:lang w:val="es-ES" w:eastAsia="en-US" w:bidi="ar-SA"/>
-      </w:rPr>
-    </w:rPrDefault>
-    <w:pPrDefault>
-      <w:pPr>
-        <w:spacing w:after="200" w:line="276" w:lineRule="auto"/>
-      </w:pPr>
-    </w:pPrDefault>
-  </w:docDefaults>
-  <w:latentStyles w:defLockedState="0" w:defUIPriority="99" w:defSemiHidden="1" w:defUnhideWhenUsed="1" w:defQFormat="0" w:count="267">
-    <w:lsdException w:name="Normal" w:semiHidden="0" w:uiPriority="0" w:unhideWhenUsed="0" w:qFormat="1"/>
-    <w:lsdException w:name="heading 1" w:semiHidden="0" w:uiPriority="9" w:unhideWhenUsed="0" w:qFormat="1"/>
-    <w:lsdException w:name="heading 2" w:uiPriority="9" w:qFormat="1"/>
-    <w:lsdException w:name="heading 3" w:uiPriority="9" w:qFormat="1"/>
-    <w:lsdException w:name="heading 4" w:uiPriority="9" w:qFormat="1"/>
-    <w:lsdException w:name="heading 5" w:uiPriority="9" w:qFormat="1"/>
-    <w:lsdException w:name="heading 6" w:uiPriority="9" w:qFormat="1"/>
-    <w:lsdException w:name="heading 7" w:uiPriority="9" w:qFormat="1"/>
-    <w:lsdException w:name="heading 8" w:uiPriority="9" w:qFormat="1"/>
-    <w:lsdException w:name="heading 9" w:uiPriority="9" w:qFormat="1"/>
-    <w:lsdException w:name="toc 1" w:uiPriority="39"/>
-    <w:lsdException w:name="toc 2" w:uiPriority="39"/>
-    <w:lsdException w:name="toc 3" w:uiPriority="39"/>
-    <w:lsdException w:name="toc 4" w:uiPriority="39"/>
-    <w:lsdException w:name="toc 5" w:uiPriority="39"/>
-    <w:lsdException w:name="toc 6" w:uiPriority="39"/>
-    <w:lsdException w:name="toc 7" w:uiPriority="39"/>
-    <w:lsdException w:name="toc 8" w:uiPriority="39"/>
-    <w:lsdException w:name="toc 9" w:uiPriority="39"/>
-    <w:lsdException w:name="caption" w:uiPriority="35" w:qFormat="1"/>
-    <w:lsdException w:name="Title" w:semiHidden="0" w:uiPriority="10" w:unhideWhenUsed="0" w:qFormat="1"/>
-    <w:lsdException w:name="Default Paragraph Font" w:uiPriority="1"/>
-    <w:lsdException w:name="Subtitle" w:semiHidden="0" w:uiPriority="11" w:unhideWhenUsed="0" w:qFormat="1"/>
-    <w:lsdException w:name="Strong" w:semiHidden="0" w:uiPriority="22" w:unhideWhenUsed="0" w:qFormat="1"/>
-    <w:lsdException w:name="Emphasis" w:semiHidden="0" w:uiPriority="20" w:unhideWhenUsed="0" w:qFormat="1"/>
-    <w:lsdException w:name="Table Grid" w:semiHidden="0" w:uiPriority="59" w:unhideWhenUsed="0"/>
-    <w:lsdException w:name="Placeholder Text" w:unhideWhenUsed="0"/>
-    <w:lsdException w:name="No Spacing" w:semiHidden="0" w:uiPriority="1" w:unhideWhenUsed="0" w:qFormat="1"/>
-    <w:lsdException w:name="Light Shading" w:semiHidden="0" w:uiPriority="60" w:unhideWhenUsed="0"/>
-    <w:lsdException w:name="Light List" w:semiHidden="0" w:uiPriority="61" w:unhideWhenUsed="0"/>
-    <w:lsdException w:name="Light Grid" w:semiHidden="0" w:uiPriority="62" w:unhideWhenUsed="0"/>
-    <w:lsdException w:name="Medium Shading 1" w:semiHidden="0" w:uiPriority="63" w:unhideWhenUsed="0"/>
-    <w:lsdException w:name="Medium Shading 2" w:semiHidden="0" w:uiPriority="64" w:unhideWhenUsed="0"/>
-    <w:lsdException w:name="Medium List 1" w:semiHidden="0" w:uiPriority="65" w:unhideWhenUsed="0"/>
-    <w:lsdException w:name="Medium List 2" w:semiHidden="0" w:uiPriority="66" w:unhideWhenUsed="0"/>
-    <w:lsdException w:name="Medium Grid 1" w:semiHidden="0" w:uiPriority="67" w:unhideWhenUsed="0"/>
-    <w:lsdException w:name="Medium Grid 2" w:semiHidden="0" w:uiPriority="68" w:unhideWhenUsed="0"/>
-    <w:lsdException w:name="Medium Grid 3" w:semiHidden="0" w:uiPriority="69" w:unhideWhenUsed="0"/>
-    <w:lsdException w:name="Dark List" w:semiHidden="0" w:uiPriority="70" w:unhideWhenUsed="0"/>
-    <w:lsdException w:name="Colorful Shading" w:semiHidden="0" w:uiPriority="71" w:unhideWhenUsed="0"/>
-    <w:lsdException w:name="Colorful List" w:semiHidden="0" w:uiPriority="72" w:unhideWhenUsed="0"/>
-    <w:lsdException w:name="Colorful Grid" w:semiHidden="0" w:uiPriority="73" w:unhideWhenUsed="0"/>
-    <w:lsdException w:name="Light Shading Accent 1" w:semiHidden="0" w:uiPriority="60" w:unhideWhenUsed="0"/>
-    <w:lsdException w:name="Light List Accent 1" w:semiHidden="0" w:uiPriority="61" w:unhideWhenUsed="0"/>
-    <w:lsdException w:name="Light Grid Accent 1" w:semiHidden="0" w:uiPriority="62" w:unhideWhenUsed="0"/>
-    <w:lsdException w:name="Medium Shading 1 Accent 1" w:semiHidden="0" w:uiPriority="63" w:unhideWhenUsed="0"/>
-    <w:lsdException w:name="Medium Shading 2 Accent 1" w:semiHidden="0" w:uiPriority="64" w:unhideWhenUsed="0"/>
-    <w:lsdException w:name="Medium List 1 Accent 1" w:semiHidden="0" w:uiPriority="65" w:unhideWhenUsed="0"/>
-    <w:lsdException w:name="Revision" w:unhideWhenUsed="0"/>
-    <w:lsdException w:name="List Paragraph" w:semiHidden="0" w:uiPriority="34" w:unhideWhenUsed="0" w:qFormat="1"/>
-    <w:lsdException w:name="Quote" w:semiHidden="0" w:uiPriority="29" w:unhideWhenUsed="0" w:qFormat="1"/>
-    <w:lsdException w:name="Intense Quote" w:semiHidden="0" w:uiPriority="30" w:unhideWhenUsed="0" w:qFormat="1"/>
-    <w:lsdException w:name="Medium List 2 Accent 1" w:semiHidden="0" w:uiPriority="66" w:unhideWhenUsed="0"/>
-    <w:lsdException w:name="Medium Grid 1 Accent 1" w:semiHidden="0" w:uiPriority="67" w:unhideWhenUsed="0"/>
-    <w:lsdException w:name="Medium Grid 2 Accent 1" w:semiHidden="0" w:uiPriority="68" w:unhideWhenUsed="0"/>
-    <w:lsdException w:name="Medium Grid 3 Accent 1" w:semiHidden="0" w:uiPriority="69" w:unhideWhenUsed="0"/>
-    <w:lsdException w:name="Dark List Accent 1" w:semiHidden="0" w:uiPriority="70" w:unhideWhenUsed="0"/>
-    <w:lsdException w:name="Colorful Shading Accent 1" w:semiHidden="0" w:uiPriority="71" w:unhideWhenUsed="0"/>
-    <w:lsdException w:name="Colorful List Accent 1" w:semiHidden="0" w:uiPriority="72" w:unhideWhenUsed="0"/>
-    <w:lsdException w:name="Colorful Grid Accent 1" w:semiHidden="0" w:uiPriority="73" w:unhideWhenUsed="0"/>
-    <w:lsdException w:name="Light Shading Accent 2" w:semiHidden="0" w:uiPriority="60" w:unhideWhenUsed="0"/>
-    <w:lsdException w:name="Light List Accent 2" w:semiHidden="0" w:uiPriority="61" w:unhideWhenUsed="0"/>
-    <w:lsdException w:name="Light Grid Accent 2" w:semiHidden="0" w:uiPriority="62" w:unhideWhenUsed="0"/>
-    <w:lsdException w:name="Medium Shading 1 Accent 2" w:semiHidden="0" w:uiPriority="63" w:unhideWhenUsed="0"/>
-    <w:lsdException w:name="Medium Shading 2 Accent 2" w:semiHidden="0" w:uiPriority="64" w:unhideWhenUsed="0"/>
-    <w:lsdException w:name="Medium List 1 Accent 2" w:semiHidden="0" w:uiPriority="65" w:unhideWhenUsed="0"/>
-    <w:lsdException w:name="Medium List 2 Accent 2" w:semiHidden="0" w:uiPriority="66" w:unhideWhenUsed="0"/>
-    <w:lsdException w:name="Medium Grid 1 Accent 2" w:semiHidden="0" w:uiPriority="67" w:unhideWhenUsed="0"/>
-    <w:lsdException w:name="Medium Grid 2 Accent 2" w:semiHidden="0" w:uiPriority="68" w:unhideWhenUsed="0"/>
-    <w:lsdException w:name="Medium Grid 3 Accent 2" w:semiHidden="0" w:uiPriority="69" w:unhideWhenUsed="0"/>
-    <w:lsdException w:name="Dark List Accent 2" w:semiHidden="0" w:uiPriority="70" w:unhideWhenUsed="0"/>
-    <w:lsdException w:name="Colorful Shading Accent 2" w:semiHidden="0" w:uiPriority="71" w:unhideWhenUsed="0"/>
-    <w:lsdException w:name="Colorful List Accent 2" w:semiHidden="0" w:uiPriority="72" w:unhideWhenUsed="0"/>
-    <w:lsdException w:name="Colorful Grid Accent 2" w:semiHidden="0" w:uiPriority="73" w:unhideWhenUsed="0"/>
-    <w:lsdException w:name="Light Shading Accent 3" w:semiHidden="0" w:uiPriority="60" w:unhideWhenUsed="0"/>
-    <w:lsdException w:name="Light List Accent 3" w:semiHidden="0" w:uiPriority="61" w:unhideWhenUsed="0"/>
-    <w:lsdException w:name="Light Grid Accent 3" w:semiHidden="0" w:uiPriority="62" w:unhideWhenUsed="0"/>
-    <w:lsdException w:name="Medium Shading 1 Accent 3" w:semiHidden="0" w:uiPriority="63" w:unhideWhenUsed="0"/>
-    <w:lsdException w:name="Medium Shading 2 Accent 3" w:semiHidden="0" w:uiPriority="64" w:unhideWhenUsed="0"/>
-    <w:lsdException w:name="Medium List 1 Accent 3" w:semiHidden="0" w:uiPriority="65" w:unhideWhenUsed="0"/>
-    <w:lsdException w:name="Medium List 2 Accent 3" w:semiHidden="0" w:uiPriority="66" w:unhideWhenUsed="0"/>
-    <w:lsdException w:name="Medium Grid 1 Accent 3" w:semiHidden="0" w:uiPriority="67" w:unhideWhenUsed="0"/>
-    <w:lsdException w:name="Medium Grid 2 Accent 3" w:semiHidden="0" w:uiPriority="68" w:unhideWhenUsed="0"/>
-    <w:lsdException w:name="Medium Grid 3 Accent 3" w:semiHidden="0" w:uiPriority="69" w:unhideWhenUsed="0"/>
-    <w:lsdException w:name="Dark List Accent 3" w:semiHidden="0" w:uiPriority="70" w:unhideWhenUsed="0"/>
-    <w:lsdException w:name="Colorful Shading Accent 3" w:semiHidden="0" w:uiPriority="71" w:unhideWhenUsed="0"/>
-    <w:lsdException w:name="Colorful List Accent 3" w:semiHidden="0" w:uiPriority="72" w:unhideWhenUsed="0"/>
-    <w:lsdException w:name="Colorful Grid Accent 3" w:semiHidden="0" w:uiPriority="73" w:unhideWhenUsed="0"/>
-    <w:lsdException w:name="Light Shading Accent 4" w:semiHidden="0" w:uiPriority="60" w:unhideWhenUsed="0"/>
-    <w:lsdException w:name="Light List Accent 4" w:semiHidden="0" w:uiPriority="61" w:unhideWhenUsed="0"/>
-    <w:lsdException w:name="Light Grid Accent 4" w:semiHidden="0" w:uiPriority="62" w:unhideWhenUsed="0"/>
-    <w:lsdException w:name="Medium Shading 1 Accent 4" w:semiHidden="0" w:uiPriority="63" w:unhideWhenUsed="0"/>
-    <w:lsdException w:name="Medium Shading 2 Accent 4" w:semiHidden="0" w:uiPriority="64" w:unhideWhenUsed="0"/>
-    <w:lsdException w:name="Medium List 1 Accent 4" w:semiHidden="0" w:uiPriority="65" w:unhideWhenUsed="0"/>
-    <w:lsdException w:name="Medium List 2 Accent 4" w:semiHidden="0" w:uiPriority="66" w:unhideWhenUsed="0"/>
-    <w:lsdException w:name="Medium Grid 1 Accent 4" w:semiHidden="0" w:uiPriority="67" w:unhideWhenUsed="0"/>
-    <w:lsdException w:name="Medium Grid 2 Accent 4" w:semiHidden="0" w:uiPriority="68" w:unhideWhenUsed="0"/>
-    <w:lsdException w:name="Medium Grid 3 Accent 4" w:semiHidden="0" w:uiPriority="69" w:unhideWhenUsed="0"/>
-    <w:lsdException w:name="Dark List Accent 4" w:semiHidden="0" w:uiPriority="70" w:unhideWhenUsed="0"/>
-    <w:lsdException w:name="Colorful Shading Accent 4" w:semiHidden="0" w:uiPriority="71" w:unhideWhenUsed="0"/>
-    <w:lsdException w:name="Colorful List Accent 4" w:semiHidden="0" w:uiPriority="72" w:unhideWhenUsed="0"/>
-    <w:lsdException w:name="Colorful Grid Accent 4" w:semiHidden="0" w:uiPriority="73" w:unhideWhenUsed="0"/>
-    <w:lsdException w:name="Light Shading Accent 5" w:semiHidden="0" w:uiPriority="60" w:unhideWhenUsed="0"/>
-    <w:lsdException w:name="Light List Accent 5" w:semiHidden="0" w:uiPriority="61" w:unhideWhenUsed="0"/>
-    <w:lsdException w:name="Light Grid Accent 5" w:semiHidden="0" w:uiPriority="62" w:unhideWhenUsed="0"/>
-    <w:lsdException w:name="Medium Shading 1 Accent 5" w:semiHidden="0" w:uiPriority="63" w:unhideWhenUsed="0"/>
-    <w:lsdException w:name="Medium Shading 2 Accent 5" w:semiHidden="0" w:uiPriority="64" w:unhideWhenUsed="0"/>
-    <w:lsdException w:name="Medium List 1 Accent 5" w:semiHidden="0" w:uiPriority="65" w:unhideWhenUsed="0"/>
-    <w:lsdException w:name="Medium List 2 Accent 5" w:semiHidden="0" w:uiPriority="66" w:unhideWhenUsed="0"/>
-    <w:lsdException w:name="Medium Grid 1 Accent 5" w:semiHidden="0" w:uiPriority="67" w:unhideWhenUsed="0"/>
-    <w:lsdException w:name="Medium Grid 2 Accent 5" w:semiHidden="0" w:uiPriority="68" w:unhideWhenUsed="0"/>
-    <w:lsdException w:name="Medium Grid 3 Accent 5" w:semiHidden="0" w:uiPriority="69" w:unhideWhenUsed="0"/>
-    <w:lsdException w:name="Dark List Accent 5" w:semiHidden="0" w:uiPriority="70" w:unhideWhenUsed="0"/>
-    <w:lsdException w:name="Colorful Shading Accent 5" w:semiHidden="0" w:uiPriority="71" w:unhideWhenUsed="0"/>
-    <w:lsdException w:name="Colorful List Accent 5" w:semiHidden="0" w:uiPriority="72" w:unhideWhenUsed="0"/>
-    <w:lsdException w:name="Colorful Grid Accent 5" w:semiHidden="0" w:uiPriority="73" w:unhideWhenUsed="0"/>
-    <w:lsdException w:name="Light Shading Accent 6" w:semiHidden="0" w:uiPriority="60" w:unhideWhenUsed="0"/>
-    <w:lsdException w:name="Light List Accent 6" w:semiHidden="0" w:uiPriority="61" w:unhideWhenUsed="0"/>
-    <w:lsdException w:name="Light Grid Accent 6" w:semiHidden="0" w:uiPriority="62" w:unhideWhenUsed="0"/>
-    <w:lsdException w:name="Medium Shading 1 Accent 6" w:semiHidden="0" w:uiPriority="63" w:unhideWhenUsed="0"/>
-    <w:lsdException w:name="Medium Shading 2 Accent 6" w:semiHidden="0" w:uiPriority="64" w:unhideWhenUsed="0"/>
-    <w:lsdException w:name="Medium List 1 Accent 6" w:semiHidden="0" w:uiPriority="65" w:unhideWhenUsed="0"/>
-    <w:lsdException w:name="Medium List 2 Accent 6" w:semiHidden="0" w:uiPriority="66" w:unhideWhenUsed="0"/>
-    <w:lsdException w:name="Medium Grid 1 Accent 6" w:semiHidden="0" w:uiPriority="67" w:unhideWhenUsed="0"/>
-    <w:lsdException w:name="Medium Grid 2 Accent 6" w:semiHidden="0" w:uiPriority="68" w:unhideWhenUsed="0"/>
-    <w:lsdException w:name="Medium Grid 3 Accent 6" w:semiHidden="0" w:uiPriority="69" w:unhideWhenUsed="0"/>
-    <w:lsdException w:name="Dark List Accent 6" w:semiHidden="0" w:uiPriority="70" w:unhideWhenUsed="0"/>
-    <w:lsdException w:name="Colorful Shading Accent 6" w:semiHidden="0" w:uiPriority="71" w:unhideWhenUsed="0"/>
-    <w:lsdException w:name="Colorful List Accent 6" w:semiHidden="0" w:uiPriority="72" w:unhideWhenUsed="0"/>
-    <w:lsdException w:name="Colorful Grid Accent 6" w:semiHidden="0" w:uiPriority="73" w:unhideWhenUsed="0"/>
-    <w:lsdException w:name="Subtle Emphasis" w:semiHidden="0" w:uiPriority="19" w:unhideWhenUsed="0" w:qFormat="1"/>
-    <w:lsdException w:name="Intense Emphasis" w:semiHidden="0" w:uiPriority="21" w:unhideWhenUsed="0" w:qFormat="1"/>
-    <w:lsdException w:name="Subtle Reference" w:semiHidden="0" w:uiPriority="31" w:unhideWhenUsed="0" w:qFormat="1"/>
-    <w:lsdException w:name="Intense Reference" w:semiHidden="0" w:uiPriority="32" w:unhideWhenUsed="0" w:qFormat="1"/>
-    <w:lsdException w:name="Book Title" w:semiHidden="0" w:uiPriority="33" w:unhideWhenUsed="0" w:qFormat="1"/>
-    <w:lsdException w:name="Bibliography" w:uiPriority="37"/>
-    <w:lsdException w:name="TOC Heading" w:uiPriority="39" w:qFormat="1"/>
-  </w:latentStyles>
-  <w:style w:type="paragraph" w:default="1" w:styleId="Normal">
-    <w:name w:val="Normal"/>
-    <w:qFormat/>
+  <w:style w:type="character" w:styleId="Hyperlink">
+    <w:name w:val="Hyperlink"/>
+    <w:basedOn w:val="DefaultParagraphFont"/>
+    <w:uiPriority w:val="99"/>
+    <w:unhideWhenUsed/>
+    <w:rsid w:val="00901641"/>
+    <w:rPr>
+      <w:color w:val="0000FF" w:themeColor="hyperlink"/>
+      <w:u w:val="single"/>
+    </w:rPr>
   </w:style>
-  <w:style w:type="character" w:default="1" w:styleId="Fuentedeprrafopredeter">
-    <w:name w:val="Default Paragraph Font"/>
-    <w:uiPriority w:val="1"/>
-    <w:semiHidden/>
-    <w:unhideWhenUsed/>
-  </w:style>
-  <w:style w:type="table" w:default="1" w:styleId="Tablanormal">
-    <w:name w:val="Normal Table"/>
+  <w:style w:type="character" w:styleId="UnresolvedMention">
+    <w:name w:val="Unresolved Mention"/>
+    <w:basedOn w:val="DefaultParagraphFont"/>
     <w:uiPriority w:val="99"/>
     <w:semiHidden/>
     <w:unhideWhenUsed/>
-    <w:tblPr>
-      <w:tblInd w:w="0" w:type="dxa"/>
-      <w:tblCellMar>
-        <w:top w:w="0" w:type="dxa"/>
-        <w:left w:w="108" w:type="dxa"/>
-        <w:bottom w:w="0" w:type="dxa"/>
-        <w:right w:w="108" w:type="dxa"/>
-      </w:tblCellMar>
-    </w:tblPr>
-  </w:style>
-  <w:style w:type="numbering" w:default="1" w:styleId="Sinlista">
-    <w:name w:val="No List"/>
-    <w:uiPriority w:val="99"/>
-    <w:semiHidden/>
-    <w:unhideWhenUsed/>
-  </w:style>
-  <w:style w:type="paragraph" w:styleId="NormalWeb">
-    <w:name w:val="Normal (Web)"/>
-    <w:basedOn w:val="Normal"/>
-    <w:uiPriority w:val="99"/>
-    <w:semiHidden/>
-    <w:unhideWhenUsed/>
-    <w:rsid w:val="00301290"/>
-    <w:pPr>
-      <w:spacing w:before="100" w:beforeAutospacing="1" w:after="100" w:afterAutospacing="1" w:line="240" w:lineRule="auto"/>
-    </w:pPr>
+    <w:rsid w:val="00901641"/>
     <w:rPr>
-      <w:rFonts w:ascii="Times New Roman" w:eastAsia="Times New Roman" w:hAnsi="Times New Roman" w:cs="Times New Roman"/>
-      <w:sz w:val="24"/>
-      <w:szCs w:val="24"/>
-      <w:lang w:eastAsia="es-ES"/>
+      <w:color w:val="808080"/>
+      <w:shd w:val="clear" w:color="auto" w:fill="E6E6E6"/>
     </w:rPr>
-  </w:style>
-  <w:style w:type="character" w:styleId="Textoennegrita">
-    <w:name w:val="Strong"/>
-    <w:basedOn w:val="Fuentedeprrafopredeter"/>
-    <w:uiPriority w:val="22"/>
-    <w:qFormat/>
-    <w:rsid w:val="00301290"/>
-    <w:rPr>
-      <w:b/>
-      <w:bCs/>
-    </w:rPr>
-  </w:style>
-  <w:style w:type="paragraph" w:styleId="Textodeglobo">
-    <w:name w:val="Balloon Text"/>
-    <w:basedOn w:val="Normal"/>
-    <w:link w:val="TextodegloboCar"/>
-    <w:uiPriority w:val="99"/>
-    <w:semiHidden/>
-    <w:unhideWhenUsed/>
-    <w:rsid w:val="00301290"/>
-    <w:pPr>
-      <w:spacing w:after="0" w:line="240" w:lineRule="auto"/>
-    </w:pPr>
-    <w:rPr>
-      <w:rFonts w:ascii="Tahoma" w:hAnsi="Tahoma" w:cs="Tahoma"/>
-      <w:sz w:val="16"/>
-      <w:szCs w:val="16"/>
-    </w:rPr>
-  </w:style>
-  <w:style w:type="character" w:customStyle="1" w:styleId="TextodegloboCar">
-    <w:name w:val="Texto de globo Car"/>
-    <w:basedOn w:val="Fuentedeprrafopredeter"/>
-    <w:link w:val="Textodeglobo"/>
-    <w:uiPriority w:val="99"/>
-    <w:semiHidden/>
-    <w:rsid w:val="00301290"/>
-    <w:rPr>
-      <w:rFonts w:ascii="Tahoma" w:hAnsi="Tahoma" w:cs="Tahoma"/>
-      <w:sz w:val="16"/>
-      <w:szCs w:val="16"/>
-    </w:rPr>
-  </w:style>
-  <w:style w:type="paragraph" w:styleId="Prrafodelista">
-    <w:name w:val="List Paragraph"/>
-    <w:basedOn w:val="Normal"/>
-    <w:uiPriority w:val="34"/>
-    <w:qFormat/>
-    <w:rsid w:val="0001479C"/>
-    <w:pPr>
-      <w:ind w:left="720"/>
-      <w:contextualSpacing/>
-    </w:pPr>
   </w:style>
 </w:styles>
 </file>

</xml_diff>

<commit_message>
#81 documentación de ejercicio de matematicas y química actualizada
</commit_message>
<xml_diff>
--- a/Conocimiento/Sprints y Requisitos/Sprint 2/Ejercicios interactivos/Ejercicios_Interactivos_v1.0.docx
+++ b/Conocimiento/Sprints y Requisitos/Sprint 2/Ejercicios interactivos/Ejercicios_Interactivos_v1.0.docx
@@ -2822,50 +2822,31 @@
         <w:pStyle w:val="ListParagraph"/>
         <w:numPr>
           <w:ilvl w:val="0"/>
-          <w:numId w:val="7"/>
+          <w:numId w:val="10"/>
         </w:numPr>
-        <w:jc w:val="both"/>
-        <w:rPr>
-          <w:sz w:val="24"/>
-          <w:szCs w:val="24"/>
-        </w:rPr>
-      </w:pPr>
-      <w:r>
-        <w:rPr>
-          <w:sz w:val="24"/>
-          <w:szCs w:val="24"/>
-        </w:rPr>
-        <w:t>Para conocer la continuidad de la función dada necesitamos conocer la continuidad en ambos extremos de la función. x</w:t>
-      </w:r>
-      <w:r>
-        <w:rPr>
-          <w:sz w:val="24"/>
-          <w:szCs w:val="24"/>
-          <w:vertAlign w:val="superscript"/>
-        </w:rPr>
-        <w:t>-</w:t>
-      </w:r>
-      <w:r>
-        <w:rPr>
-          <w:sz w:val="24"/>
-          <w:szCs w:val="24"/>
-        </w:rPr>
-        <w:t xml:space="preserve"> será el extremo izquierdo y x</w:t>
-      </w:r>
-      <w:r>
-        <w:rPr>
-          <w:sz w:val="24"/>
-          <w:szCs w:val="24"/>
-          <w:vertAlign w:val="superscript"/>
-        </w:rPr>
-        <w:t>+</w:t>
-      </w:r>
-      <w:r>
-        <w:rPr>
-          <w:sz w:val="24"/>
-          <w:szCs w:val="24"/>
-        </w:rPr>
-        <w:t xml:space="preserve"> el extremo derecho.</w:t>
+        <w:rPr>
+          <w:sz w:val="24"/>
+        </w:rPr>
+      </w:pPr>
+      <w:r>
+        <w:rPr>
+          <w:sz w:val="24"/>
+        </w:rPr>
+        <w:t xml:space="preserve">Para que la función sea continua tiene que cumplirse que sea continua en los puntos críticos de la misma, esto es, los valores que </w:t>
+      </w:r>
+      <w:proofErr w:type="spellStart"/>
+      <w:r>
+        <w:rPr>
+          <w:sz w:val="24"/>
+        </w:rPr>
+        <w:t>intervinen</w:t>
+      </w:r>
+      <w:proofErr w:type="spellEnd"/>
+      <w:r>
+        <w:rPr>
+          <w:sz w:val="24"/>
+        </w:rPr>
+        <w:t xml:space="preserve"> en las condiciones. Los llamaremos pc1 y pc2 Introducir los puntos críticos en param1 y param2 respectivamente.</w:t>
       </w:r>
     </w:p>
     <w:p>
@@ -2893,30 +2874,21 @@
           <w:sz w:val="24"/>
           <w:szCs w:val="24"/>
         </w:rPr>
-        <w:t>x</w:t>
-      </w:r>
-      <w:r>
-        <w:rPr>
-          <w:sz w:val="24"/>
-          <w:szCs w:val="24"/>
-          <w:vertAlign w:val="superscript"/>
-        </w:rPr>
-        <w:t>-</w:t>
-      </w:r>
-      <w:r>
-        <w:rPr>
-          <w:sz w:val="24"/>
-          <w:szCs w:val="24"/>
-        </w:rPr>
-        <w:t xml:space="preserve"> y x</w:t>
-      </w:r>
-      <w:r>
-        <w:rPr>
-          <w:sz w:val="24"/>
-          <w:szCs w:val="24"/>
-          <w:vertAlign w:val="superscript"/>
-        </w:rPr>
-        <w:t>+</w:t>
+        <w:t>pc1</w:t>
+      </w:r>
+      <w:r>
+        <w:rPr>
+          <w:sz w:val="24"/>
+          <w:szCs w:val="24"/>
+        </w:rPr>
+        <w:t xml:space="preserve"> y </w:t>
+      </w:r>
+      <w:r>
+        <w:rPr>
+          <w:sz w:val="24"/>
+          <w:szCs w:val="24"/>
+        </w:rPr>
+        <w:t>pc2</w:t>
       </w:r>
       <w:r>
         <w:rPr>
@@ -2943,20 +2915,13 @@
           <w:szCs w:val="24"/>
         </w:rPr>
       </w:pPr>
-      <w:r>
-        <w:rPr>
-          <w:sz w:val="24"/>
-          <w:szCs w:val="24"/>
-        </w:rPr>
-        <w:t xml:space="preserve"> </w:t>
-      </w:r>
     </w:p>
     <w:p>
       <w:pPr>
         <w:pStyle w:val="ListParagraph"/>
         <w:numPr>
           <w:ilvl w:val="0"/>
-          <w:numId w:val="7"/>
+          <w:numId w:val="10"/>
         </w:numPr>
         <w:jc w:val="both"/>
         <w:rPr>
@@ -2967,53 +2932,8 @@
       <w:r>
         <w:rPr>
           <w:sz w:val="24"/>
-          <w:szCs w:val="24"/>
-        </w:rPr>
-        <w:t xml:space="preserve">Para calcular la continuidad </w:t>
-      </w:r>
-      <w:r>
-        <w:rPr>
-          <w:sz w:val="24"/>
-          <w:szCs w:val="24"/>
-        </w:rPr>
-        <w:t>en el extremo izquierdo, se calcula el límite de f(x) cuando x tiende a x</w:t>
-      </w:r>
-      <w:r>
-        <w:rPr>
-          <w:sz w:val="24"/>
-          <w:szCs w:val="24"/>
-          <w:vertAlign w:val="superscript"/>
-        </w:rPr>
-        <w:t>+</w:t>
-      </w:r>
-      <w:r>
-        <w:rPr>
-          <w:sz w:val="24"/>
-          <w:szCs w:val="24"/>
-        </w:rPr>
-        <w:t xml:space="preserve"> y el límite de f(x) cuando x tiene a x</w:t>
-      </w:r>
-      <w:r>
-        <w:rPr>
-          <w:sz w:val="24"/>
-          <w:szCs w:val="24"/>
-          <w:vertAlign w:val="superscript"/>
-        </w:rPr>
-        <w:t>-</w:t>
-      </w:r>
-      <w:r>
-        <w:rPr>
-          <w:sz w:val="24"/>
-          <w:szCs w:val="24"/>
-        </w:rPr>
-        <w:t>. Estas dos ecuaciones resultantes se igualarán formando una única ecuación.</w:t>
-      </w:r>
-      <w:r>
-        <w:rPr>
-          <w:sz w:val="24"/>
-          <w:szCs w:val="24"/>
-        </w:rPr>
-        <w:t xml:space="preserve"> </w:t>
+        </w:rPr>
+        <w:t>Para calcular la continuidad en el extremo izquierdo, se calcula el límite de f(pc1) cuando x tiende a x+ y el límite de f(pc1) cuando x tiene a x-. Para que la función sea continua en ese punto, ambas ecuaciones resultantes deben ser iguales.</w:t>
       </w:r>
     </w:p>
     <w:p>
@@ -3034,109 +2954,47 @@
         </w:rPr>
         <w:t>No se ingresa ningún parámetro.</w:t>
       </w:r>
+    </w:p>
+    <w:p>
+      <w:pPr>
+        <w:ind w:left="708"/>
+        <w:jc w:val="both"/>
+        <w:rPr>
+          <w:b/>
+          <w:sz w:val="24"/>
+          <w:szCs w:val="24"/>
+        </w:rPr>
+      </w:pPr>
+    </w:p>
+    <w:p>
+      <w:pPr>
+        <w:ind w:left="708"/>
+        <w:jc w:val="both"/>
+        <w:rPr>
+          <w:b/>
+          <w:sz w:val="24"/>
+          <w:szCs w:val="24"/>
+        </w:rPr>
+      </w:pPr>
     </w:p>
     <w:p>
       <w:pPr>
         <w:pStyle w:val="ListParagraph"/>
         <w:numPr>
           <w:ilvl w:val="0"/>
-          <w:numId w:val="7"/>
+          <w:numId w:val="10"/>
         </w:numPr>
-        <w:jc w:val="both"/>
-        <w:rPr>
-          <w:sz w:val="24"/>
-          <w:szCs w:val="24"/>
-        </w:rPr>
-      </w:pPr>
-      <w:r>
-        <w:rPr>
-          <w:sz w:val="24"/>
-          <w:szCs w:val="24"/>
-        </w:rPr>
-        <w:t xml:space="preserve">Para calcular la continuidad </w:t>
-      </w:r>
-      <w:r>
-        <w:rPr>
-          <w:sz w:val="24"/>
-          <w:szCs w:val="24"/>
-        </w:rPr>
-        <w:t xml:space="preserve">por la derecha se realiza el mismo procedimiento, solo que esta vez </w:t>
-      </w:r>
-      <w:r>
-        <w:rPr>
-          <w:sz w:val="24"/>
-          <w:szCs w:val="24"/>
-        </w:rPr>
-        <w:t xml:space="preserve">se calcula el límite de f(x) cuando x tiende a </w:t>
-      </w:r>
-      <w:r>
-        <w:rPr>
-          <w:sz w:val="24"/>
-          <w:szCs w:val="24"/>
-        </w:rPr>
-        <w:t>x</w:t>
-      </w:r>
-      <w:r>
-        <w:rPr>
-          <w:sz w:val="24"/>
-          <w:szCs w:val="24"/>
-          <w:vertAlign w:val="superscript"/>
-        </w:rPr>
-        <w:t>+</w:t>
-      </w:r>
-      <w:r>
-        <w:rPr>
-          <w:sz w:val="24"/>
-          <w:szCs w:val="24"/>
-        </w:rPr>
-        <w:t xml:space="preserve"> y el límite de f(x) cuando x tiene a </w:t>
-      </w:r>
-      <w:r>
-        <w:rPr>
-          <w:sz w:val="24"/>
-          <w:szCs w:val="24"/>
-        </w:rPr>
-        <w:t>x</w:t>
-      </w:r>
-      <w:r>
-        <w:rPr>
-          <w:sz w:val="24"/>
-          <w:szCs w:val="24"/>
-          <w:vertAlign w:val="superscript"/>
-        </w:rPr>
-        <w:t>-</w:t>
-      </w:r>
-      <w:r>
-        <w:rPr>
-          <w:sz w:val="24"/>
-          <w:szCs w:val="24"/>
-        </w:rPr>
-        <w:t xml:space="preserve">. </w:t>
-      </w:r>
-      <w:r>
-        <w:rPr>
-          <w:sz w:val="24"/>
-          <w:szCs w:val="24"/>
-        </w:rPr>
-        <w:t>De nuevo se igualarán ambos resultados.</w:t>
-      </w:r>
-      <w:r>
-        <w:rPr>
-          <w:sz w:val="24"/>
-          <w:szCs w:val="24"/>
-        </w:rPr>
-        <w:t xml:space="preserve"> </w:t>
-      </w:r>
-    </w:p>
-    <w:p>
-      <w:pPr>
-        <w:pStyle w:val="ListParagraph"/>
-        <w:jc w:val="both"/>
-        <w:rPr>
-          <w:sz w:val="24"/>
-          <w:szCs w:val="24"/>
-        </w:rPr>
-      </w:pPr>
+        <w:rPr>
+          <w:sz w:val="24"/>
+        </w:rPr>
+      </w:pPr>
+      <w:r>
+        <w:rPr>
+          <w:sz w:val="24"/>
+        </w:rPr>
+        <w:lastRenderedPageBreak/>
+        <w:t>Para calcular la continuidad en el extremo derecho se realiza el mismo procedimiento, solo que esta vez se calcula el límite de f(pc2) cuando x tiende a x+ y el límite de f(pc2) cuando x tiene a x-. De nuevo se igualarán ambos resultados.</w:t>
+      </w:r>
     </w:p>
     <w:p>
       <w:pPr>
@@ -3156,36 +3014,89 @@
         </w:rPr>
         <w:t>No se ingresa ningún parámetro.</w:t>
       </w:r>
-    </w:p>
-    <w:p>
-      <w:pPr>
-        <w:pStyle w:val="ListParagraph"/>
-        <w:jc w:val="both"/>
-        <w:rPr>
-          <w:sz w:val="24"/>
-          <w:szCs w:val="24"/>
-        </w:rPr>
-      </w:pPr>
     </w:p>
     <w:p>
       <w:pPr>
         <w:pStyle w:val="ListParagraph"/>
         <w:numPr>
           <w:ilvl w:val="0"/>
-          <w:numId w:val="7"/>
+          <w:numId w:val="10"/>
         </w:numPr>
-        <w:jc w:val="both"/>
-        <w:rPr>
-          <w:sz w:val="24"/>
-          <w:szCs w:val="24"/>
-        </w:rPr>
-      </w:pPr>
-      <w:r>
-        <w:rPr>
-          <w:sz w:val="24"/>
-          <w:szCs w:val="24"/>
-        </w:rPr>
-        <w:t xml:space="preserve">Conocida la continuidad en ambos extremos de la función, solo nos queda calcular </w:t>
+        <w:rPr>
+          <w:sz w:val="24"/>
+        </w:rPr>
+      </w:pPr>
+      <w:r>
+        <w:rPr>
+          <w:sz w:val="24"/>
+        </w:rPr>
+        <w:t>Conocidas las ecuaciones que deben cumplirse para que la función sea continua, solo nos queda calcular a y b mediante sustitución utilizando las dos ecuaciones que acabamos de calcular en b) y c). Introducir los valores en param3 y param4 respectivamente.</w:t>
+      </w:r>
+    </w:p>
+    <w:p>
+      <w:pPr>
+        <w:ind w:left="708"/>
+        <w:jc w:val="both"/>
+        <w:rPr>
+          <w:b/>
+          <w:sz w:val="24"/>
+          <w:szCs w:val="24"/>
+        </w:rPr>
+      </w:pPr>
+      <w:r>
+        <w:rPr>
+          <w:sz w:val="24"/>
+          <w:szCs w:val="24"/>
+        </w:rPr>
+        <w:t xml:space="preserve">a y b </w:t>
+      </w:r>
+      <w:r>
+        <w:rPr>
+          <w:b/>
+          <w:sz w:val="24"/>
+          <w:szCs w:val="24"/>
+        </w:rPr>
+        <w:t>aparecerán como caja de parámetro.</w:t>
+      </w:r>
+    </w:p>
+    <w:p>
+      <w:pPr>
+        <w:jc w:val="both"/>
+        <w:rPr>
+          <w:rFonts w:eastAsia="Times New Roman" w:cstheme="minorHAnsi"/>
+          <w:b/>
+          <w:color w:val="000000"/>
+          <w:sz w:val="24"/>
+          <w:szCs w:val="24"/>
+          <w:lang w:eastAsia="es-ES"/>
+        </w:rPr>
+      </w:pPr>
+      <w:r>
+        <w:rPr>
+          <w:rFonts w:eastAsia="Times New Roman" w:cstheme="minorHAnsi"/>
+          <w:b/>
+          <w:color w:val="000000"/>
+          <w:sz w:val="24"/>
+          <w:szCs w:val="24"/>
+          <w:lang w:eastAsia="es-ES"/>
+        </w:rPr>
+        <w:t>GRÁFICA</w:t>
+      </w:r>
+    </w:p>
+    <w:p>
+      <w:pPr>
+        <w:jc w:val="both"/>
+        <w:rPr>
+          <w:sz w:val="24"/>
+          <w:szCs w:val="24"/>
+        </w:rPr>
+      </w:pPr>
+      <w:r>
+        <w:rPr>
+          <w:sz w:val="24"/>
+          <w:szCs w:val="24"/>
+        </w:rPr>
+        <w:t xml:space="preserve">Representa la gráfica con las tres partes de la función, en este caso la parte intermedia cambiando según la </w:t>
       </w:r>
       <w:r>
         <w:rPr>
@@ -3193,14 +3104,14 @@
           <w:sz w:val="24"/>
           <w:szCs w:val="24"/>
         </w:rPr>
-        <w:t xml:space="preserve">a </w:t>
-      </w:r>
-      <w:r>
-        <w:rPr>
-          <w:sz w:val="24"/>
-          <w:szCs w:val="24"/>
-        </w:rPr>
-        <w:t xml:space="preserve">y </w:t>
+        <w:t>a</w:t>
+      </w:r>
+      <w:r>
+        <w:rPr>
+          <w:sz w:val="24"/>
+          <w:szCs w:val="24"/>
+        </w:rPr>
+        <w:t xml:space="preserve"> y la </w:t>
       </w:r>
       <w:r>
         <w:rPr>
@@ -3215,7 +3126,14 @@
           <w:sz w:val="24"/>
           <w:szCs w:val="24"/>
         </w:rPr>
-        <w:t xml:space="preserve"> mediante sustitución utilizando las dos ecuaciones que acabamos de calcular en b) y c)</w:t>
+        <w:t xml:space="preserve"> que se ingrese</w:t>
+      </w:r>
+      <w:r>
+        <w:rPr>
+          <w:sz w:val="24"/>
+          <w:szCs w:val="24"/>
+        </w:rPr>
+        <w:t>.</w:t>
       </w:r>
     </w:p>
     <w:p>
@@ -3228,116 +3146,6 @@
           <w:szCs w:val="24"/>
         </w:rPr>
       </w:pPr>
-      <w:r>
-        <w:rPr>
-          <w:sz w:val="24"/>
-          <w:szCs w:val="24"/>
-        </w:rPr>
-        <w:t xml:space="preserve">a y b </w:t>
-      </w:r>
-      <w:r>
-        <w:rPr>
-          <w:b/>
-          <w:sz w:val="24"/>
-          <w:szCs w:val="24"/>
-        </w:rPr>
-        <w:t>aparecerán como caja de parámetro.</w:t>
-      </w:r>
-    </w:p>
-    <w:p>
-      <w:pPr>
-        <w:jc w:val="both"/>
-        <w:rPr>
-          <w:rFonts w:eastAsia="Times New Roman" w:cstheme="minorHAnsi"/>
-          <w:b/>
-          <w:color w:val="000000"/>
-          <w:sz w:val="24"/>
-          <w:szCs w:val="24"/>
-          <w:lang w:eastAsia="es-ES"/>
-        </w:rPr>
-      </w:pPr>
-      <w:r>
-        <w:rPr>
-          <w:rFonts w:eastAsia="Times New Roman" w:cstheme="minorHAnsi"/>
-          <w:b/>
-          <w:color w:val="000000"/>
-          <w:sz w:val="24"/>
-          <w:szCs w:val="24"/>
-          <w:lang w:eastAsia="es-ES"/>
-        </w:rPr>
-        <w:t>GRÁFICA</w:t>
-      </w:r>
-    </w:p>
-    <w:p>
-      <w:pPr>
-        <w:jc w:val="both"/>
-        <w:rPr>
-          <w:sz w:val="24"/>
-          <w:szCs w:val="24"/>
-        </w:rPr>
-      </w:pPr>
-      <w:r>
-        <w:rPr>
-          <w:sz w:val="24"/>
-          <w:szCs w:val="24"/>
-        </w:rPr>
-        <w:t xml:space="preserve">Representa la gráfica con las tres partes de la función, en este caso la parte intermedia cambiando según la </w:t>
-      </w:r>
-      <w:r>
-        <w:rPr>
-          <w:i/>
-          <w:sz w:val="24"/>
-          <w:szCs w:val="24"/>
-        </w:rPr>
-        <w:t>a</w:t>
-      </w:r>
-      <w:r>
-        <w:rPr>
-          <w:sz w:val="24"/>
-          <w:szCs w:val="24"/>
-        </w:rPr>
-        <w:t xml:space="preserve"> y la </w:t>
-      </w:r>
-      <w:r>
-        <w:rPr>
-          <w:i/>
-          <w:sz w:val="24"/>
-          <w:szCs w:val="24"/>
-        </w:rPr>
-        <w:t>b</w:t>
-      </w:r>
-      <w:r>
-        <w:rPr>
-          <w:sz w:val="24"/>
-          <w:szCs w:val="24"/>
-        </w:rPr>
-        <w:t xml:space="preserve"> que se ingrese, mostrando la continuidad o la no continuidad de </w:t>
-      </w:r>
-      <w:r>
-        <w:rPr>
-          <w:sz w:val="24"/>
-          <w:szCs w:val="24"/>
-        </w:rPr>
-        <w:t>esta</w:t>
-      </w:r>
-      <w:r>
-        <w:rPr>
-          <w:sz w:val="24"/>
-          <w:szCs w:val="24"/>
-        </w:rPr>
-        <w:t>.</w:t>
-      </w:r>
-    </w:p>
-    <w:p>
-      <w:pPr>
-        <w:ind w:left="708"/>
-        <w:jc w:val="both"/>
-        <w:rPr>
-          <w:b/>
-          <w:sz w:val="24"/>
-          <w:szCs w:val="24"/>
-        </w:rPr>
-      </w:pPr>
     </w:p>
     <w:p>
       <w:pPr>
@@ -3453,8 +3261,6 @@
         </w:rPr>
         <w:t xml:space="preserve">EJEMPLO: </w:t>
       </w:r>
-      <w:bookmarkStart w:id="0" w:name="_GoBack"/>
-      <w:bookmarkEnd w:id="0"/>
     </w:p>
     <w:p>
       <w:pPr>
@@ -3594,12 +3400,17 @@
           <w:szCs w:val="24"/>
         </w:rPr>
       </w:pPr>
-      <w:r>
-        <w:t xml:space="preserve">peróxido </w:t>
-      </w:r>
       <w:proofErr w:type="spellStart"/>
       <w:r>
-        <w:t>hipoamericioso</w:t>
+        <w:t>triperóxido</w:t>
+      </w:r>
+      <w:proofErr w:type="spellEnd"/>
+      <w:r>
+        <w:t xml:space="preserve"> de </w:t>
+      </w:r>
+      <w:proofErr w:type="spellStart"/>
+      <w:r>
+        <w:t>diactinio</w:t>
       </w:r>
       <w:proofErr w:type="spellEnd"/>
     </w:p>
@@ -3636,7 +3447,7 @@
         </w:rPr>
       </w:pPr>
       <w:r>
-        <w:t>hidruro de rodio (IV)</w:t>
+        <w:t>ácido manganoso</w:t>
       </w:r>
     </w:p>
     <w:p>
@@ -3702,11 +3513,11 @@
         </w:rPr>
       </w:pPr>
       <w:r>
-        <w:t xml:space="preserve">ácido </w:t>
+        <w:t xml:space="preserve">peróxido </w:t>
       </w:r>
       <w:proofErr w:type="spellStart"/>
       <w:r>
-        <w:t>antimonioso</w:t>
+        <w:t>cúrico</w:t>
       </w:r>
       <w:proofErr w:type="spellEnd"/>
     </w:p>
@@ -3765,11 +3576,14 @@
         </w:rPr>
       </w:pPr>
       <w:r>
-        <w:t>f</w:t>
-      </w:r>
-      <w:r>
-        <w:t>osfina</w:t>
-      </w:r>
+        <w:lastRenderedPageBreak/>
+        <w:t xml:space="preserve">óxido </w:t>
+      </w:r>
+      <w:proofErr w:type="spellStart"/>
+      <w:r>
+        <w:t>paladioso</w:t>
+      </w:r>
+      <w:proofErr w:type="spellEnd"/>
     </w:p>
     <w:p>
       <w:pPr>
@@ -3800,28 +3614,6 @@
         </w:rPr>
         <w:t>Aparecerá una caja de parámetro para ingresar el resultado.</w:t>
       </w:r>
-    </w:p>
-    <w:p>
-      <w:pPr>
-        <w:pStyle w:val="ListParagraph"/>
-        <w:jc w:val="both"/>
-        <w:rPr>
-          <w:b/>
-          <w:sz w:val="24"/>
-          <w:szCs w:val="24"/>
-        </w:rPr>
-      </w:pPr>
-    </w:p>
-    <w:p>
-      <w:pPr>
-        <w:pStyle w:val="ListParagraph"/>
-        <w:jc w:val="both"/>
-        <w:rPr>
-          <w:b/>
-          <w:sz w:val="24"/>
-          <w:szCs w:val="24"/>
-        </w:rPr>
-      </w:pPr>
     </w:p>
     <w:p>
       <w:pPr>
@@ -3847,13 +3639,15 @@
           <w:szCs w:val="24"/>
         </w:rPr>
       </w:pPr>
-      <w:r>
-        <w:lastRenderedPageBreak/>
-        <w:t>A</w:t>
-      </w:r>
-      <w:r>
-        <w:t>mH4</w:t>
-      </w:r>
+      <w:proofErr w:type="spellStart"/>
+      <w:r>
+        <w:rPr>
+          <w:sz w:val="24"/>
+          <w:szCs w:val="24"/>
+        </w:rPr>
+        <w:t>HgOH</w:t>
+      </w:r>
+      <w:proofErr w:type="spellEnd"/>
     </w:p>
     <w:p>
       <w:pPr>
@@ -3929,7 +3723,7 @@
           <w:sz w:val="24"/>
           <w:szCs w:val="24"/>
         </w:rPr>
-        <w:t>V3As2</w:t>
+        <w:t>H2WO4</w:t>
       </w:r>
     </w:p>
     <w:p>
@@ -3994,7 +3788,11 @@
         </w:rPr>
       </w:pPr>
       <w:r>
-        <w:t>H2ReO4</w:t>
+        <w:rPr>
+          <w:sz w:val="24"/>
+          <w:szCs w:val="24"/>
+        </w:rPr>
+        <w:t>HMnO4</w:t>
       </w:r>
     </w:p>
     <w:p>
@@ -4059,9 +3857,11 @@
           <w:szCs w:val="24"/>
         </w:rPr>
       </w:pPr>
-      <w:r>
-        <w:t>NO</w:t>
-      </w:r>
+      <w:proofErr w:type="spellStart"/>
+      <w:r>
+        <w:t>HgO</w:t>
+      </w:r>
+      <w:proofErr w:type="spellEnd"/>
     </w:p>
     <w:p>
       <w:pPr>
@@ -4116,7 +3916,7 @@
           <w:sz w:val="24"/>
           <w:szCs w:val="24"/>
         </w:rPr>
-        <w:t>GRÁFICA: No tiene</w:t>
+        <w:t xml:space="preserve">GRÁFICA: </w:t>
       </w:r>
     </w:p>
     <w:p>
@@ -4139,24 +3939,17 @@
           <w:sz w:val="24"/>
           <w:szCs w:val="24"/>
         </w:rPr>
-        <w:t xml:space="preserve">n los apartados que ha introducido mal. Si todo está correcto se </w:t>
-      </w:r>
-      <w:proofErr w:type="spellStart"/>
-      <w:r>
-        <w:rPr>
-          <w:sz w:val="24"/>
-          <w:szCs w:val="24"/>
-        </w:rPr>
-        <w:t>indiracará</w:t>
-      </w:r>
-      <w:proofErr w:type="spellEnd"/>
-      <w:r>
-        <w:rPr>
-          <w:sz w:val="24"/>
-          <w:szCs w:val="24"/>
-        </w:rPr>
-        <w:t>.</w:t>
-      </w:r>
+        <w:t>n los apartados que ha introducido ma</w:t>
+      </w:r>
+      <w:r>
+        <w:rPr>
+          <w:sz w:val="24"/>
+          <w:szCs w:val="24"/>
+        </w:rPr>
+        <w:t>l y los que están bien.</w:t>
+      </w:r>
+      <w:bookmarkStart w:id="0" w:name="_GoBack"/>
+      <w:bookmarkEnd w:id="0"/>
     </w:p>
     <w:sectPr>
       <w:pgSz w:w="11906" w:h="16838"/>
@@ -4498,6 +4291,95 @@
     </w:lvl>
   </w:abstractNum>
   <w:abstractNum w:abstractNumId="3" w15:restartNumberingAfterBreak="0">
+    <w:nsid w:val="285456BD"/>
+    <w:multiLevelType w:val="hybridMultilevel"/>
+    <w:tmpl w:val="BA6EC53E"/>
+    <w:lvl w:ilvl="0" w:tplc="0C0A0017">
+      <w:start w:val="1"/>
+      <w:numFmt w:val="lowerLetter"/>
+      <w:lvlText w:val="%1)"/>
+      <w:lvlJc w:val="left"/>
+      <w:pPr>
+        <w:ind w:left="720" w:hanging="360"/>
+      </w:pPr>
+      <w:rPr>
+        <w:rFonts w:hint="default"/>
+      </w:rPr>
+    </w:lvl>
+    <w:lvl w:ilvl="1" w:tplc="0C0A0019" w:tentative="1">
+      <w:start w:val="1"/>
+      <w:numFmt w:val="lowerLetter"/>
+      <w:lvlText w:val="%2."/>
+      <w:lvlJc w:val="left"/>
+      <w:pPr>
+        <w:ind w:left="1440" w:hanging="360"/>
+      </w:pPr>
+    </w:lvl>
+    <w:lvl w:ilvl="2" w:tplc="0C0A001B" w:tentative="1">
+      <w:start w:val="1"/>
+      <w:numFmt w:val="lowerRoman"/>
+      <w:lvlText w:val="%3."/>
+      <w:lvlJc w:val="right"/>
+      <w:pPr>
+        <w:ind w:left="2160" w:hanging="180"/>
+      </w:pPr>
+    </w:lvl>
+    <w:lvl w:ilvl="3" w:tplc="0C0A000F" w:tentative="1">
+      <w:start w:val="1"/>
+      <w:numFmt w:val="decimal"/>
+      <w:lvlText w:val="%4."/>
+      <w:lvlJc w:val="left"/>
+      <w:pPr>
+        <w:ind w:left="2880" w:hanging="360"/>
+      </w:pPr>
+    </w:lvl>
+    <w:lvl w:ilvl="4" w:tplc="0C0A0019" w:tentative="1">
+      <w:start w:val="1"/>
+      <w:numFmt w:val="lowerLetter"/>
+      <w:lvlText w:val="%5."/>
+      <w:lvlJc w:val="left"/>
+      <w:pPr>
+        <w:ind w:left="3600" w:hanging="360"/>
+      </w:pPr>
+    </w:lvl>
+    <w:lvl w:ilvl="5" w:tplc="0C0A001B" w:tentative="1">
+      <w:start w:val="1"/>
+      <w:numFmt w:val="lowerRoman"/>
+      <w:lvlText w:val="%6."/>
+      <w:lvlJc w:val="right"/>
+      <w:pPr>
+        <w:ind w:left="4320" w:hanging="180"/>
+      </w:pPr>
+    </w:lvl>
+    <w:lvl w:ilvl="6" w:tplc="0C0A000F" w:tentative="1">
+      <w:start w:val="1"/>
+      <w:numFmt w:val="decimal"/>
+      <w:lvlText w:val="%7."/>
+      <w:lvlJc w:val="left"/>
+      <w:pPr>
+        <w:ind w:left="5040" w:hanging="360"/>
+      </w:pPr>
+    </w:lvl>
+    <w:lvl w:ilvl="7" w:tplc="0C0A0019" w:tentative="1">
+      <w:start w:val="1"/>
+      <w:numFmt w:val="lowerLetter"/>
+      <w:lvlText w:val="%8."/>
+      <w:lvlJc w:val="left"/>
+      <w:pPr>
+        <w:ind w:left="5760" w:hanging="360"/>
+      </w:pPr>
+    </w:lvl>
+    <w:lvl w:ilvl="8" w:tplc="0C0A001B" w:tentative="1">
+      <w:start w:val="1"/>
+      <w:numFmt w:val="lowerRoman"/>
+      <w:lvlText w:val="%9."/>
+      <w:lvlJc w:val="right"/>
+      <w:pPr>
+        <w:ind w:left="6480" w:hanging="180"/>
+      </w:pPr>
+    </w:lvl>
+  </w:abstractNum>
+  <w:abstractNum w:abstractNumId="4" w15:restartNumberingAfterBreak="0">
     <w:nsid w:val="395B0B46"/>
     <w:multiLevelType w:val="hybridMultilevel"/>
     <w:tmpl w:val="E034B1BC"/>
@@ -4610,7 +4492,7 @@
       </w:rPr>
     </w:lvl>
   </w:abstractNum>
-  <w:abstractNum w:abstractNumId="4" w15:restartNumberingAfterBreak="0">
+  <w:abstractNum w:abstractNumId="5" w15:restartNumberingAfterBreak="0">
     <w:nsid w:val="43060790"/>
     <w:multiLevelType w:val="hybridMultilevel"/>
     <w:tmpl w:val="97FC0928"/>
@@ -4696,7 +4578,7 @@
       </w:pPr>
     </w:lvl>
   </w:abstractNum>
-  <w:abstractNum w:abstractNumId="5" w15:restartNumberingAfterBreak="0">
+  <w:abstractNum w:abstractNumId="6" w15:restartNumberingAfterBreak="0">
     <w:nsid w:val="4F4123F5"/>
     <w:multiLevelType w:val="hybridMultilevel"/>
     <w:tmpl w:val="713C7B64"/>
@@ -4788,7 +4670,7 @@
       </w:pPr>
     </w:lvl>
   </w:abstractNum>
-  <w:abstractNum w:abstractNumId="6" w15:restartNumberingAfterBreak="0">
+  <w:abstractNum w:abstractNumId="7" w15:restartNumberingAfterBreak="0">
     <w:nsid w:val="60987F04"/>
     <w:multiLevelType w:val="hybridMultilevel"/>
     <w:tmpl w:val="B7EC46AE"/>
@@ -4877,7 +4759,7 @@
       </w:pPr>
     </w:lvl>
   </w:abstractNum>
-  <w:abstractNum w:abstractNumId="7" w15:restartNumberingAfterBreak="0">
+  <w:abstractNum w:abstractNumId="8" w15:restartNumberingAfterBreak="0">
     <w:nsid w:val="6E101A88"/>
     <w:multiLevelType w:val="hybridMultilevel"/>
     <w:tmpl w:val="0FCA12B0"/>
@@ -4963,7 +4845,7 @@
       </w:pPr>
     </w:lvl>
   </w:abstractNum>
-  <w:abstractNum w:abstractNumId="8" w15:restartNumberingAfterBreak="0">
+  <w:abstractNum w:abstractNumId="9" w15:restartNumberingAfterBreak="0">
     <w:nsid w:val="7CA64FC8"/>
     <w:multiLevelType w:val="hybridMultilevel"/>
     <w:tmpl w:val="673CD6B6"/>
@@ -5076,24 +4958,27 @@
     <w:abstractNumId w:val="1"/>
   </w:num>
   <w:num w:numId="3">
+    <w:abstractNumId w:val="6"/>
+  </w:num>
+  <w:num w:numId="4">
     <w:abstractNumId w:val="5"/>
   </w:num>
-  <w:num w:numId="4">
-    <w:abstractNumId w:val="4"/>
-  </w:num>
   <w:num w:numId="5">
-    <w:abstractNumId w:val="6"/>
+    <w:abstractNumId w:val="7"/>
   </w:num>
   <w:num w:numId="6">
-    <w:abstractNumId w:val="7"/>
+    <w:abstractNumId w:val="8"/>
   </w:num>
   <w:num w:numId="7">
-    <w:abstractNumId w:val="8"/>
+    <w:abstractNumId w:val="9"/>
   </w:num>
   <w:num w:numId="8">
     <w:abstractNumId w:val="0"/>
   </w:num>
   <w:num w:numId="9">
+    <w:abstractNumId w:val="4"/>
+  </w:num>
+  <w:num w:numId="10">
     <w:abstractNumId w:val="3"/>
   </w:num>
 </w:numbering>
@@ -5271,7 +5156,7 @@
     <w:lsdException w:name="Table Web 2" w:semiHidden="1" w:unhideWhenUsed="1"/>
     <w:lsdException w:name="Table Web 3" w:semiHidden="1" w:unhideWhenUsed="1"/>
     <w:lsdException w:name="Balloon Text" w:semiHidden="1" w:unhideWhenUsed="1"/>
-    <w:lsdException w:name="Table Grid" w:semiHidden="1" w:uiPriority="59" w:unhideWhenUsed="1"/>
+    <w:lsdException w:name="Table Grid" w:uiPriority="59"/>
     <w:lsdException w:name="Table Theme" w:semiHidden="1" w:unhideWhenUsed="1"/>
     <w:lsdException w:name="Placeholder Text" w:semiHidden="1"/>
     <w:lsdException w:name="No Spacing" w:uiPriority="1" w:qFormat="1"/>
@@ -5616,6 +5501,56 @@
       <w:shd w:val="clear" w:color="auto" w:fill="E6E6E6"/>
     </w:rPr>
   </w:style>
+  <w:style w:type="paragraph" w:styleId="HTMLPreformatted">
+    <w:name w:val="HTML Preformatted"/>
+    <w:basedOn w:val="Normal"/>
+    <w:link w:val="HTMLPreformattedChar"/>
+    <w:uiPriority w:val="99"/>
+    <w:semiHidden/>
+    <w:unhideWhenUsed/>
+    <w:rsid w:val="00714A62"/>
+    <w:pPr>
+      <w:tabs>
+        <w:tab w:val="left" w:pos="916"/>
+        <w:tab w:val="left" w:pos="1832"/>
+        <w:tab w:val="left" w:pos="2748"/>
+        <w:tab w:val="left" w:pos="3664"/>
+        <w:tab w:val="left" w:pos="4580"/>
+        <w:tab w:val="left" w:pos="5496"/>
+        <w:tab w:val="left" w:pos="6412"/>
+        <w:tab w:val="left" w:pos="7328"/>
+        <w:tab w:val="left" w:pos="8244"/>
+        <w:tab w:val="left" w:pos="9160"/>
+        <w:tab w:val="left" w:pos="10076"/>
+        <w:tab w:val="left" w:pos="10992"/>
+        <w:tab w:val="left" w:pos="11908"/>
+        <w:tab w:val="left" w:pos="12824"/>
+        <w:tab w:val="left" w:pos="13740"/>
+        <w:tab w:val="left" w:pos="14656"/>
+      </w:tabs>
+      <w:spacing w:after="0" w:line="240" w:lineRule="auto"/>
+    </w:pPr>
+    <w:rPr>
+      <w:rFonts w:ascii="Courier New" w:eastAsia="Times New Roman" w:hAnsi="Courier New" w:cs="Courier New"/>
+      <w:sz w:val="20"/>
+      <w:szCs w:val="20"/>
+      <w:lang w:eastAsia="es-ES"/>
+    </w:rPr>
+  </w:style>
+  <w:style w:type="character" w:customStyle="1" w:styleId="HTMLPreformattedChar">
+    <w:name w:val="HTML Preformatted Char"/>
+    <w:basedOn w:val="DefaultParagraphFont"/>
+    <w:link w:val="HTMLPreformatted"/>
+    <w:uiPriority w:val="99"/>
+    <w:semiHidden/>
+    <w:rsid w:val="00714A62"/>
+    <w:rPr>
+      <w:rFonts w:ascii="Courier New" w:eastAsia="Times New Roman" w:hAnsi="Courier New" w:cs="Courier New"/>
+      <w:sz w:val="20"/>
+      <w:szCs w:val="20"/>
+      <w:lang w:eastAsia="es-ES"/>
+    </w:rPr>
+  </w:style>
 </w:styles>
 </file>
 

</xml_diff>

<commit_message>
ejercicio interactivo de estadística
</commit_message>
<xml_diff>
--- a/Conocimiento/Sprints y Requisitos/Sprint 2/Ejercicios interactivos/Ejercicios_Interactivos_v1.0.docx
+++ b/Conocimiento/Sprints y Requisitos/Sprint 2/Ejercicios interactivos/Ejercicios_Interactivos_v1.0.docx
@@ -704,7 +704,7 @@
       </w:r>
       <w:r>
         <w:rPr>
-          <w:rStyle w:val="Strong"/>
+          <w:rStyle w:val="Textoennegrita"/>
           <w:rFonts w:cstheme="minorHAnsi"/>
           <w:b w:val="0"/>
           <w:color w:val="000000"/>
@@ -972,7 +972,7 @@
       </w:r>
       <w:r>
         <w:rPr>
-          <w:rStyle w:val="Strong"/>
+          <w:rStyle w:val="Textoennegrita"/>
           <w:rFonts w:cstheme="minorHAnsi"/>
           <w:b w:val="0"/>
           <w:color w:val="000000"/>
@@ -985,7 +985,7 @@
       </w:r>
       <w:r>
         <w:rPr>
-          <w:rStyle w:val="Strong"/>
+          <w:rStyle w:val="Textoennegrita"/>
           <w:rFonts w:cstheme="minorHAnsi"/>
           <w:b w:val="0"/>
           <w:color w:val="000000"/>
@@ -1604,7 +1604,7 @@
     </w:p>
     <w:p>
       <w:pPr>
-        <w:pStyle w:val="ListParagraph"/>
+        <w:pStyle w:val="Prrafodelista"/>
         <w:numPr>
           <w:ilvl w:val="0"/>
           <w:numId w:val="4"/>
@@ -1654,7 +1654,7 @@
     </w:p>
     <w:p>
       <w:pPr>
-        <w:pStyle w:val="ListParagraph"/>
+        <w:pStyle w:val="Prrafodelista"/>
         <w:numPr>
           <w:ilvl w:val="0"/>
           <w:numId w:val="4"/>
@@ -1704,7 +1704,7 @@
     </w:p>
     <w:p>
       <w:pPr>
-        <w:pStyle w:val="ListParagraph"/>
+        <w:pStyle w:val="Prrafodelista"/>
         <w:numPr>
           <w:ilvl w:val="0"/>
           <w:numId w:val="4"/>
@@ -1754,7 +1754,7 @@
     </w:p>
     <w:p>
       <w:pPr>
-        <w:pStyle w:val="ListParagraph"/>
+        <w:pStyle w:val="Prrafodelista"/>
         <w:numPr>
           <w:ilvl w:val="0"/>
           <w:numId w:val="4"/>
@@ -1981,7 +1981,7 @@
     </w:p>
     <w:p>
       <w:pPr>
-        <w:pStyle w:val="ListParagraph"/>
+        <w:pStyle w:val="Prrafodelista"/>
         <w:numPr>
           <w:ilvl w:val="0"/>
           <w:numId w:val="6"/>
@@ -2091,7 +2091,7 @@
     </w:p>
     <w:p>
       <w:pPr>
-        <w:pStyle w:val="ListParagraph"/>
+        <w:pStyle w:val="Prrafodelista"/>
         <w:jc w:val="both"/>
         <w:rPr>
           <w:rFonts w:eastAsia="Times New Roman" w:cstheme="minorHAnsi"/>
@@ -2157,21 +2157,21 @@
     </w:p>
     <w:p>
       <w:pPr>
-        <w:pStyle w:val="ListParagraph"/>
-        <w:jc w:val="both"/>
-        <w:rPr>
-          <w:rFonts w:eastAsia="Times New Roman" w:cstheme="minorHAnsi"/>
-          <w:b/>
-          <w:color w:val="000000"/>
-          <w:sz w:val="24"/>
-          <w:szCs w:val="24"/>
-          <w:lang w:eastAsia="es-ES"/>
-        </w:rPr>
-      </w:pPr>
-    </w:p>
-    <w:p>
-      <w:pPr>
-        <w:pStyle w:val="ListParagraph"/>
+        <w:pStyle w:val="Prrafodelista"/>
+        <w:jc w:val="both"/>
+        <w:rPr>
+          <w:rFonts w:eastAsia="Times New Roman" w:cstheme="minorHAnsi"/>
+          <w:b/>
+          <w:color w:val="000000"/>
+          <w:sz w:val="24"/>
+          <w:szCs w:val="24"/>
+          <w:lang w:eastAsia="es-ES"/>
+        </w:rPr>
+      </w:pPr>
+    </w:p>
+    <w:p>
+      <w:pPr>
+        <w:pStyle w:val="Prrafodelista"/>
         <w:numPr>
           <w:ilvl w:val="0"/>
           <w:numId w:val="6"/>
@@ -2270,20 +2270,20 @@
     </w:p>
     <w:p>
       <w:pPr>
-        <w:pStyle w:val="ListParagraph"/>
-        <w:jc w:val="both"/>
-        <w:rPr>
-          <w:rFonts w:eastAsia="Times New Roman" w:cstheme="minorHAnsi"/>
-          <w:color w:val="000000"/>
-          <w:sz w:val="24"/>
-          <w:szCs w:val="24"/>
-          <w:lang w:eastAsia="es-ES"/>
-        </w:rPr>
-      </w:pPr>
-    </w:p>
-    <w:p>
-      <w:pPr>
-        <w:pStyle w:val="ListParagraph"/>
+        <w:pStyle w:val="Prrafodelista"/>
+        <w:jc w:val="both"/>
+        <w:rPr>
+          <w:rFonts w:eastAsia="Times New Roman" w:cstheme="minorHAnsi"/>
+          <w:color w:val="000000"/>
+          <w:sz w:val="24"/>
+          <w:szCs w:val="24"/>
+          <w:lang w:eastAsia="es-ES"/>
+        </w:rPr>
+      </w:pPr>
+    </w:p>
+    <w:p>
+      <w:pPr>
+        <w:pStyle w:val="Prrafodelista"/>
         <w:jc w:val="both"/>
         <w:rPr>
           <w:rFonts w:eastAsia="Times New Roman" w:cstheme="minorHAnsi"/>
@@ -2339,21 +2339,21 @@
     </w:p>
     <w:p>
       <w:pPr>
-        <w:pStyle w:val="ListParagraph"/>
-        <w:jc w:val="both"/>
-        <w:rPr>
-          <w:rFonts w:eastAsia="Times New Roman" w:cstheme="minorHAnsi"/>
-          <w:b/>
-          <w:color w:val="000000"/>
-          <w:sz w:val="24"/>
-          <w:szCs w:val="24"/>
-          <w:lang w:eastAsia="es-ES"/>
-        </w:rPr>
-      </w:pPr>
-    </w:p>
-    <w:p>
-      <w:pPr>
-        <w:pStyle w:val="ListParagraph"/>
+        <w:pStyle w:val="Prrafodelista"/>
+        <w:jc w:val="both"/>
+        <w:rPr>
+          <w:rFonts w:eastAsia="Times New Roman" w:cstheme="minorHAnsi"/>
+          <w:b/>
+          <w:color w:val="000000"/>
+          <w:sz w:val="24"/>
+          <w:szCs w:val="24"/>
+          <w:lang w:eastAsia="es-ES"/>
+        </w:rPr>
+      </w:pPr>
+    </w:p>
+    <w:p>
+      <w:pPr>
+        <w:pStyle w:val="Prrafodelista"/>
         <w:numPr>
           <w:ilvl w:val="0"/>
           <w:numId w:val="6"/>
@@ -2422,21 +2422,21 @@
     </w:p>
     <w:p>
       <w:pPr>
-        <w:pStyle w:val="ListParagraph"/>
-        <w:jc w:val="both"/>
-        <w:rPr>
-          <w:rFonts w:eastAsia="Times New Roman" w:cstheme="minorHAnsi"/>
-          <w:b/>
-          <w:color w:val="000000"/>
-          <w:sz w:val="24"/>
-          <w:szCs w:val="24"/>
-          <w:lang w:eastAsia="es-ES"/>
-        </w:rPr>
-      </w:pPr>
-    </w:p>
-    <w:p>
-      <w:pPr>
-        <w:pStyle w:val="ListParagraph"/>
+        <w:pStyle w:val="Prrafodelista"/>
+        <w:jc w:val="both"/>
+        <w:rPr>
+          <w:rFonts w:eastAsia="Times New Roman" w:cstheme="minorHAnsi"/>
+          <w:b/>
+          <w:color w:val="000000"/>
+          <w:sz w:val="24"/>
+          <w:szCs w:val="24"/>
+          <w:lang w:eastAsia="es-ES"/>
+        </w:rPr>
+      </w:pPr>
+    </w:p>
+    <w:p>
+      <w:pPr>
+        <w:pStyle w:val="Prrafodelista"/>
         <w:jc w:val="both"/>
         <w:rPr>
           <w:rFonts w:eastAsia="Times New Roman" w:cstheme="minorHAnsi"/>
@@ -2481,21 +2481,21 @@
     </w:p>
     <w:p>
       <w:pPr>
-        <w:pStyle w:val="ListParagraph"/>
-        <w:jc w:val="both"/>
-        <w:rPr>
-          <w:rFonts w:eastAsia="Times New Roman" w:cstheme="minorHAnsi"/>
-          <w:b/>
-          <w:color w:val="000000"/>
-          <w:sz w:val="24"/>
-          <w:szCs w:val="24"/>
-          <w:lang w:eastAsia="es-ES"/>
-        </w:rPr>
-      </w:pPr>
-    </w:p>
-    <w:p>
-      <w:pPr>
-        <w:pStyle w:val="ListParagraph"/>
+        <w:pStyle w:val="Prrafodelista"/>
+        <w:jc w:val="both"/>
+        <w:rPr>
+          <w:rFonts w:eastAsia="Times New Roman" w:cstheme="minorHAnsi"/>
+          <w:b/>
+          <w:color w:val="000000"/>
+          <w:sz w:val="24"/>
+          <w:szCs w:val="24"/>
+          <w:lang w:eastAsia="es-ES"/>
+        </w:rPr>
+      </w:pPr>
+    </w:p>
+    <w:p>
+      <w:pPr>
+        <w:pStyle w:val="Prrafodelista"/>
         <w:numPr>
           <w:ilvl w:val="0"/>
           <w:numId w:val="6"/>
@@ -2522,7 +2522,7 @@
     </w:p>
     <w:p>
       <w:pPr>
-        <w:pStyle w:val="ListParagraph"/>
+        <w:pStyle w:val="Prrafodelista"/>
         <w:jc w:val="both"/>
         <w:rPr>
           <w:rFonts w:eastAsia="Times New Roman" w:cstheme="minorHAnsi"/>
@@ -2791,7 +2791,7 @@
       <w:hyperlink r:id="rId8" w:history="1">
         <w:r>
           <w:rPr>
-            <w:rStyle w:val="Hyperlink"/>
+            <w:rStyle w:val="Hipervnculo"/>
             <w:sz w:val="24"/>
             <w:szCs w:val="24"/>
           </w:rPr>
@@ -2819,7 +2819,7 @@
     </w:p>
     <w:p>
       <w:pPr>
-        <w:pStyle w:val="ListParagraph"/>
+        <w:pStyle w:val="Prrafodelista"/>
         <w:numPr>
           <w:ilvl w:val="0"/>
           <w:numId w:val="10"/>
@@ -2851,17 +2851,17 @@
     </w:p>
     <w:p>
       <w:pPr>
-        <w:pStyle w:val="ListParagraph"/>
-        <w:jc w:val="both"/>
-        <w:rPr>
-          <w:sz w:val="24"/>
-          <w:szCs w:val="24"/>
-        </w:rPr>
-      </w:pPr>
-    </w:p>
-    <w:p>
-      <w:pPr>
-        <w:pStyle w:val="ListParagraph"/>
+        <w:pStyle w:val="Prrafodelista"/>
+        <w:jc w:val="both"/>
+        <w:rPr>
+          <w:sz w:val="24"/>
+          <w:szCs w:val="24"/>
+        </w:rPr>
+      </w:pPr>
+    </w:p>
+    <w:p>
+      <w:pPr>
+        <w:pStyle w:val="Prrafodelista"/>
         <w:jc w:val="both"/>
         <w:rPr>
           <w:b/>
@@ -2908,17 +2908,17 @@
     </w:p>
     <w:p>
       <w:pPr>
-        <w:pStyle w:val="ListParagraph"/>
-        <w:jc w:val="both"/>
-        <w:rPr>
-          <w:sz w:val="24"/>
-          <w:szCs w:val="24"/>
-        </w:rPr>
-      </w:pPr>
-    </w:p>
-    <w:p>
-      <w:pPr>
-        <w:pStyle w:val="ListParagraph"/>
+        <w:pStyle w:val="Prrafodelista"/>
+        <w:jc w:val="both"/>
+        <w:rPr>
+          <w:sz w:val="24"/>
+          <w:szCs w:val="24"/>
+        </w:rPr>
+      </w:pPr>
+    </w:p>
+    <w:p>
+      <w:pPr>
+        <w:pStyle w:val="Prrafodelista"/>
         <w:numPr>
           <w:ilvl w:val="0"/>
           <w:numId w:val="10"/>
@@ -2979,7 +2979,7 @@
     </w:p>
     <w:p>
       <w:pPr>
-        <w:pStyle w:val="ListParagraph"/>
+        <w:pStyle w:val="Prrafodelista"/>
         <w:numPr>
           <w:ilvl w:val="0"/>
           <w:numId w:val="10"/>
@@ -3017,7 +3017,7 @@
     </w:p>
     <w:p>
       <w:pPr>
-        <w:pStyle w:val="ListParagraph"/>
+        <w:pStyle w:val="Prrafodelista"/>
         <w:numPr>
           <w:ilvl w:val="0"/>
           <w:numId w:val="10"/>
@@ -3264,7 +3264,7 @@
     </w:p>
     <w:p>
       <w:pPr>
-        <w:pStyle w:val="ListParagraph"/>
+        <w:pStyle w:val="Prrafodelista"/>
         <w:numPr>
           <w:ilvl w:val="0"/>
           <w:numId w:val="9"/>
@@ -3301,7 +3301,7 @@
     </w:p>
     <w:p>
       <w:pPr>
-        <w:pStyle w:val="ListParagraph"/>
+        <w:pStyle w:val="Prrafodelista"/>
         <w:numPr>
           <w:ilvl w:val="0"/>
           <w:numId w:val="9"/>
@@ -3389,7 +3389,7 @@
     </w:p>
     <w:p>
       <w:pPr>
-        <w:pStyle w:val="ListParagraph"/>
+        <w:pStyle w:val="Prrafodelista"/>
         <w:numPr>
           <w:ilvl w:val="0"/>
           <w:numId w:val="8"/>
@@ -3435,7 +3435,7 @@
     </w:p>
     <w:p>
       <w:pPr>
-        <w:pStyle w:val="ListParagraph"/>
+        <w:pStyle w:val="Prrafodelista"/>
         <w:numPr>
           <w:ilvl w:val="0"/>
           <w:numId w:val="8"/>
@@ -3452,18 +3452,18 @@
     </w:p>
     <w:p>
       <w:pPr>
-        <w:pStyle w:val="ListParagraph"/>
-        <w:jc w:val="both"/>
-        <w:rPr>
-          <w:b/>
-          <w:sz w:val="24"/>
-          <w:szCs w:val="24"/>
-        </w:rPr>
-      </w:pPr>
-    </w:p>
-    <w:p>
-      <w:pPr>
-        <w:pStyle w:val="ListParagraph"/>
+        <w:pStyle w:val="Prrafodelista"/>
+        <w:jc w:val="both"/>
+        <w:rPr>
+          <w:b/>
+          <w:sz w:val="24"/>
+          <w:szCs w:val="24"/>
+        </w:rPr>
+      </w:pPr>
+    </w:p>
+    <w:p>
+      <w:pPr>
+        <w:pStyle w:val="Prrafodelista"/>
         <w:jc w:val="both"/>
         <w:rPr>
           <w:b/>
@@ -3490,18 +3490,18 @@
     </w:p>
     <w:p>
       <w:pPr>
-        <w:pStyle w:val="ListParagraph"/>
-        <w:jc w:val="both"/>
-        <w:rPr>
-          <w:b/>
-          <w:sz w:val="24"/>
-          <w:szCs w:val="24"/>
-        </w:rPr>
-      </w:pPr>
-    </w:p>
-    <w:p>
-      <w:pPr>
-        <w:pStyle w:val="ListParagraph"/>
+        <w:pStyle w:val="Prrafodelista"/>
+        <w:jc w:val="both"/>
+        <w:rPr>
+          <w:b/>
+          <w:sz w:val="24"/>
+          <w:szCs w:val="24"/>
+        </w:rPr>
+      </w:pPr>
+    </w:p>
+    <w:p>
+      <w:pPr>
+        <w:pStyle w:val="Prrafodelista"/>
         <w:numPr>
           <w:ilvl w:val="0"/>
           <w:numId w:val="8"/>
@@ -3523,18 +3523,18 @@
     </w:p>
     <w:p>
       <w:pPr>
-        <w:pStyle w:val="ListParagraph"/>
-        <w:jc w:val="both"/>
-        <w:rPr>
-          <w:b/>
-          <w:sz w:val="24"/>
-          <w:szCs w:val="24"/>
-        </w:rPr>
-      </w:pPr>
-    </w:p>
-    <w:p>
-      <w:pPr>
-        <w:pStyle w:val="ListParagraph"/>
+        <w:pStyle w:val="Prrafodelista"/>
+        <w:jc w:val="both"/>
+        <w:rPr>
+          <w:b/>
+          <w:sz w:val="24"/>
+          <w:szCs w:val="24"/>
+        </w:rPr>
+      </w:pPr>
+    </w:p>
+    <w:p>
+      <w:pPr>
+        <w:pStyle w:val="Prrafodelista"/>
         <w:jc w:val="both"/>
         <w:rPr>
           <w:b/>
@@ -3553,18 +3553,18 @@
     </w:p>
     <w:p>
       <w:pPr>
-        <w:pStyle w:val="ListParagraph"/>
-        <w:jc w:val="both"/>
-        <w:rPr>
-          <w:b/>
-          <w:sz w:val="24"/>
-          <w:szCs w:val="24"/>
-        </w:rPr>
-      </w:pPr>
-    </w:p>
-    <w:p>
-      <w:pPr>
-        <w:pStyle w:val="ListParagraph"/>
+        <w:pStyle w:val="Prrafodelista"/>
+        <w:jc w:val="both"/>
+        <w:rPr>
+          <w:b/>
+          <w:sz w:val="24"/>
+          <w:szCs w:val="24"/>
+        </w:rPr>
+      </w:pPr>
+    </w:p>
+    <w:p>
+      <w:pPr>
+        <w:pStyle w:val="Prrafodelista"/>
         <w:numPr>
           <w:ilvl w:val="0"/>
           <w:numId w:val="8"/>
@@ -3587,18 +3587,18 @@
     </w:p>
     <w:p>
       <w:pPr>
-        <w:pStyle w:val="ListParagraph"/>
-        <w:jc w:val="both"/>
-        <w:rPr>
-          <w:b/>
-          <w:sz w:val="24"/>
-          <w:szCs w:val="24"/>
-        </w:rPr>
-      </w:pPr>
-    </w:p>
-    <w:p>
-      <w:pPr>
-        <w:pStyle w:val="ListParagraph"/>
+        <w:pStyle w:val="Prrafodelista"/>
+        <w:jc w:val="both"/>
+        <w:rPr>
+          <w:b/>
+          <w:sz w:val="24"/>
+          <w:szCs w:val="24"/>
+        </w:rPr>
+      </w:pPr>
+    </w:p>
+    <w:p>
+      <w:pPr>
+        <w:pStyle w:val="Prrafodelista"/>
         <w:jc w:val="both"/>
         <w:rPr>
           <w:b/>
@@ -3617,18 +3617,18 @@
     </w:p>
     <w:p>
       <w:pPr>
-        <w:pStyle w:val="ListParagraph"/>
-        <w:jc w:val="both"/>
-        <w:rPr>
-          <w:b/>
-          <w:sz w:val="24"/>
-          <w:szCs w:val="24"/>
-        </w:rPr>
-      </w:pPr>
-    </w:p>
-    <w:p>
-      <w:pPr>
-        <w:pStyle w:val="ListParagraph"/>
+        <w:pStyle w:val="Prrafodelista"/>
+        <w:jc w:val="both"/>
+        <w:rPr>
+          <w:b/>
+          <w:sz w:val="24"/>
+          <w:szCs w:val="24"/>
+        </w:rPr>
+      </w:pPr>
+    </w:p>
+    <w:p>
+      <w:pPr>
+        <w:pStyle w:val="Prrafodelista"/>
         <w:numPr>
           <w:ilvl w:val="0"/>
           <w:numId w:val="8"/>
@@ -3651,18 +3651,18 @@
     </w:p>
     <w:p>
       <w:pPr>
-        <w:pStyle w:val="ListParagraph"/>
-        <w:jc w:val="both"/>
-        <w:rPr>
-          <w:b/>
-          <w:sz w:val="24"/>
-          <w:szCs w:val="24"/>
-        </w:rPr>
-      </w:pPr>
-    </w:p>
-    <w:p>
-      <w:pPr>
-        <w:pStyle w:val="ListParagraph"/>
+        <w:pStyle w:val="Prrafodelista"/>
+        <w:jc w:val="both"/>
+        <w:rPr>
+          <w:b/>
+          <w:sz w:val="24"/>
+          <w:szCs w:val="24"/>
+        </w:rPr>
+      </w:pPr>
+    </w:p>
+    <w:p>
+      <w:pPr>
+        <w:pStyle w:val="Prrafodelista"/>
         <w:jc w:val="both"/>
         <w:rPr>
           <w:b/>
@@ -3689,18 +3689,18 @@
     </w:p>
     <w:p>
       <w:pPr>
-        <w:pStyle w:val="ListParagraph"/>
-        <w:jc w:val="both"/>
-        <w:rPr>
-          <w:b/>
-          <w:sz w:val="24"/>
-          <w:szCs w:val="24"/>
-        </w:rPr>
-      </w:pPr>
-    </w:p>
-    <w:p>
-      <w:pPr>
-        <w:pStyle w:val="ListParagraph"/>
+        <w:pStyle w:val="Prrafodelista"/>
+        <w:jc w:val="both"/>
+        <w:rPr>
+          <w:b/>
+          <w:sz w:val="24"/>
+          <w:szCs w:val="24"/>
+        </w:rPr>
+      </w:pPr>
+    </w:p>
+    <w:p>
+      <w:pPr>
+        <w:pStyle w:val="Prrafodelista"/>
         <w:numPr>
           <w:ilvl w:val="0"/>
           <w:numId w:val="8"/>
@@ -3728,18 +3728,18 @@
     </w:p>
     <w:p>
       <w:pPr>
-        <w:pStyle w:val="ListParagraph"/>
-        <w:jc w:val="both"/>
-        <w:rPr>
-          <w:b/>
-          <w:sz w:val="24"/>
-          <w:szCs w:val="24"/>
-        </w:rPr>
-      </w:pPr>
-    </w:p>
-    <w:p>
-      <w:pPr>
-        <w:pStyle w:val="ListParagraph"/>
+        <w:pStyle w:val="Prrafodelista"/>
+        <w:jc w:val="both"/>
+        <w:rPr>
+          <w:b/>
+          <w:sz w:val="24"/>
+          <w:szCs w:val="24"/>
+        </w:rPr>
+      </w:pPr>
+    </w:p>
+    <w:p>
+      <w:pPr>
+        <w:pStyle w:val="Prrafodelista"/>
         <w:jc w:val="both"/>
         <w:rPr>
           <w:b/>
@@ -3766,17 +3766,17 @@
     </w:p>
     <w:p>
       <w:pPr>
-        <w:pStyle w:val="ListParagraph"/>
-        <w:jc w:val="both"/>
-        <w:rPr>
-          <w:sz w:val="24"/>
-          <w:szCs w:val="24"/>
-        </w:rPr>
-      </w:pPr>
-    </w:p>
-    <w:p>
-      <w:pPr>
-        <w:pStyle w:val="ListParagraph"/>
+        <w:pStyle w:val="Prrafodelista"/>
+        <w:jc w:val="both"/>
+        <w:rPr>
+          <w:sz w:val="24"/>
+          <w:szCs w:val="24"/>
+        </w:rPr>
+      </w:pPr>
+    </w:p>
+    <w:p>
+      <w:pPr>
+        <w:pStyle w:val="Prrafodelista"/>
         <w:numPr>
           <w:ilvl w:val="0"/>
           <w:numId w:val="8"/>
@@ -3797,18 +3797,18 @@
     </w:p>
     <w:p>
       <w:pPr>
-        <w:pStyle w:val="ListParagraph"/>
-        <w:jc w:val="both"/>
-        <w:rPr>
-          <w:b/>
-          <w:sz w:val="24"/>
-          <w:szCs w:val="24"/>
-        </w:rPr>
-      </w:pPr>
-    </w:p>
-    <w:p>
-      <w:pPr>
-        <w:pStyle w:val="ListParagraph"/>
+        <w:pStyle w:val="Prrafodelista"/>
+        <w:jc w:val="both"/>
+        <w:rPr>
+          <w:b/>
+          <w:sz w:val="24"/>
+          <w:szCs w:val="24"/>
+        </w:rPr>
+      </w:pPr>
+    </w:p>
+    <w:p>
+      <w:pPr>
+        <w:pStyle w:val="Prrafodelista"/>
         <w:jc w:val="both"/>
         <w:rPr>
           <w:b/>
@@ -3835,18 +3835,18 @@
     </w:p>
     <w:p>
       <w:pPr>
-        <w:pStyle w:val="ListParagraph"/>
-        <w:jc w:val="both"/>
-        <w:rPr>
-          <w:b/>
-          <w:sz w:val="24"/>
-          <w:szCs w:val="24"/>
-        </w:rPr>
-      </w:pPr>
-    </w:p>
-    <w:p>
-      <w:pPr>
-        <w:pStyle w:val="ListParagraph"/>
+        <w:pStyle w:val="Prrafodelista"/>
+        <w:jc w:val="both"/>
+        <w:rPr>
+          <w:b/>
+          <w:sz w:val="24"/>
+          <w:szCs w:val="24"/>
+        </w:rPr>
+      </w:pPr>
+    </w:p>
+    <w:p>
+      <w:pPr>
+        <w:pStyle w:val="Prrafodelista"/>
         <w:numPr>
           <w:ilvl w:val="0"/>
           <w:numId w:val="8"/>
@@ -3865,18 +3865,18 @@
     </w:p>
     <w:p>
       <w:pPr>
-        <w:pStyle w:val="ListParagraph"/>
-        <w:jc w:val="both"/>
-        <w:rPr>
-          <w:b/>
-          <w:sz w:val="24"/>
-          <w:szCs w:val="24"/>
-        </w:rPr>
-      </w:pPr>
-    </w:p>
-    <w:p>
-      <w:pPr>
-        <w:pStyle w:val="ListParagraph"/>
+        <w:pStyle w:val="Prrafodelista"/>
+        <w:jc w:val="both"/>
+        <w:rPr>
+          <w:b/>
+          <w:sz w:val="24"/>
+          <w:szCs w:val="24"/>
+        </w:rPr>
+      </w:pPr>
+    </w:p>
+    <w:p>
+      <w:pPr>
+        <w:pStyle w:val="Prrafodelista"/>
         <w:jc w:val="both"/>
         <w:rPr>
           <w:b/>
@@ -3947,9 +3947,848 @@
           <w:szCs w:val="24"/>
         </w:rPr>
         <w:t>l y los que están bien.</w:t>
+      </w:r>
+    </w:p>
+    <w:p>
+      <w:pPr>
+        <w:jc w:val="both"/>
+        <w:rPr>
+          <w:sz w:val="24"/>
+          <w:szCs w:val="24"/>
+        </w:rPr>
+      </w:pPr>
+    </w:p>
+    <w:p>
+      <w:pPr>
+        <w:jc w:val="both"/>
+        <w:rPr>
+          <w:b/>
+          <w:sz w:val="24"/>
+          <w:szCs w:val="24"/>
+        </w:rPr>
+      </w:pPr>
+      <w:r>
+        <w:rPr>
+          <w:b/>
+          <w:sz w:val="24"/>
+          <w:szCs w:val="24"/>
+        </w:rPr>
+        <w:t>5. ESTADISTICA</w:t>
+      </w:r>
+    </w:p>
+    <w:p>
+      <w:pPr>
+        <w:jc w:val="both"/>
+        <w:rPr>
+          <w:b/>
+          <w:sz w:val="24"/>
+          <w:szCs w:val="24"/>
+        </w:rPr>
+      </w:pPr>
+      <w:r>
+        <w:rPr>
+          <w:b/>
+          <w:sz w:val="24"/>
+          <w:szCs w:val="24"/>
+        </w:rPr>
+        <w:t xml:space="preserve">ENUNCIADO: </w:t>
+      </w:r>
+    </w:p>
+    <w:p>
+      <w:pPr>
+        <w:jc w:val="both"/>
+        <w:rPr>
+          <w:sz w:val="24"/>
+          <w:szCs w:val="24"/>
+        </w:rPr>
+      </w:pPr>
+      <w:r>
+        <w:rPr>
+          <w:sz w:val="24"/>
+          <w:szCs w:val="24"/>
+        </w:rPr>
+        <w:t>Las alturas de los jugadores de un equipo de baloncesto vienen dadas en centímetros por la tabla:</w:t>
+      </w:r>
+    </w:p>
+    <w:p>
+      <w:pPr>
+        <w:jc w:val="both"/>
+        <w:rPr>
+          <w:sz w:val="24"/>
+          <w:szCs w:val="24"/>
+        </w:rPr>
+      </w:pPr>
+      <w:r>
+        <w:rPr>
+          <w:sz w:val="24"/>
+          <w:szCs w:val="24"/>
+        </w:rPr>
+        <w:t xml:space="preserve"> </w:t>
+      </w:r>
+      <w:r>
+        <w:rPr>
+          <w:sz w:val="24"/>
+          <w:szCs w:val="24"/>
+        </w:rPr>
+        <w:t xml:space="preserve">      </w:t>
+      </w:r>
+      <w:proofErr w:type="spellStart"/>
+      <w:r>
+        <w:rPr>
+          <w:sz w:val="24"/>
+          <w:szCs w:val="24"/>
+        </w:rPr>
+        <w:t>Xij</w:t>
+      </w:r>
+      <w:proofErr w:type="spellEnd"/>
+      <w:r>
+        <w:rPr>
+          <w:sz w:val="24"/>
+          <w:szCs w:val="24"/>
+        </w:rPr>
+        <w:t xml:space="preserve">            </w:t>
+      </w:r>
+      <w:r>
+        <w:rPr>
+          <w:sz w:val="24"/>
+          <w:szCs w:val="24"/>
+        </w:rPr>
+        <w:t xml:space="preserve">   </w:t>
+      </w:r>
+      <w:r>
+        <w:rPr>
+          <w:sz w:val="24"/>
+          <w:szCs w:val="24"/>
+        </w:rPr>
+        <w:t>Fi</w:t>
+      </w:r>
+    </w:p>
+    <w:p>
+      <w:pPr>
+        <w:jc w:val="both"/>
+        <w:rPr>
+          <w:sz w:val="24"/>
+          <w:szCs w:val="24"/>
+        </w:rPr>
+      </w:pPr>
+      <w:r>
+        <w:rPr>
+          <w:sz w:val="24"/>
+          <w:szCs w:val="24"/>
+        </w:rPr>
+        <w:t>[170, 175)</w:t>
+      </w:r>
+      <w:r>
+        <w:rPr>
+          <w:sz w:val="24"/>
+          <w:szCs w:val="24"/>
+        </w:rPr>
+        <w:tab/>
+        <w:t>1</w:t>
+      </w:r>
+    </w:p>
+    <w:p>
+      <w:pPr>
+        <w:jc w:val="both"/>
+        <w:rPr>
+          <w:sz w:val="24"/>
+          <w:szCs w:val="24"/>
+        </w:rPr>
+      </w:pPr>
+      <w:r>
+        <w:rPr>
+          <w:sz w:val="24"/>
+          <w:szCs w:val="24"/>
+        </w:rPr>
+        <w:t>[175, 180)</w:t>
+      </w:r>
+      <w:r>
+        <w:rPr>
+          <w:sz w:val="24"/>
+          <w:szCs w:val="24"/>
+        </w:rPr>
+        <w:tab/>
+        <w:t>3</w:t>
+      </w:r>
+    </w:p>
+    <w:p>
+      <w:pPr>
+        <w:jc w:val="both"/>
+        <w:rPr>
+          <w:sz w:val="24"/>
+          <w:szCs w:val="24"/>
+        </w:rPr>
+      </w:pPr>
+      <w:r>
+        <w:rPr>
+          <w:sz w:val="24"/>
+          <w:szCs w:val="24"/>
+        </w:rPr>
+        <w:t>[180, 185)</w:t>
+      </w:r>
+      <w:r>
+        <w:rPr>
+          <w:sz w:val="24"/>
+          <w:szCs w:val="24"/>
+        </w:rPr>
+        <w:tab/>
+        <w:t>4</w:t>
+      </w:r>
+    </w:p>
+    <w:p>
+      <w:pPr>
+        <w:jc w:val="both"/>
+        <w:rPr>
+          <w:sz w:val="24"/>
+          <w:szCs w:val="24"/>
+        </w:rPr>
+      </w:pPr>
+    </w:p>
+    <w:p>
+      <w:pPr>
+        <w:jc w:val="both"/>
+        <w:rPr>
+          <w:sz w:val="24"/>
+          <w:szCs w:val="24"/>
+        </w:rPr>
+      </w:pPr>
+    </w:p>
+    <w:p>
+      <w:pPr>
+        <w:jc w:val="both"/>
+        <w:rPr>
+          <w:sz w:val="24"/>
+          <w:szCs w:val="24"/>
+        </w:rPr>
+      </w:pPr>
+    </w:p>
+    <w:p>
+      <w:pPr>
+        <w:jc w:val="both"/>
+        <w:rPr>
+          <w:sz w:val="24"/>
+          <w:szCs w:val="24"/>
+        </w:rPr>
+      </w:pPr>
+      <w:r>
+        <w:rPr>
+          <w:sz w:val="24"/>
+          <w:szCs w:val="24"/>
+        </w:rPr>
+        <w:lastRenderedPageBreak/>
+        <w:t>Calcular</w:t>
+      </w:r>
+      <w:r>
+        <w:rPr>
+          <w:sz w:val="24"/>
+          <w:szCs w:val="24"/>
+        </w:rPr>
+        <w:t>:</w:t>
+      </w:r>
+    </w:p>
+    <w:p>
+      <w:pPr>
+        <w:ind w:firstLine="708"/>
+        <w:jc w:val="both"/>
+        <w:rPr>
+          <w:b/>
+          <w:sz w:val="24"/>
+          <w:szCs w:val="24"/>
+        </w:rPr>
+      </w:pPr>
+      <w:r>
+        <w:rPr>
+          <w:b/>
+          <w:sz w:val="24"/>
+          <w:szCs w:val="24"/>
+        </w:rPr>
+        <w:t xml:space="preserve">1. </w:t>
+      </w:r>
+      <w:r>
+        <w:rPr>
+          <w:sz w:val="24"/>
+          <w:szCs w:val="24"/>
+        </w:rPr>
+        <w:t>La media.</w:t>
       </w:r>
       <w:bookmarkStart w:id="0" w:name="_GoBack"/>
       <w:bookmarkEnd w:id="0"/>
+    </w:p>
+    <w:p>
+      <w:pPr>
+        <w:ind w:firstLine="708"/>
+        <w:jc w:val="both"/>
+        <w:rPr>
+          <w:b/>
+          <w:sz w:val="24"/>
+          <w:szCs w:val="24"/>
+        </w:rPr>
+      </w:pPr>
+      <w:r>
+        <w:rPr>
+          <w:b/>
+          <w:sz w:val="24"/>
+          <w:szCs w:val="24"/>
+        </w:rPr>
+        <w:t xml:space="preserve">2. </w:t>
+      </w:r>
+      <w:r>
+        <w:rPr>
+          <w:sz w:val="24"/>
+          <w:szCs w:val="24"/>
+        </w:rPr>
+        <w:t>La desviación típica</w:t>
+      </w:r>
+    </w:p>
+    <w:p>
+      <w:pPr>
+        <w:jc w:val="both"/>
+        <w:rPr>
+          <w:b/>
+          <w:sz w:val="24"/>
+          <w:szCs w:val="24"/>
+        </w:rPr>
+      </w:pPr>
+      <w:r>
+        <w:rPr>
+          <w:b/>
+          <w:sz w:val="24"/>
+          <w:szCs w:val="24"/>
+        </w:rPr>
+        <w:t xml:space="preserve">DIBUJO: </w:t>
+      </w:r>
+      <w:r>
+        <w:rPr>
+          <w:sz w:val="24"/>
+          <w:szCs w:val="24"/>
+        </w:rPr>
+        <w:t>No tiene</w:t>
+      </w:r>
+    </w:p>
+    <w:p>
+      <w:pPr>
+        <w:jc w:val="both"/>
+        <w:rPr>
+          <w:b/>
+          <w:sz w:val="24"/>
+          <w:szCs w:val="24"/>
+        </w:rPr>
+      </w:pPr>
+      <w:r>
+        <w:rPr>
+          <w:b/>
+          <w:sz w:val="24"/>
+          <w:szCs w:val="24"/>
+        </w:rPr>
+        <w:t xml:space="preserve">RESOLUCIÓN: </w:t>
+      </w:r>
+      <w:r>
+        <w:rPr>
+          <w:b/>
+          <w:sz w:val="24"/>
+          <w:szCs w:val="24"/>
+        </w:rPr>
+        <w:t>a)</w:t>
+      </w:r>
+    </w:p>
+    <w:p>
+      <w:pPr>
+        <w:jc w:val="both"/>
+        <w:rPr>
+          <w:sz w:val="24"/>
+          <w:szCs w:val="24"/>
+        </w:rPr>
+      </w:pPr>
+      <w:r>
+        <w:rPr>
+          <w:b/>
+          <w:sz w:val="24"/>
+          <w:szCs w:val="24"/>
+        </w:rPr>
+        <w:t xml:space="preserve">   1º) </w:t>
+      </w:r>
+      <w:r>
+        <w:rPr>
+          <w:sz w:val="24"/>
+          <w:szCs w:val="24"/>
+        </w:rPr>
+        <w:t>Calculamos la media de cada fila, que será:</w:t>
+      </w:r>
+    </w:p>
+    <w:p>
+      <w:pPr>
+        <w:jc w:val="both"/>
+        <w:rPr>
+          <w:sz w:val="24"/>
+          <w:szCs w:val="24"/>
+        </w:rPr>
+      </w:pPr>
+      <w:r>
+        <w:rPr>
+          <w:sz w:val="24"/>
+          <w:szCs w:val="24"/>
+        </w:rPr>
+        <w:t xml:space="preserve">        - (170 + </w:t>
+      </w:r>
+      <w:proofErr w:type="gramStart"/>
+      <w:r>
+        <w:rPr>
+          <w:sz w:val="24"/>
+          <w:szCs w:val="24"/>
+        </w:rPr>
+        <w:t>175)/</w:t>
+      </w:r>
+      <w:proofErr w:type="gramEnd"/>
+      <w:r>
+        <w:rPr>
+          <w:sz w:val="24"/>
+          <w:szCs w:val="24"/>
+        </w:rPr>
+        <w:t>2 multiplicado por el número de veces que aparece, es decir f1=1</w:t>
+      </w:r>
+    </w:p>
+    <w:p>
+      <w:pPr>
+        <w:jc w:val="both"/>
+        <w:rPr>
+          <w:sz w:val="24"/>
+          <w:szCs w:val="24"/>
+        </w:rPr>
+      </w:pPr>
+      <w:r>
+        <w:rPr>
+          <w:sz w:val="24"/>
+          <w:szCs w:val="24"/>
+        </w:rPr>
+        <w:t xml:space="preserve">             =&gt; 170=param</w:t>
+      </w:r>
+      <w:proofErr w:type="gramStart"/>
+      <w:r>
+        <w:rPr>
+          <w:sz w:val="24"/>
+          <w:szCs w:val="24"/>
+        </w:rPr>
+        <w:t>1 ;</w:t>
+      </w:r>
+      <w:proofErr w:type="gramEnd"/>
+      <w:r>
+        <w:rPr>
+          <w:sz w:val="24"/>
+          <w:szCs w:val="24"/>
+        </w:rPr>
+        <w:t xml:space="preserve"> 175=param2 ;   1 =param3</w:t>
+      </w:r>
+    </w:p>
+    <w:p>
+      <w:pPr>
+        <w:jc w:val="both"/>
+        <w:rPr>
+          <w:sz w:val="24"/>
+          <w:szCs w:val="24"/>
+        </w:rPr>
+      </w:pPr>
+      <w:r>
+        <w:rPr>
+          <w:sz w:val="24"/>
+          <w:szCs w:val="24"/>
+        </w:rPr>
+        <w:t xml:space="preserve">        - [(175 + </w:t>
+      </w:r>
+      <w:proofErr w:type="gramStart"/>
+      <w:r>
+        <w:rPr>
+          <w:sz w:val="24"/>
+          <w:szCs w:val="24"/>
+        </w:rPr>
+        <w:t>180)/</w:t>
+      </w:r>
+      <w:proofErr w:type="gramEnd"/>
+      <w:r>
+        <w:rPr>
+          <w:sz w:val="24"/>
+          <w:szCs w:val="24"/>
+        </w:rPr>
+        <w:t>2]*3  =&gt;  175=param4 ;    180=param5 ;   3 =param6</w:t>
+      </w:r>
+    </w:p>
+    <w:p>
+      <w:pPr>
+        <w:jc w:val="both"/>
+        <w:rPr>
+          <w:sz w:val="24"/>
+          <w:szCs w:val="24"/>
+        </w:rPr>
+      </w:pPr>
+      <w:r>
+        <w:rPr>
+          <w:sz w:val="24"/>
+          <w:szCs w:val="24"/>
+        </w:rPr>
+        <w:t xml:space="preserve">        - [(180 + </w:t>
+      </w:r>
+      <w:proofErr w:type="gramStart"/>
+      <w:r>
+        <w:rPr>
+          <w:sz w:val="24"/>
+          <w:szCs w:val="24"/>
+        </w:rPr>
+        <w:t>185)/</w:t>
+      </w:r>
+      <w:proofErr w:type="gramEnd"/>
+      <w:r>
+        <w:rPr>
+          <w:sz w:val="24"/>
+          <w:szCs w:val="24"/>
+        </w:rPr>
+        <w:t>2]*4  =&gt;  180=param7 ;    185=param8;    4 =param9</w:t>
+      </w:r>
+    </w:p>
+    <w:p>
+      <w:pPr>
+        <w:jc w:val="both"/>
+        <w:rPr>
+          <w:b/>
+          <w:sz w:val="24"/>
+          <w:szCs w:val="24"/>
+        </w:rPr>
+      </w:pPr>
+      <w:r>
+        <w:rPr>
+          <w:b/>
+          <w:sz w:val="24"/>
+          <w:szCs w:val="24"/>
+        </w:rPr>
+        <w:t xml:space="preserve">  </w:t>
+      </w:r>
+      <w:r>
+        <w:rPr>
+          <w:b/>
+          <w:sz w:val="24"/>
+          <w:szCs w:val="24"/>
+        </w:rPr>
+        <w:t xml:space="preserve">2º) </w:t>
+      </w:r>
+      <w:r>
+        <w:rPr>
+          <w:sz w:val="24"/>
+          <w:szCs w:val="24"/>
+        </w:rPr>
+        <w:t>Sumamos las 3 medias y lo dividimos por el número total d</w:t>
+      </w:r>
+      <w:r>
+        <w:rPr>
+          <w:sz w:val="24"/>
+          <w:szCs w:val="24"/>
+        </w:rPr>
+        <w:t xml:space="preserve">e </w:t>
+      </w:r>
+      <w:r>
+        <w:rPr>
+          <w:sz w:val="24"/>
+          <w:szCs w:val="24"/>
+        </w:rPr>
+        <w:t xml:space="preserve">muestras (Fi = </w:t>
+      </w:r>
+      <w:r>
+        <w:rPr>
+          <w:sz w:val="24"/>
+          <w:szCs w:val="24"/>
+        </w:rPr>
+        <w:t xml:space="preserve">   </w:t>
+      </w:r>
+      <w:r>
+        <w:rPr>
+          <w:sz w:val="24"/>
+          <w:szCs w:val="24"/>
+        </w:rPr>
+        <w:t>f1+f2+f3)</w:t>
+      </w:r>
+    </w:p>
+    <w:p>
+      <w:pPr>
+        <w:jc w:val="both"/>
+        <w:rPr>
+          <w:b/>
+          <w:sz w:val="24"/>
+          <w:szCs w:val="24"/>
+        </w:rPr>
+      </w:pPr>
+    </w:p>
+    <w:p>
+      <w:pPr>
+        <w:jc w:val="both"/>
+        <w:rPr>
+          <w:b/>
+          <w:sz w:val="24"/>
+          <w:szCs w:val="24"/>
+        </w:rPr>
+      </w:pPr>
+      <w:r>
+        <w:rPr>
+          <w:b/>
+          <w:sz w:val="24"/>
+          <w:szCs w:val="24"/>
+        </w:rPr>
+        <w:t>b)</w:t>
+      </w:r>
+    </w:p>
+    <w:p>
+      <w:pPr>
+        <w:jc w:val="both"/>
+        <w:rPr>
+          <w:sz w:val="24"/>
+          <w:szCs w:val="24"/>
+        </w:rPr>
+      </w:pPr>
+      <w:r>
+        <w:rPr>
+          <w:b/>
+          <w:sz w:val="24"/>
+          <w:szCs w:val="24"/>
+        </w:rPr>
+        <w:t xml:space="preserve">    1º) </w:t>
+      </w:r>
+      <w:r>
+        <w:rPr>
+          <w:sz w:val="24"/>
+          <w:szCs w:val="24"/>
+        </w:rPr>
+        <w:t xml:space="preserve">Calcular la media al cuadrado de cada fila y multiplicar por el </w:t>
+      </w:r>
+      <w:proofErr w:type="spellStart"/>
+      <w:r>
+        <w:rPr>
+          <w:sz w:val="24"/>
+          <w:szCs w:val="24"/>
+        </w:rPr>
+        <w:t>numero</w:t>
+      </w:r>
+      <w:proofErr w:type="spellEnd"/>
+      <w:r>
+        <w:rPr>
+          <w:sz w:val="24"/>
+          <w:szCs w:val="24"/>
+        </w:rPr>
+        <w:t xml:space="preserve"> de veces que aparece:</w:t>
+      </w:r>
+    </w:p>
+    <w:p>
+      <w:pPr>
+        <w:jc w:val="both"/>
+        <w:rPr>
+          <w:sz w:val="24"/>
+          <w:szCs w:val="24"/>
+        </w:rPr>
+      </w:pPr>
+      <w:r>
+        <w:rPr>
+          <w:sz w:val="24"/>
+          <w:szCs w:val="24"/>
+        </w:rPr>
+        <w:t xml:space="preserve">       - [(170 + </w:t>
+      </w:r>
+      <w:proofErr w:type="gramStart"/>
+      <w:r>
+        <w:rPr>
+          <w:sz w:val="24"/>
+          <w:szCs w:val="24"/>
+        </w:rPr>
+        <w:t>175)/</w:t>
+      </w:r>
+      <w:proofErr w:type="gramEnd"/>
+      <w:r>
+        <w:rPr>
+          <w:sz w:val="24"/>
+          <w:szCs w:val="24"/>
+        </w:rPr>
+        <w:t>2]^2 * 1</w:t>
+      </w:r>
+    </w:p>
+    <w:p>
+      <w:pPr>
+        <w:jc w:val="both"/>
+        <w:rPr>
+          <w:sz w:val="24"/>
+          <w:szCs w:val="24"/>
+        </w:rPr>
+      </w:pPr>
+      <w:r>
+        <w:rPr>
+          <w:sz w:val="24"/>
+          <w:szCs w:val="24"/>
+        </w:rPr>
+        <w:t xml:space="preserve">       - [(175 + </w:t>
+      </w:r>
+      <w:proofErr w:type="gramStart"/>
+      <w:r>
+        <w:rPr>
+          <w:sz w:val="24"/>
+          <w:szCs w:val="24"/>
+        </w:rPr>
+        <w:t>180)/</w:t>
+      </w:r>
+      <w:proofErr w:type="gramEnd"/>
+      <w:r>
+        <w:rPr>
+          <w:sz w:val="24"/>
+          <w:szCs w:val="24"/>
+        </w:rPr>
+        <w:t>2]^2 * 3</w:t>
+      </w:r>
+    </w:p>
+    <w:p>
+      <w:pPr>
+        <w:jc w:val="both"/>
+        <w:rPr>
+          <w:sz w:val="24"/>
+          <w:szCs w:val="24"/>
+        </w:rPr>
+      </w:pPr>
+      <w:r>
+        <w:rPr>
+          <w:sz w:val="24"/>
+          <w:szCs w:val="24"/>
+        </w:rPr>
+        <w:t xml:space="preserve">       - [(180 + </w:t>
+      </w:r>
+      <w:proofErr w:type="gramStart"/>
+      <w:r>
+        <w:rPr>
+          <w:sz w:val="24"/>
+          <w:szCs w:val="24"/>
+        </w:rPr>
+        <w:t>185)/</w:t>
+      </w:r>
+      <w:proofErr w:type="gramEnd"/>
+      <w:r>
+        <w:rPr>
+          <w:sz w:val="24"/>
+          <w:szCs w:val="24"/>
+        </w:rPr>
+        <w:t>2]^2 * 4</w:t>
+      </w:r>
+    </w:p>
+    <w:p>
+      <w:pPr>
+        <w:jc w:val="both"/>
+        <w:rPr>
+          <w:b/>
+          <w:sz w:val="24"/>
+          <w:szCs w:val="24"/>
+        </w:rPr>
+      </w:pPr>
+    </w:p>
+    <w:p>
+      <w:pPr>
+        <w:ind w:left="240"/>
+        <w:jc w:val="both"/>
+        <w:rPr>
+          <w:sz w:val="24"/>
+          <w:szCs w:val="24"/>
+        </w:rPr>
+      </w:pPr>
+      <w:r>
+        <w:rPr>
+          <w:b/>
+          <w:sz w:val="24"/>
+          <w:szCs w:val="24"/>
+        </w:rPr>
+        <w:t xml:space="preserve">2º) </w:t>
+      </w:r>
+      <w:r>
+        <w:rPr>
+          <w:sz w:val="24"/>
+          <w:szCs w:val="24"/>
+        </w:rPr>
+        <w:t xml:space="preserve">Sumamos las 3 medias al cuadrado calculadas en el apartado anterior y lo </w:t>
+      </w:r>
+      <w:r>
+        <w:rPr>
+          <w:sz w:val="24"/>
+          <w:szCs w:val="24"/>
+        </w:rPr>
+        <w:t xml:space="preserve">   </w:t>
+      </w:r>
+      <w:r>
+        <w:rPr>
+          <w:sz w:val="24"/>
+          <w:szCs w:val="24"/>
+        </w:rPr>
+        <w:t>dividimos por el número total de muestras Fi</w:t>
+      </w:r>
+    </w:p>
+    <w:p>
+      <w:pPr>
+        <w:jc w:val="both"/>
+        <w:rPr>
+          <w:b/>
+          <w:sz w:val="24"/>
+          <w:szCs w:val="24"/>
+        </w:rPr>
+      </w:pPr>
+      <w:r>
+        <w:rPr>
+          <w:b/>
+          <w:sz w:val="24"/>
+          <w:szCs w:val="24"/>
+        </w:rPr>
+        <w:t xml:space="preserve">    3º) </w:t>
+      </w:r>
+      <w:r>
+        <w:rPr>
+          <w:sz w:val="24"/>
+          <w:szCs w:val="24"/>
+        </w:rPr>
+        <w:t>Cogemos el resultado anterior y le restamos la media del apartado a) al cuadrado</w:t>
+      </w:r>
+    </w:p>
+    <w:p>
+      <w:pPr>
+        <w:jc w:val="both"/>
+        <w:rPr>
+          <w:sz w:val="24"/>
+          <w:szCs w:val="24"/>
+        </w:rPr>
+      </w:pPr>
+      <w:r>
+        <w:rPr>
+          <w:b/>
+          <w:sz w:val="24"/>
+          <w:szCs w:val="24"/>
+        </w:rPr>
+        <w:t xml:space="preserve">    4º) </w:t>
+      </w:r>
+      <w:r>
+        <w:rPr>
+          <w:sz w:val="24"/>
+          <w:szCs w:val="24"/>
+        </w:rPr>
+        <w:t>Hacemos la raíz cuadrada del resultado</w:t>
+      </w:r>
+    </w:p>
+    <w:p>
+      <w:pPr>
+        <w:jc w:val="both"/>
+        <w:rPr>
+          <w:sz w:val="24"/>
+          <w:szCs w:val="24"/>
+        </w:rPr>
+      </w:pPr>
+      <w:r>
+        <w:rPr>
+          <w:b/>
+          <w:sz w:val="24"/>
+          <w:szCs w:val="24"/>
+        </w:rPr>
+        <w:t xml:space="preserve">GRÁFICA: </w:t>
+      </w:r>
+      <w:r>
+        <w:rPr>
+          <w:sz w:val="24"/>
+          <w:szCs w:val="24"/>
+        </w:rPr>
+        <w:t>Aparecerá primero la media y segundo la desviación típica en un diagrama de barras</w:t>
+      </w:r>
     </w:p>
     <w:sectPr>
       <w:pgSz w:w="11906" w:h="16838"/>
@@ -5382,13 +6221,13 @@
     <w:name w:val="Normal"/>
     <w:qFormat/>
   </w:style>
-  <w:style w:type="character" w:default="1" w:styleId="DefaultParagraphFont">
+  <w:style w:type="character" w:default="1" w:styleId="Fuentedeprrafopredeter">
     <w:name w:val="Default Paragraph Font"/>
     <w:uiPriority w:val="1"/>
     <w:semiHidden/>
     <w:unhideWhenUsed/>
   </w:style>
-  <w:style w:type="table" w:default="1" w:styleId="TableNormal">
+  <w:style w:type="table" w:default="1" w:styleId="Tablanormal">
     <w:name w:val="Normal Table"/>
     <w:uiPriority w:val="99"/>
     <w:semiHidden/>
@@ -5403,7 +6242,7 @@
       </w:tblCellMar>
     </w:tblPr>
   </w:style>
-  <w:style w:type="numbering" w:default="1" w:styleId="NoList">
+  <w:style w:type="numbering" w:default="1" w:styleId="Sinlista">
     <w:name w:val="No List"/>
     <w:uiPriority w:val="99"/>
     <w:semiHidden/>
@@ -5426,9 +6265,9 @@
       <w:lang w:eastAsia="es-ES"/>
     </w:rPr>
   </w:style>
-  <w:style w:type="character" w:styleId="Strong">
+  <w:style w:type="character" w:styleId="Textoennegrita">
     <w:name w:val="Strong"/>
-    <w:basedOn w:val="DefaultParagraphFont"/>
+    <w:basedOn w:val="Fuentedeprrafopredeter"/>
     <w:uiPriority w:val="22"/>
     <w:qFormat/>
     <w:rsid w:val="00301290"/>
@@ -5437,10 +6276,10 @@
       <w:bCs/>
     </w:rPr>
   </w:style>
-  <w:style w:type="paragraph" w:styleId="BalloonText">
+  <w:style w:type="paragraph" w:styleId="Textodeglobo">
     <w:name w:val="Balloon Text"/>
     <w:basedOn w:val="Normal"/>
-    <w:link w:val="BalloonTextChar"/>
+    <w:link w:val="TextodegloboCar"/>
     <w:uiPriority w:val="99"/>
     <w:semiHidden/>
     <w:unhideWhenUsed/>
@@ -5454,10 +6293,10 @@
       <w:szCs w:val="16"/>
     </w:rPr>
   </w:style>
-  <w:style w:type="character" w:customStyle="1" w:styleId="BalloonTextChar">
-    <w:name w:val="Balloon Text Char"/>
-    <w:basedOn w:val="DefaultParagraphFont"/>
-    <w:link w:val="BalloonText"/>
+  <w:style w:type="character" w:customStyle="1" w:styleId="TextodegloboCar">
+    <w:name w:val="Texto de globo Car"/>
+    <w:basedOn w:val="Fuentedeprrafopredeter"/>
+    <w:link w:val="Textodeglobo"/>
     <w:uiPriority w:val="99"/>
     <w:semiHidden/>
     <w:rsid w:val="00301290"/>
@@ -5467,7 +6306,7 @@
       <w:szCs w:val="16"/>
     </w:rPr>
   </w:style>
-  <w:style w:type="paragraph" w:styleId="ListParagraph">
+  <w:style w:type="paragraph" w:styleId="Prrafodelista">
     <w:name w:val="List Paragraph"/>
     <w:basedOn w:val="Normal"/>
     <w:uiPriority w:val="34"/>
@@ -5478,9 +6317,9 @@
       <w:contextualSpacing/>
     </w:pPr>
   </w:style>
-  <w:style w:type="character" w:styleId="Hyperlink">
+  <w:style w:type="character" w:styleId="Hipervnculo">
     <w:name w:val="Hyperlink"/>
-    <w:basedOn w:val="DefaultParagraphFont"/>
+    <w:basedOn w:val="Fuentedeprrafopredeter"/>
     <w:uiPriority w:val="99"/>
     <w:unhideWhenUsed/>
     <w:rsid w:val="00901641"/>
@@ -5489,9 +6328,9 @@
       <w:u w:val="single"/>
     </w:rPr>
   </w:style>
-  <w:style w:type="character" w:styleId="UnresolvedMention">
+  <w:style w:type="character" w:styleId="Mencinsinresolver">
     <w:name w:val="Unresolved Mention"/>
-    <w:basedOn w:val="DefaultParagraphFont"/>
+    <w:basedOn w:val="Fuentedeprrafopredeter"/>
     <w:uiPriority w:val="99"/>
     <w:semiHidden/>
     <w:unhideWhenUsed/>
@@ -5501,10 +6340,10 @@
       <w:shd w:val="clear" w:color="auto" w:fill="E6E6E6"/>
     </w:rPr>
   </w:style>
-  <w:style w:type="paragraph" w:styleId="HTMLPreformatted">
+  <w:style w:type="paragraph" w:styleId="HTMLconformatoprevio">
     <w:name w:val="HTML Preformatted"/>
     <w:basedOn w:val="Normal"/>
-    <w:link w:val="HTMLPreformattedChar"/>
+    <w:link w:val="HTMLconformatoprevioCar"/>
     <w:uiPriority w:val="99"/>
     <w:semiHidden/>
     <w:unhideWhenUsed/>
@@ -5537,10 +6376,10 @@
       <w:lang w:eastAsia="es-ES"/>
     </w:rPr>
   </w:style>
-  <w:style w:type="character" w:customStyle="1" w:styleId="HTMLPreformattedChar">
-    <w:name w:val="HTML Preformatted Char"/>
-    <w:basedOn w:val="DefaultParagraphFont"/>
-    <w:link w:val="HTMLPreformatted"/>
+  <w:style w:type="character" w:customStyle="1" w:styleId="HTMLconformatoprevioCar">
+    <w:name w:val="HTML con formato previo Car"/>
+    <w:basedOn w:val="Fuentedeprrafopredeter"/>
+    <w:link w:val="HTMLconformatoprevio"/>
     <w:uiPriority w:val="99"/>
     <w:semiHidden/>
     <w:rsid w:val="00714A62"/>

</xml_diff>